<commit_message>
Environment Parameters, Saturation Limits and Documentation
- Changed Environment EnumMap to Map pointer, contained as a static
object in Environment

- Fixed pitch angle singularity check in SaturationLimits to bypass PI/2
and return 0.48*PI 0.52*PI depending on the pitch rate of the aircraft

- Updated Documentation with new windows, buttons and features
</commit_message>
<xml_diff>
--- a/Documentation.docx
+++ b/Documentation.docx
@@ -83,8 +83,6 @@
       <w:r>
         <w:br w:type="page"/>
       </w:r>
-      <w:bookmarkStart w:id="0" w:name="_GoBack"/>
-      <w:bookmarkEnd w:id="0"/>
     </w:p>
     <w:p>
       <w:pPr>
@@ -261,15 +259,7 @@
         <w:jc w:val="both"/>
       </w:pPr>
       <w:r>
-        <w:t xml:space="preserve">Inside the Six DOF (degree of freedom) integration block, a loop runs the Apache Commons first degree </w:t>
-      </w:r>
-      <w:proofErr w:type="spellStart"/>
-      <w:r>
-        <w:t>Runge-Kutta</w:t>
-      </w:r>
-      <w:proofErr w:type="spellEnd"/>
-      <w:r>
-        <w:t xml:space="preserve"> numerical integrator (</w:t>
+        <w:t>Inside the Six DOF (degree of freedom) integration block, a loop runs the Apache Commons first degree Runge-Kutta numerical integrator (</w:t>
       </w:r>
       <w:hyperlink r:id="rId9" w:history="1">
         <w:r>
@@ -670,7 +660,13 @@
         <w:jc w:val="both"/>
       </w:pPr>
       <w:r>
-        <w:t>Although at least a keyboard and mouse are required for controlling the simulation and navigating the menus, a joystick or flight controls such as a yoke, rudder and throttle quadrant are strongly recommended to improve the experience and increase controllability</w:t>
+        <w:t xml:space="preserve">Although at least a keyboard and mouse are required for controlling the simulation and navigating the menus, a joystick or flight controls such as a yoke, rudder and throttle quadrant are strongly recommended to improve the </w:t>
+      </w:r>
+      <w:r>
+        <w:t>realism</w:t>
+      </w:r>
+      <w:r>
+        <w:t xml:space="preserve"> and increase controllability</w:t>
       </w:r>
       <w:r>
         <w:t xml:space="preserve">. </w:t>
@@ -681,15 +677,7 @@
         <w:jc w:val="both"/>
       </w:pPr>
       <w:r>
-        <w:t xml:space="preserve">Flight controls in Java Flight Simulator are optimized for use with the CH Flight </w:t>
-      </w:r>
-      <w:proofErr w:type="spellStart"/>
-      <w:r>
-        <w:t>Sim</w:t>
-      </w:r>
-      <w:proofErr w:type="spellEnd"/>
-      <w:r>
-        <w:t xml:space="preserve"> Yoke, Pro</w:t>
+        <w:t>Flight controls in Java Flight Simulator are optimized for use with the CH Flight Sim Yoke, Pro</w:t>
       </w:r>
       <w:r>
         <w:t xml:space="preserve"> Pedals and Throttle Quadrant (</w:t>
@@ -770,24 +758,13 @@
         <w:rPr>
           <w:b/>
         </w:rPr>
-        <w:t>./Aircraft</w:t>
-      </w:r>
-      <w:proofErr w:type="gramStart"/>
-      <w:r>
-        <w:rPr>
-          <w:b/>
-        </w:rPr>
-        <w:t>/</w:t>
+        <w:t>./Aircraft/</w:t>
       </w:r>
       <w:r>
         <w:t xml:space="preserve">  </w:t>
       </w:r>
       <w:r>
-        <w:t>Contains</w:t>
-      </w:r>
-      <w:proofErr w:type="gramEnd"/>
-      <w:r>
-        <w:t xml:space="preserve"> all aircraft for the simulation to use, each in their own folder. For more information about the contents of each aircraft folder, see </w:t>
+        <w:t xml:space="preserve">Contains all aircraft for the simulation to use, each in their own folder. For more information about the contents of each aircraft folder, see </w:t>
       </w:r>
       <w:r>
         <w:rPr>
@@ -847,32 +824,10 @@
         <w:rPr>
           <w:b/>
         </w:rPr>
-        <w:t>./</w:t>
-      </w:r>
-      <w:proofErr w:type="spellStart"/>
-      <w:r>
-        <w:rPr>
-          <w:b/>
-        </w:rPr>
-        <w:t>SimConfig</w:t>
-      </w:r>
-      <w:proofErr w:type="spellEnd"/>
-      <w:r>
-        <w:rPr>
-          <w:b/>
-        </w:rPr>
-        <w:t>/</w:t>
-      </w:r>
-      <w:r>
-        <w:t xml:space="preserve"> </w:t>
-      </w:r>
-      <w:proofErr w:type="gramStart"/>
-      <w:r>
-        <w:t>Contains</w:t>
-      </w:r>
-      <w:proofErr w:type="gramEnd"/>
-      <w:r>
-        <w:t xml:space="preserve"> all configuration files for the simulation</w:t>
+        <w:t>./SimConfig/</w:t>
+      </w:r>
+      <w:r>
+        <w:t xml:space="preserve"> Contains all configuration files for the simulation</w:t>
       </w:r>
       <w:r>
         <w:t xml:space="preserve">. Each line of each file has the following structure: </w:t>
@@ -881,14 +836,7 @@
         <w:rPr>
           <w:i/>
         </w:rPr>
-        <w:t>*</w:t>
-      </w:r>
-      <w:proofErr w:type="spellStart"/>
-      <w:r>
-        <w:rPr>
-          <w:i/>
-        </w:rPr>
-        <w:t>setting</w:t>
+        <w:t>*setting</w:t>
       </w:r>
       <w:r>
         <w:rPr>
@@ -896,7 +844,6 @@
         </w:rPr>
         <w:t>_name</w:t>
       </w:r>
-      <w:proofErr w:type="spellEnd"/>
       <w:r>
         <w:rPr>
           <w:i/>
@@ -938,15 +885,7 @@
         <w:t xml:space="preserve"> </w:t>
       </w:r>
       <w:r>
-        <w:t xml:space="preserve">Volume settings for various types of sounds (engine, systems, </w:t>
-      </w:r>
-      <w:proofErr w:type="spellStart"/>
-      <w:r>
-        <w:t>etc</w:t>
-      </w:r>
-      <w:proofErr w:type="spellEnd"/>
-      <w:r>
-        <w:t>)</w:t>
+        <w:t>Volume settings for various types of sounds (engine, systems, etc)</w:t>
       </w:r>
     </w:p>
     <w:p>
@@ -1059,13 +998,8 @@
         <w:t xml:space="preserve">SimulationSetup.txt </w:t>
       </w:r>
       <w:r>
-        <w:t xml:space="preserve">Core settings for the simulation, such as using a joystick, displaying raw data results, running in Analysis Mode, </w:t>
-      </w:r>
-      <w:proofErr w:type="spellStart"/>
-      <w:r>
-        <w:t>etc</w:t>
-      </w:r>
-      <w:proofErr w:type="spellEnd"/>
+        <w:t>Core settings for the simulation, such as using a joystick, displaying raw data results, running in Analysis Mode, etc</w:t>
+      </w:r>
     </w:p>
     <w:p>
       <w:pPr>
@@ -1114,15 +1048,7 @@
         <w:t xml:space="preserve">/ </w:t>
       </w:r>
       <w:r>
-        <w:t xml:space="preserve">Audio files for the simulation (engine, systems, environment, </w:t>
-      </w:r>
-      <w:proofErr w:type="spellStart"/>
-      <w:r>
-        <w:t>etc</w:t>
-      </w:r>
-      <w:proofErr w:type="spellEnd"/>
-      <w:r>
-        <w:t>)</w:t>
+        <w:t>Audio files for the simulation (engine, systems, environment, etc)</w:t>
       </w:r>
     </w:p>
     <w:p>
@@ -1156,15 +1082,7 @@
         <w:t>and texture</w:t>
       </w:r>
       <w:r>
-        <w:t xml:space="preserve"> files for model entities (trees </w:t>
-      </w:r>
-      <w:proofErr w:type="spellStart"/>
-      <w:r>
-        <w:t>etc</w:t>
-      </w:r>
-      <w:proofErr w:type="spellEnd"/>
-      <w:r>
-        <w:t>)</w:t>
+        <w:t xml:space="preserve"> files for model entities (trees etc)</w:t>
       </w:r>
     </w:p>
     <w:p>
@@ -1208,15 +1126,7 @@
         <w:t xml:space="preserve">Particles/ </w:t>
       </w:r>
       <w:r>
-        <w:t xml:space="preserve">Texture files used for particle effects (clouds, smoke </w:t>
-      </w:r>
-      <w:proofErr w:type="spellStart"/>
-      <w:r>
-        <w:t>etc</w:t>
-      </w:r>
-      <w:proofErr w:type="spellEnd"/>
-      <w:r>
-        <w:t>)</w:t>
+        <w:t>Texture files used for particle effects (clouds, smoke etc)</w:t>
       </w:r>
     </w:p>
     <w:p>
@@ -1328,11 +1238,11 @@
         <w:pStyle w:val="Heading2"/>
         <w:jc w:val="both"/>
       </w:pPr>
-      <w:bookmarkStart w:id="1" w:name="_Ref453762021"/>
+      <w:bookmarkStart w:id="0" w:name="_Ref453762021"/>
       <w:r>
         <w:t>Custom Aircraft</w:t>
       </w:r>
-      <w:bookmarkEnd w:id="1"/>
+      <w:bookmarkEnd w:id="0"/>
     </w:p>
     <w:p>
       <w:pPr>
@@ -1370,32 +1280,10 @@
         <w:rPr>
           <w:b/>
         </w:rPr>
-        <w:t>./</w:t>
-      </w:r>
-      <w:proofErr w:type="spellStart"/>
-      <w:r>
-        <w:rPr>
-          <w:b/>
-        </w:rPr>
-        <w:t>LookupTables</w:t>
-      </w:r>
-      <w:proofErr w:type="spellEnd"/>
-      <w:r>
-        <w:rPr>
-          <w:b/>
-        </w:rPr>
-        <w:t>/</w:t>
-      </w:r>
-      <w:r>
-        <w:t xml:space="preserve"> </w:t>
-      </w:r>
-      <w:proofErr w:type="gramStart"/>
-      <w:r>
-        <w:t>Several</w:t>
-      </w:r>
-      <w:proofErr w:type="gramEnd"/>
-      <w:r>
-        <w:t xml:space="preserve"> stability derivatives are nonlinear with respect to </w:t>
+        <w:t>./LookupTables/</w:t>
+      </w:r>
+      <w:r>
+        <w:t xml:space="preserve"> Several stability derivatives are nonlinear with respect to </w:t>
       </w:r>
       <w:r>
         <w:t>variables</w:t>
@@ -1469,31 +1357,7 @@
         <w:jc w:val="both"/>
       </w:pPr>
       <w:r>
-        <w:t>The break points here are the first row (flaps [</w:t>
-      </w:r>
-      <w:proofErr w:type="spellStart"/>
-      <w:r>
-        <w:t>deg</w:t>
-      </w:r>
-      <w:proofErr w:type="spellEnd"/>
-      <w:r>
-        <w:t>]) and first column (angle of attack [</w:t>
-      </w:r>
-      <w:proofErr w:type="spellStart"/>
-      <w:r>
-        <w:t>deg</w:t>
-      </w:r>
-      <w:proofErr w:type="spellEnd"/>
-      <w:r>
-        <w:t xml:space="preserve">]) of the array. The other values are potential values of </w:t>
-      </w:r>
-      <w:proofErr w:type="spellStart"/>
-      <w:r>
-        <w:t>CL_alpha</w:t>
-      </w:r>
-      <w:proofErr w:type="spellEnd"/>
-      <w:r>
-        <w:t xml:space="preserve"> for a given angle of attack and flap deflection. All values in the lookup table are comma-tab separated.</w:t>
+        <w:t>The break points here are the first row (flaps [deg]) and first column (angle of attack [deg]) of the array. The other values are potential values of CL_alpha for a given angle of attack and flap deflection. All values in the lookup table are comma-tab separated.</w:t>
       </w:r>
     </w:p>
     <w:p>
@@ -1523,23 +1387,7 @@
         <w:t xml:space="preserve">WingGeometry.txt </w:t>
       </w:r>
       <w:r>
-        <w:t>Defines the aircraft’s wing span [</w:t>
-      </w:r>
-      <w:proofErr w:type="spellStart"/>
-      <w:r>
-        <w:t>ft</w:t>
-      </w:r>
-      <w:proofErr w:type="spellEnd"/>
-      <w:r>
-        <w:t>], mean aerodynamic chord [</w:t>
-      </w:r>
-      <w:proofErr w:type="spellStart"/>
-      <w:r>
-        <w:t>ft</w:t>
-      </w:r>
-      <w:proofErr w:type="spellEnd"/>
-      <w:r>
-        <w:t>] wing surface area [ft</w:t>
+        <w:t>Defines the aircraft’s wing span [ft], mean aerodynamic chord [ft] wing surface area [ft</w:t>
       </w:r>
       <w:r>
         <w:rPr>
@@ -1741,21 +1589,7 @@
         <w:rPr>
           <w:b/>
         </w:rPr>
-        <w:t>./</w:t>
-      </w:r>
-      <w:proofErr w:type="spellStart"/>
-      <w:r>
-        <w:rPr>
-          <w:b/>
-        </w:rPr>
-        <w:t>LookupTables</w:t>
-      </w:r>
-      <w:proofErr w:type="spellEnd"/>
-      <w:r>
-        <w:rPr>
-          <w:b/>
-        </w:rPr>
-        <w:t>/</w:t>
+        <w:t>./LookupTables/</w:t>
       </w:r>
       <w:r>
         <w:t xml:space="preserve"> </w:t>
@@ -1853,23 +1687,7 @@
         <w:t xml:space="preserve"> </w:t>
       </w:r>
       <w:r>
-        <w:t>Contains weight [</w:t>
-      </w:r>
-      <w:proofErr w:type="spellStart"/>
-      <w:r>
-        <w:t>lbf</w:t>
-      </w:r>
-      <w:proofErr w:type="spellEnd"/>
-      <w:r>
-        <w:t>], center of gravity [</w:t>
-      </w:r>
-      <w:proofErr w:type="spellStart"/>
-      <w:r>
-        <w:t>ft</w:t>
-      </w:r>
-      <w:proofErr w:type="spellEnd"/>
-      <w:r>
-        <w:t>] and inertia [slug/ft</w:t>
+        <w:t>Contains weight [lbf], center of gravity [ft] and inertia [slug/ft</w:t>
       </w:r>
       <w:r>
         <w:rPr>
@@ -1956,47 +1774,7 @@
         <w:t>GroundReaction.txt</w:t>
       </w:r>
       <w:r>
-        <w:t xml:space="preserve"> Contains landing gear position relative to center of gravity [</w:t>
-      </w:r>
-      <w:proofErr w:type="spellStart"/>
-      <w:r>
-        <w:t>ft</w:t>
-      </w:r>
-      <w:proofErr w:type="spellEnd"/>
-      <w:r>
-        <w:t>], spring [</w:t>
-      </w:r>
-      <w:proofErr w:type="spellStart"/>
-      <w:r>
-        <w:t>lbf</w:t>
-      </w:r>
-      <w:proofErr w:type="spellEnd"/>
-      <w:r>
-        <w:t>/</w:t>
-      </w:r>
-      <w:proofErr w:type="spellStart"/>
-      <w:r>
-        <w:t>ft</w:t>
-      </w:r>
-      <w:proofErr w:type="spellEnd"/>
-      <w:r>
-        <w:t>], damping [</w:t>
-      </w:r>
-      <w:proofErr w:type="spellStart"/>
-      <w:r>
-        <w:t>lbf</w:t>
-      </w:r>
-      <w:proofErr w:type="spellEnd"/>
-      <w:r>
-        <w:t>/</w:t>
-      </w:r>
-      <w:proofErr w:type="spellStart"/>
-      <w:r>
-        <w:t>ft</w:t>
-      </w:r>
-      <w:proofErr w:type="spellEnd"/>
-      <w:r>
-        <w:t>/sec] and braking data</w:t>
+        <w:t xml:space="preserve"> Contains landing gear position relative to center of gravity [ft], spring [lbf/ft], damping [lbf/ft/sec] and braking data</w:t>
       </w:r>
     </w:p>
     <w:p>
@@ -2363,48 +2141,10 @@
         <w:rPr>
           <w:strike/>
         </w:rPr>
-        <w:t>position [</w:t>
-      </w:r>
-      <w:proofErr w:type="spellStart"/>
-      <w:r>
-        <w:rPr>
-          <w:strike/>
-        </w:rPr>
-        <w:t>deg</w:t>
-      </w:r>
-      <w:proofErr w:type="spellEnd"/>
-      <w:r>
-        <w:rPr>
-          <w:strike/>
-        </w:rPr>
-        <w:t>]</w:t>
-      </w:r>
-      <w:r>
-        <w:t>, true airspeed [</w:t>
-      </w:r>
-      <w:proofErr w:type="spellStart"/>
-      <w:r>
-        <w:t>kts</w:t>
-      </w:r>
-      <w:proofErr w:type="spellEnd"/>
-      <w:r>
-        <w:t>], altitude [</w:t>
-      </w:r>
-      <w:proofErr w:type="spellStart"/>
-      <w:r>
-        <w:t>ft</w:t>
-      </w:r>
-      <w:proofErr w:type="spellEnd"/>
-      <w:r>
-        <w:t>] and heading [</w:t>
-      </w:r>
-      <w:proofErr w:type="spellStart"/>
-      <w:r>
-        <w:t>deg</w:t>
-      </w:r>
-      <w:proofErr w:type="spellEnd"/>
-      <w:r>
-        <w:t>] are specified here.</w:t>
+        <w:t>position [deg]</w:t>
+      </w:r>
+      <w:r>
+        <w:t>, true airspeed [kts], altitude [ft] and heading [deg] are specified here.</w:t>
       </w:r>
     </w:p>
     <w:p>
@@ -2434,10 +2174,10 @@
           <w:noProof/>
         </w:rPr>
         <w:drawing>
-          <wp:inline distT="0" distB="0" distL="0" distR="0" wp14:anchorId="350B0AEE" wp14:editId="62F3CF98">
-            <wp:extent cx="3571875" cy="2391090"/>
-            <wp:effectExtent l="0" t="0" r="0" b="9525"/>
-            <wp:docPr id="12" name="Picture 12"/>
+          <wp:inline distT="0" distB="0" distL="0" distR="0" wp14:anchorId="44D8389F" wp14:editId="61408B1B">
+            <wp:extent cx="3602736" cy="2423160"/>
+            <wp:effectExtent l="0" t="0" r="0" b="0"/>
+            <wp:docPr id="18" name="Picture 18"/>
             <wp:cNvGraphicFramePr>
               <a:graphicFrameLocks xmlns:a="http://schemas.openxmlformats.org/drawingml/2006/main" noChangeAspect="1"/>
             </wp:cNvGraphicFramePr>
@@ -2457,7 +2197,7 @@
                   <pic:spPr>
                     <a:xfrm>
                       <a:off x="0" y="0"/>
-                      <a:ext cx="3606382" cy="2414190"/>
+                      <a:ext cx="3602736" cy="2423160"/>
                     </a:xfrm>
                     <a:prstGeom prst="rect">
                       <a:avLst/>
@@ -2531,6 +2271,20 @@
       </w:r>
       <w:r>
         <w:t xml:space="preserve"> specifies which type of controller to use with the real time simulation. If analysis mode is selected, this window will be unavailable. </w:t>
+      </w:r>
+    </w:p>
+    <w:p>
+      <w:pPr>
+        <w:jc w:val="both"/>
+      </w:pPr>
+      <w:r>
+        <w:rPr>
+          <w:i/>
+        </w:rPr>
+        <w:t>Instrument Panel</w:t>
+      </w:r>
+      <w:r>
+        <w:t xml:space="preserve"> selects whether an instrument panel should be displayed when not running in analysis mode.</w:t>
       </w:r>
     </w:p>
     <w:p>
@@ -2674,15 +2428,7 @@
         <w:jc w:val="both"/>
       </w:pPr>
       <w:r>
-        <w:t xml:space="preserve">Sets the volume of engine, systems (flaps, gear, stall horn </w:t>
-      </w:r>
-      <w:proofErr w:type="spellStart"/>
-      <w:r>
-        <w:t>etc</w:t>
-      </w:r>
-      <w:proofErr w:type="spellEnd"/>
-      <w:r>
-        <w:t>) and environment (wind) sounds</w:t>
+        <w:t>Sets the volume of engine, systems (flaps, gear, stall horn etc) and environment (wind) sounds</w:t>
       </w:r>
     </w:p>
     <w:p>
@@ -2808,32 +2554,6 @@
     </w:p>
     <w:p>
       <w:pPr>
-        <w:jc w:val="both"/>
-      </w:pPr>
-      <w:r>
-        <w:t xml:space="preserve">If </w:t>
-      </w:r>
-      <w:r>
-        <w:rPr>
-          <w:i/>
-        </w:rPr>
-        <w:t>Mouse</w:t>
-      </w:r>
-      <w:r>
-        <w:t xml:space="preserve"> is the selected controller in </w:t>
-      </w:r>
-      <w:r>
-        <w:rPr>
-          <w:i/>
-        </w:rPr>
-        <w:t>Options</w:t>
-      </w:r>
-      <w:r>
-        <w:t>, the following controls are used:</w:t>
-      </w:r>
-    </w:p>
-    <w:p>
-      <w:pPr>
         <w:pStyle w:val="ListParagraph"/>
         <w:numPr>
           <w:ilvl w:val="0"/>
@@ -2842,16 +2562,35 @@
         <w:jc w:val="both"/>
       </w:pPr>
       <w:r>
-        <w:t xml:space="preserve">Y Axis </w:t>
-      </w:r>
-      <w:r>
-        <w:t>–</w:t>
-      </w:r>
-      <w:r>
-        <w:t xml:space="preserve"> E</w:t>
-      </w:r>
-      <w:r>
-        <w:t>levator</w:t>
+        <w:t>F6/F7 – Increase Decrease flaps</w:t>
+      </w:r>
+      <w:bookmarkStart w:id="1" w:name="_GoBack"/>
+      <w:bookmarkEnd w:id="1"/>
+    </w:p>
+    <w:p>
+      <w:pPr>
+        <w:jc w:val="both"/>
+      </w:pPr>
+      <w:r>
+        <w:t xml:space="preserve">If </w:t>
+      </w:r>
+      <w:r>
+        <w:rPr>
+          <w:i/>
+        </w:rPr>
+        <w:t>Mouse</w:t>
+      </w:r>
+      <w:r>
+        <w:t xml:space="preserve"> is the selected controller in </w:t>
+      </w:r>
+      <w:r>
+        <w:rPr>
+          <w:i/>
+        </w:rPr>
+        <w:t>Options</w:t>
+      </w:r>
+      <w:r>
+        <w:t>, the following controls are used:</w:t>
       </w:r>
     </w:p>
     <w:p>
@@ -2864,16 +2603,26 @@
         <w:jc w:val="both"/>
       </w:pPr>
       <w:r>
-        <w:t xml:space="preserve">X Axis </w:t>
-      </w:r>
-      <w:r>
-        <w:t xml:space="preserve">– </w:t>
-      </w:r>
-      <w:r>
-        <w:t>A</w:t>
-      </w:r>
-      <w:r>
-        <w:t>ileron</w:t>
+        <w:t xml:space="preserve">Mouse </w:t>
+      </w:r>
+      <w:r>
+        <w:t>Y Axis – Elevator</w:t>
+      </w:r>
+    </w:p>
+    <w:p>
+      <w:pPr>
+        <w:pStyle w:val="ListParagraph"/>
+        <w:numPr>
+          <w:ilvl w:val="0"/>
+          <w:numId w:val="15"/>
+        </w:numPr>
+        <w:jc w:val="both"/>
+      </w:pPr>
+      <w:r>
+        <w:t xml:space="preserve">Mouse </w:t>
+      </w:r>
+      <w:r>
+        <w:t>X Axis – Aileron</w:t>
       </w:r>
     </w:p>
     <w:p>
@@ -2886,10 +2635,7 @@
         <w:jc w:val="both"/>
       </w:pPr>
       <w:r>
-        <w:t xml:space="preserve">Mouse Wheel Up/Down </w:t>
-      </w:r>
-      <w:r>
-        <w:t>– Increase/Decrease throttle</w:t>
+        <w:t>Mouse Wheel Up/Down – Increase/Decrease throttle</w:t>
       </w:r>
     </w:p>
     <w:p>
@@ -2934,19 +2680,7 @@
         <w:jc w:val="both"/>
       </w:pPr>
       <w:r>
-        <w:t>Y Axis</w:t>
-      </w:r>
-      <w:r>
-        <w:t xml:space="preserve"> </w:t>
-      </w:r>
-      <w:r>
-        <w:t xml:space="preserve">– </w:t>
-      </w:r>
-      <w:r>
-        <w:t>E</w:t>
-      </w:r>
-      <w:r>
-        <w:t>levator</w:t>
+        <w:t>Y Axis – Elevator</w:t>
       </w:r>
     </w:p>
     <w:p>
@@ -2959,22 +2693,7 @@
         <w:jc w:val="both"/>
       </w:pPr>
       <w:r>
-        <w:t>X</w:t>
-      </w:r>
-      <w:r>
-        <w:t xml:space="preserve"> Axis</w:t>
-      </w:r>
-      <w:r>
-        <w:t xml:space="preserve"> </w:t>
-      </w:r>
-      <w:r>
-        <w:t xml:space="preserve">– </w:t>
-      </w:r>
-      <w:r>
-        <w:t>A</w:t>
-      </w:r>
-      <w:r>
-        <w:t>ileron</w:t>
+        <w:t>X Axis – Aileron</w:t>
       </w:r>
     </w:p>
     <w:p>
@@ -3000,16 +2719,7 @@
         <w:jc w:val="both"/>
       </w:pPr>
       <w:r>
-        <w:t>Slider</w:t>
-      </w:r>
-      <w:r>
-        <w:t xml:space="preserve"> –</w:t>
-      </w:r>
-      <w:r>
-        <w:t xml:space="preserve"> T</w:t>
-      </w:r>
-      <w:r>
-        <w:t>hrottle</w:t>
+        <w:t>Slider – Throttle</w:t>
       </w:r>
     </w:p>
     <w:p>
@@ -3048,13 +2758,7 @@
         <w:jc w:val="both"/>
       </w:pPr>
       <w:r>
-        <w:t>Button 4</w:t>
-      </w:r>
-      <w:r>
-        <w:t xml:space="preserve"> – </w:t>
-      </w:r>
-      <w:r>
-        <w:t>Gear down</w:t>
+        <w:t>Button 4 – Gear down</w:t>
       </w:r>
     </w:p>
     <w:p>
@@ -3067,13 +2771,7 @@
         <w:jc w:val="both"/>
       </w:pPr>
       <w:r>
-        <w:t>Button 5</w:t>
-      </w:r>
-      <w:r>
-        <w:t xml:space="preserve"> – </w:t>
-      </w:r>
-      <w:r>
-        <w:t>Gear up</w:t>
+        <w:t>Button 5 – Gear up</w:t>
       </w:r>
     </w:p>
     <w:p>
@@ -3086,13 +2784,7 @@
         <w:jc w:val="both"/>
       </w:pPr>
       <w:r>
-        <w:t>Button 6</w:t>
-      </w:r>
-      <w:r>
-        <w:t xml:space="preserve"> – </w:t>
-      </w:r>
-      <w:r>
-        <w:t>Decrease flaps</w:t>
+        <w:t>Button 6 – Decrease flaps</w:t>
       </w:r>
     </w:p>
     <w:p>
@@ -3105,16 +2797,7 @@
         <w:jc w:val="both"/>
       </w:pPr>
       <w:r>
-        <w:t>Button 7</w:t>
-      </w:r>
-      <w:r>
-        <w:t xml:space="preserve"> – </w:t>
-      </w:r>
-      <w:r>
-        <w:t>In</w:t>
-      </w:r>
-      <w:r>
-        <w:t>crease flaps</w:t>
+        <w:t>Button 7 – Increase flaps</w:t>
       </w:r>
     </w:p>
     <w:p>
@@ -3289,26 +2972,10 @@
         <w:jc w:val="both"/>
       </w:pPr>
       <w:r>
-        <w:t xml:space="preserve">Java Flight Simulator uses </w:t>
-      </w:r>
-      <w:proofErr w:type="spellStart"/>
-      <w:r>
-        <w:t>JFreeChart</w:t>
-      </w:r>
-      <w:proofErr w:type="spellEnd"/>
-      <w:r>
-        <w:t xml:space="preserve"> </w:t>
-      </w:r>
-      <w:r>
-        <w:t xml:space="preserve">to plot flight data. It is capable of zooming, printing, saving and customizing each plot displayed. For more information on </w:t>
-      </w:r>
-      <w:proofErr w:type="spellStart"/>
-      <w:r>
-        <w:t>JFreeChart’s</w:t>
-      </w:r>
-      <w:proofErr w:type="spellEnd"/>
-      <w:r>
-        <w:t xml:space="preserve"> capabilities, please visit </w:t>
+        <w:t xml:space="preserve">Java Flight Simulator uses JFreeChart </w:t>
+      </w:r>
+      <w:r>
+        <w:t xml:space="preserve">to plot flight data. It is capable of zooming, printing, saving and customizing each plot displayed. For more information on JFreeChart’s capabilities, please visit </w:t>
       </w:r>
       <w:hyperlink r:id="rId27" w:history="1">
         <w:r>
@@ -3356,10 +3023,10 @@
           <w:noProof/>
         </w:rPr>
         <w:drawing>
-          <wp:inline distT="0" distB="0" distL="0" distR="0" wp14:anchorId="3C55772C" wp14:editId="0BF7B03A">
+          <wp:inline distT="0" distB="0" distL="0" distR="0" wp14:anchorId="580A38A5" wp14:editId="354F7579">
             <wp:extent cx="5943600" cy="5646420"/>
             <wp:effectExtent l="0" t="0" r="0" b="0"/>
-            <wp:docPr id="18" name="Picture 18"/>
+            <wp:docPr id="26" name="Picture 26"/>
             <wp:cNvGraphicFramePr>
               <a:graphicFrameLocks xmlns:a="http://schemas.openxmlformats.org/drawingml/2006/main" noChangeAspect="1"/>
             </wp:cNvGraphicFramePr>
@@ -3459,15 +3126,7 @@
         <w:t>u</w:t>
       </w:r>
       <w:r>
-        <w:t xml:space="preserve"> (forward velocity [</w:t>
-      </w:r>
-      <w:proofErr w:type="spellStart"/>
-      <w:r>
-        <w:t>ft</w:t>
-      </w:r>
-      <w:proofErr w:type="spellEnd"/>
-      <w:r>
-        <w:t xml:space="preserve">/sec]), </w:t>
+        <w:t xml:space="preserve"> (forward velocity [ft/sec]), </w:t>
       </w:r>
       <w:r>
         <w:rPr>
@@ -3476,15 +3135,7 @@
         <w:t>v</w:t>
       </w:r>
       <w:r>
-        <w:t xml:space="preserve"> (side velocity [</w:t>
-      </w:r>
-      <w:proofErr w:type="spellStart"/>
-      <w:r>
-        <w:t>ft</w:t>
-      </w:r>
-      <w:proofErr w:type="spellEnd"/>
-      <w:r>
-        <w:t xml:space="preserve">/sec]) and </w:t>
+        <w:t xml:space="preserve"> (side velocity [ft/sec]) and </w:t>
       </w:r>
       <w:r>
         <w:rPr>
@@ -3493,15 +3144,7 @@
         <w:t>w</w:t>
       </w:r>
       <w:r>
-        <w:t xml:space="preserve"> (vertical velocity [</w:t>
-      </w:r>
-      <w:proofErr w:type="spellStart"/>
-      <w:r>
-        <w:t>ft</w:t>
-      </w:r>
-      <w:proofErr w:type="spellEnd"/>
-      <w:r>
-        <w:t>/sec])</w:t>
+        <w:t xml:space="preserve"> (vertical velocity [ft/sec])</w:t>
       </w:r>
     </w:p>
     <w:p>
@@ -3519,7 +3162,64 @@
     </w:p>
     <w:p>
       <w:r>
-        <w:br w:type="page"/>
+        <w:t>From the Plots dropdown menu:</w:t>
+      </w:r>
+    </w:p>
+    <w:p>
+      <w:pPr>
+        <w:pStyle w:val="ListParagraph"/>
+        <w:numPr>
+          <w:ilvl w:val="0"/>
+          <w:numId w:val="17"/>
+        </w:numPr>
+        <w:rPr>
+          <w:i/>
+        </w:rPr>
+      </w:pPr>
+      <w:r>
+        <w:rPr>
+          <w:i/>
+        </w:rPr>
+        <w:t>Refresh</w:t>
+      </w:r>
+      <w:r>
+        <w:rPr>
+          <w:i/>
+        </w:rPr>
+        <w:t xml:space="preserve"> </w:t>
+      </w:r>
+      <w:r>
+        <w:t>(Ctrl-R) refreshes all plots in the window, updating them with the most recent data from the simulation</w:t>
+      </w:r>
+    </w:p>
+    <w:p>
+      <w:pPr>
+        <w:pStyle w:val="ListParagraph"/>
+        <w:numPr>
+          <w:ilvl w:val="0"/>
+          <w:numId w:val="17"/>
+        </w:numPr>
+        <w:rPr>
+          <w:i/>
+        </w:rPr>
+      </w:pPr>
+      <w:r>
+        <w:rPr>
+          <w:i/>
+        </w:rPr>
+        <w:t>Clear Plots</w:t>
+      </w:r>
+      <w:r>
+        <w:t xml:space="preserve"> (Ctrl-E) clears all plot data. This is useful for preparing readying the plots for a new maneuver. Refreshing with </w:t>
+      </w:r>
+      <w:r>
+        <w:rPr>
+          <w:i/>
+        </w:rPr>
+        <w:t>Refresh</w:t>
+      </w:r>
+      <w:r>
+        <w:t xml:space="preserve"> will then redraw all plots with new data since the deletion</w:t>
       </w:r>
     </w:p>
     <w:p>
@@ -3537,10 +3237,10 @@
           <w:noProof/>
         </w:rPr>
         <w:drawing>
-          <wp:inline distT="0" distB="0" distL="0" distR="0" wp14:anchorId="0B339567" wp14:editId="749720FA">
+          <wp:inline distT="0" distB="0" distL="0" distR="0" wp14:anchorId="1666E97C" wp14:editId="642B1998">
             <wp:extent cx="5943600" cy="5646420"/>
             <wp:effectExtent l="0" t="0" r="0" b="0"/>
-            <wp:docPr id="19" name="Picture 19"/>
+            <wp:docPr id="27" name="Picture 27"/>
             <wp:cNvGraphicFramePr>
               <a:graphicFrameLocks xmlns:a="http://schemas.openxmlformats.org/drawingml/2006/main" noChangeAspect="1"/>
             </wp:cNvGraphicFramePr>
@@ -3635,10 +3335,10 @@
           <w:noProof/>
         </w:rPr>
         <w:drawing>
-          <wp:inline distT="0" distB="0" distL="0" distR="0" wp14:anchorId="35FE3645" wp14:editId="58080A3E">
+          <wp:inline distT="0" distB="0" distL="0" distR="0" wp14:anchorId="421C46D1" wp14:editId="665CE806">
             <wp:extent cx="5943600" cy="5646420"/>
             <wp:effectExtent l="0" t="0" r="0" b="0"/>
-            <wp:docPr id="20" name="Picture 20"/>
+            <wp:docPr id="28" name="Picture 28"/>
             <wp:cNvGraphicFramePr>
               <a:graphicFrameLocks xmlns:a="http://schemas.openxmlformats.org/drawingml/2006/main" noChangeAspect="1"/>
             </wp:cNvGraphicFramePr>
@@ -3709,15 +3409,7 @@
         </w:numPr>
       </w:pPr>
       <w:r>
-        <w:t>True airspeed [</w:t>
-      </w:r>
-      <w:proofErr w:type="spellStart"/>
-      <w:r>
-        <w:t>ft</w:t>
-      </w:r>
-      <w:proofErr w:type="spellEnd"/>
-      <w:r>
-        <w:t>/sec]</w:t>
+        <w:t>True airspeed [ft/sec]</w:t>
       </w:r>
     </w:p>
     <w:p>
@@ -3741,15 +3433,7 @@
         </w:numPr>
       </w:pPr>
       <w:r>
-        <w:t>Altitude [</w:t>
-      </w:r>
-      <w:proofErr w:type="spellStart"/>
-      <w:r>
-        <w:t>ft</w:t>
-      </w:r>
-      <w:proofErr w:type="spellEnd"/>
-      <w:r>
-        <w:t>]</w:t>
+        <w:t>Altitude [ft]</w:t>
       </w:r>
     </w:p>
     <w:p>
@@ -3761,15 +3445,7 @@
         </w:numPr>
       </w:pPr>
       <w:r>
-        <w:t>Vertical speed (alt dot [</w:t>
-      </w:r>
-      <w:proofErr w:type="spellStart"/>
-      <w:r>
-        <w:t>ft</w:t>
-      </w:r>
-      <w:proofErr w:type="spellEnd"/>
-      <w:r>
-        <w:t>/min])</w:t>
+        <w:t>Vertical speed (alt dot [ft/min])</w:t>
       </w:r>
     </w:p>
     <w:p>
@@ -3790,10 +3466,10 @@
           <w:noProof/>
         </w:rPr>
         <w:drawing>
-          <wp:inline distT="0" distB="0" distL="0" distR="0" wp14:anchorId="3F1EC01C" wp14:editId="0A217125">
+          <wp:inline distT="0" distB="0" distL="0" distR="0" wp14:anchorId="7EE8F297" wp14:editId="24C345DC">
             <wp:extent cx="5943600" cy="5943600"/>
             <wp:effectExtent l="0" t="0" r="0" b="0"/>
-            <wp:docPr id="21" name="Picture 21"/>
+            <wp:docPr id="29" name="Picture 29"/>
             <wp:cNvGraphicFramePr>
               <a:graphicFrameLocks xmlns:a="http://schemas.openxmlformats.org/drawingml/2006/main" noChangeAspect="1"/>
             </wp:cNvGraphicFramePr>
@@ -3851,10 +3527,10 @@
           <w:noProof/>
         </w:rPr>
         <w:drawing>
-          <wp:inline distT="0" distB="0" distL="0" distR="0" wp14:anchorId="77A56D89" wp14:editId="5FE9D17E">
+          <wp:inline distT="0" distB="0" distL="0" distR="0" wp14:anchorId="47E728BE" wp14:editId="204408AF">
             <wp:extent cx="5943600" cy="5646420"/>
             <wp:effectExtent l="0" t="0" r="0" b="0"/>
-            <wp:docPr id="22" name="Picture 22"/>
+            <wp:docPr id="30" name="Picture 30"/>
             <wp:cNvGraphicFramePr>
               <a:graphicFrameLocks xmlns:a="http://schemas.openxmlformats.org/drawingml/2006/main" noChangeAspect="1"/>
             </wp:cNvGraphicFramePr>
@@ -4032,15 +3708,7 @@
         <w:t>Options</w:t>
       </w:r>
       <w:r>
-        <w:t xml:space="preserve"> the above window opens, showing a tabulated view of raw data from the simulation for each step of the simulation. Columns can be shifted as desired, and copied to the clipboard using </w:t>
-      </w:r>
-      <w:proofErr w:type="spellStart"/>
-      <w:r>
-        <w:t>Ctrl+C</w:t>
-      </w:r>
-      <w:proofErr w:type="spellEnd"/>
-      <w:r>
-        <w:t>. The entire data set can be exported as a CSV file by selecting Export as CSV from the File dropdown menu.</w:t>
+        <w:t xml:space="preserve"> the above window opens, showing a tabulated view of raw data from the simulation for each step of the simulation. Columns can be shifted as desired, and copied to the clipboard using Ctrl+C. The entire data set can be exported as a CSV file by selecting Export as CSV from the File dropdown menu.</w:t>
       </w:r>
       <w:r>
         <w:br w:type="page"/>
@@ -4064,7 +3732,58 @@
         <w:t>Starts a rea</w:t>
       </w:r>
       <w:r>
-        <w:t xml:space="preserve">l-time, pilot-in-the-loop simulation of the selected aircraft. Opens an out-the-window display and instrument panel window, with a simple six-pack of instruments, a multi-engine tachometer and indicators of landing gear and flap position. If </w:t>
+        <w:t>l-time, pilot-in-the-loop simulation of the selected aircraft. Opens an out-the-window display</w:t>
+      </w:r>
+      <w:r>
+        <w:t>.</w:t>
+      </w:r>
+      <w:r>
+        <w:t xml:space="preserve"> </w:t>
+      </w:r>
+      <w:r>
+        <w:t xml:space="preserve">If </w:t>
+      </w:r>
+      <w:r>
+        <w:rPr>
+          <w:i/>
+        </w:rPr>
+        <w:t>Instrument Panel</w:t>
+      </w:r>
+      <w:r>
+        <w:t xml:space="preserve"> is selected from </w:t>
+      </w:r>
+      <w:r>
+        <w:rPr>
+          <w:i/>
+        </w:rPr>
+        <w:t>Options</w:t>
+      </w:r>
+      <w:r>
+        <w:t xml:space="preserve">, </w:t>
+      </w:r>
+      <w:r>
+        <w:t xml:space="preserve">an </w:t>
+      </w:r>
+      <w:r>
+        <w:t xml:space="preserve">instrument panel </w:t>
+      </w:r>
+      <w:r>
+        <w:t xml:space="preserve">is also rendered, containing </w:t>
+      </w:r>
+      <w:r>
+        <w:t>a simple six-pack of instruments, a multi-engine tachometer and indicators of landing gear and flap position.</w:t>
+      </w:r>
+      <w:r>
+        <w:t xml:space="preserve"> If not, a text display of relevant flight information (airspeed, altitude, heading, position and G-force)</w:t>
+      </w:r>
+      <w:r>
+        <w:t xml:space="preserve"> </w:t>
+      </w:r>
+      <w:r>
+        <w:t xml:space="preserve">will render instead. </w:t>
+      </w:r>
+      <w:r>
+        <w:t xml:space="preserve">If </w:t>
       </w:r>
       <w:r>
         <w:rPr>
@@ -4103,10 +3822,10 @@
           <w:noProof/>
         </w:rPr>
         <w:drawing>
-          <wp:inline distT="0" distB="0" distL="0" distR="0">
-            <wp:extent cx="5934075" cy="3810000"/>
-            <wp:effectExtent l="0" t="0" r="9525" b="0"/>
-            <wp:docPr id="15" name="Picture 15" descr="C:\Users\Christopher Ali\Java\ProjectWorkspace\JavaFlightSim\Release\v0.1-alpha\JFS1.JPG"/>
+          <wp:inline distT="0" distB="0" distL="0" distR="0" wp14:anchorId="7B6EB236" wp14:editId="655169C9">
+            <wp:extent cx="5943600" cy="3722370"/>
+            <wp:effectExtent l="0" t="0" r="0" b="0"/>
+            <wp:docPr id="19" name="Picture 19"/>
             <wp:cNvGraphicFramePr>
               <a:graphicFrameLocks xmlns:a="http://schemas.openxmlformats.org/drawingml/2006/main" noChangeAspect="1"/>
             </wp:cNvGraphicFramePr>
@@ -4114,36 +3833,23 @@
               <a:graphicData uri="http://schemas.openxmlformats.org/drawingml/2006/picture">
                 <pic:pic xmlns:pic="http://schemas.openxmlformats.org/drawingml/2006/picture">
                   <pic:nvPicPr>
-                    <pic:cNvPr id="0" name="Picture 1" descr="C:\Users\Christopher Ali\Java\ProjectWorkspace\JavaFlightSim\Release\v0.1-alpha\JFS1.JPG"/>
-                    <pic:cNvPicPr>
-                      <a:picLocks noChangeAspect="1" noChangeArrowheads="1"/>
-                    </pic:cNvPicPr>
+                    <pic:cNvPr id="1" name=""/>
+                    <pic:cNvPicPr/>
                   </pic:nvPicPr>
                   <pic:blipFill>
-                    <a:blip r:embed="rId34" cstate="print">
-                      <a:extLst>
-                        <a:ext uri="{28A0092B-C50C-407E-A947-70E740481C1C}">
-                          <a14:useLocalDpi xmlns:a14="http://schemas.microsoft.com/office/drawing/2010/main" val="0"/>
-                        </a:ext>
-                      </a:extLst>
-                    </a:blip>
-                    <a:srcRect/>
+                    <a:blip r:embed="rId34"/>
                     <a:stretch>
                       <a:fillRect/>
                     </a:stretch>
                   </pic:blipFill>
-                  <pic:spPr bwMode="auto">
+                  <pic:spPr>
                     <a:xfrm>
                       <a:off x="0" y="0"/>
-                      <a:ext cx="5934075" cy="3810000"/>
+                      <a:ext cx="5943600" cy="3722370"/>
                     </a:xfrm>
                     <a:prstGeom prst="rect">
                       <a:avLst/>
                     </a:prstGeom>
-                    <a:noFill/>
-                    <a:ln>
-                      <a:noFill/>
-                    </a:ln>
                   </pic:spPr>
                 </pic:pic>
               </a:graphicData>
@@ -4151,6 +3857,12 @@
           </wp:inline>
         </w:drawing>
       </w:r>
+      <w:r>
+        <w:rPr>
+          <w:noProof/>
+        </w:rPr>
+        <w:t xml:space="preserve"> </w:t>
+      </w:r>
     </w:p>
     <w:p>
       <w:pPr>
@@ -4162,10 +3874,10 @@
         </w:rPr>
         <w:lastRenderedPageBreak/>
         <w:drawing>
-          <wp:inline distT="0" distB="0" distL="0" distR="0">
-            <wp:extent cx="5943600" cy="3667125"/>
-            <wp:effectExtent l="0" t="0" r="0" b="9525"/>
-            <wp:docPr id="17" name="Picture 17" descr="C:\Users\Christopher Ali\Java\ProjectWorkspace\JavaFlightSim\Release\v0.1-alpha\JFS2.JPG"/>
+          <wp:inline distT="0" distB="0" distL="0" distR="0" wp14:anchorId="33F35CF0" wp14:editId="11601917">
+            <wp:extent cx="5943600" cy="3722370"/>
+            <wp:effectExtent l="0" t="0" r="0" b="0"/>
+            <wp:docPr id="20" name="Picture 20"/>
             <wp:cNvGraphicFramePr>
               <a:graphicFrameLocks xmlns:a="http://schemas.openxmlformats.org/drawingml/2006/main" noChangeAspect="1"/>
             </wp:cNvGraphicFramePr>
@@ -4173,36 +3885,23 @@
               <a:graphicData uri="http://schemas.openxmlformats.org/drawingml/2006/picture">
                 <pic:pic xmlns:pic="http://schemas.openxmlformats.org/drawingml/2006/picture">
                   <pic:nvPicPr>
-                    <pic:cNvPr id="0" name="Picture 3" descr="C:\Users\Christopher Ali\Java\ProjectWorkspace\JavaFlightSim\Release\v0.1-alpha\JFS2.JPG"/>
-                    <pic:cNvPicPr>
-                      <a:picLocks noChangeAspect="1" noChangeArrowheads="1"/>
-                    </pic:cNvPicPr>
+                    <pic:cNvPr id="1" name=""/>
+                    <pic:cNvPicPr/>
                   </pic:nvPicPr>
                   <pic:blipFill>
-                    <a:blip r:embed="rId35">
-                      <a:extLst>
-                        <a:ext uri="{28A0092B-C50C-407E-A947-70E740481C1C}">
-                          <a14:useLocalDpi xmlns:a14="http://schemas.microsoft.com/office/drawing/2010/main" val="0"/>
-                        </a:ext>
-                      </a:extLst>
-                    </a:blip>
-                    <a:srcRect/>
+                    <a:blip r:embed="rId35"/>
                     <a:stretch>
                       <a:fillRect/>
                     </a:stretch>
                   </pic:blipFill>
-                  <pic:spPr bwMode="auto">
+                  <pic:spPr>
                     <a:xfrm>
                       <a:off x="0" y="0"/>
-                      <a:ext cx="5943600" cy="3667125"/>
+                      <a:ext cx="5943600" cy="3722370"/>
                     </a:xfrm>
                     <a:prstGeom prst="rect">
                       <a:avLst/>
                     </a:prstGeom>
-                    <a:noFill/>
-                    <a:ln>
-                      <a:noFill/>
-                    </a:ln>
                   </pic:spPr>
                 </pic:pic>
               </a:graphicData>
@@ -4210,6 +3909,12 @@
           </wp:inline>
         </w:drawing>
       </w:r>
+      <w:r>
+        <w:rPr>
+          <w:noProof/>
+        </w:rPr>
+        <w:t xml:space="preserve"> </w:t>
+      </w:r>
     </w:p>
     <w:p>
       <w:pPr>
@@ -4284,49 +3989,7 @@
         <w:rPr>
           <w:i/>
         </w:rPr>
-        <w:t xml:space="preserve">Instrument panel gauges were created using </w:t>
-      </w:r>
-      <w:proofErr w:type="spellStart"/>
-      <w:r>
-        <w:rPr>
-          <w:i/>
-        </w:rPr>
-        <w:t>Gerrit</w:t>
-      </w:r>
-      <w:proofErr w:type="spellEnd"/>
-      <w:r>
-        <w:rPr>
-          <w:i/>
-        </w:rPr>
-        <w:t xml:space="preserve"> </w:t>
-      </w:r>
-      <w:proofErr w:type="spellStart"/>
-      <w:r>
-        <w:rPr>
-          <w:i/>
-        </w:rPr>
-        <w:t>Grunwald's</w:t>
-      </w:r>
-      <w:proofErr w:type="spellEnd"/>
-      <w:r>
-        <w:rPr>
-          <w:i/>
-        </w:rPr>
-        <w:t xml:space="preserve"> </w:t>
-      </w:r>
-      <w:proofErr w:type="spellStart"/>
-      <w:r>
-        <w:rPr>
-          <w:i/>
-        </w:rPr>
-        <w:t>SteelSeries</w:t>
-      </w:r>
-      <w:proofErr w:type="spellEnd"/>
-      <w:r>
-        <w:rPr>
-          <w:i/>
-        </w:rPr>
-        <w:t xml:space="preserve"> Swing port: </w:t>
+        <w:t xml:space="preserve">Instrument panel gauges were created using Gerrit Grunwald's SteelSeries Swing port: </w:t>
       </w:r>
       <w:hyperlink r:id="rId36" w:history="1">
         <w:r>
@@ -4355,19 +4018,11 @@
           <w:i/>
         </w:rPr>
       </w:pPr>
-      <w:proofErr w:type="spellStart"/>
-      <w:r>
-        <w:rPr>
-          <w:i/>
-        </w:rPr>
-        <w:t>jinput</w:t>
-      </w:r>
-      <w:proofErr w:type="spellEnd"/>
-      <w:r>
-        <w:rPr>
-          <w:i/>
-        </w:rPr>
-        <w:t xml:space="preserve"> is used for joystick, mouse and keyboard support</w:t>
+      <w:r>
+        <w:rPr>
+          <w:i/>
+        </w:rPr>
+        <w:t>jinput is used for joystick, mouse and keyboard support</w:t>
       </w:r>
       <w:r>
         <w:rPr>
@@ -4436,16 +4091,8 @@
         <w:rPr>
           <w:i/>
         </w:rPr>
-        <w:t xml:space="preserve">is used to create the out the window display using OpenGL and audio engine in </w:t>
-      </w:r>
-      <w:proofErr w:type="spellStart"/>
-      <w:r>
-        <w:rPr>
-          <w:i/>
-        </w:rPr>
-        <w:t>OpenAL</w:t>
-      </w:r>
-      <w:proofErr w:type="spellEnd"/>
+        <w:t>is used to create the out the window display using OpenGL and audio engine in OpenAL</w:t>
+      </w:r>
       <w:r>
         <w:rPr>
           <w:i/>
@@ -4558,7 +4205,7 @@
           <w:rPr>
             <w:noProof/>
           </w:rPr>
-          <w:t>1</w:t>
+          <w:t>21</w:t>
         </w:r>
         <w:r>
           <w:rPr>
@@ -5283,6 +4930,119 @@
     </w:lvl>
   </w:abstractNum>
   <w:abstractNum w:abstractNumId="6" w15:restartNumberingAfterBreak="0">
+    <w:nsid w:val="29C76EBB"/>
+    <w:multiLevelType w:val="hybridMultilevel"/>
+    <w:tmpl w:val="A12A4846"/>
+    <w:lvl w:ilvl="0" w:tplc="04090001">
+      <w:start w:val="1"/>
+      <w:numFmt w:val="bullet"/>
+      <w:lvlText w:val=""/>
+      <w:lvlJc w:val="left"/>
+      <w:pPr>
+        <w:ind w:left="720" w:hanging="360"/>
+      </w:pPr>
+      <w:rPr>
+        <w:rFonts w:ascii="Symbol" w:hAnsi="Symbol" w:hint="default"/>
+      </w:rPr>
+    </w:lvl>
+    <w:lvl w:ilvl="1" w:tplc="04090003" w:tentative="1">
+      <w:start w:val="1"/>
+      <w:numFmt w:val="bullet"/>
+      <w:lvlText w:val="o"/>
+      <w:lvlJc w:val="left"/>
+      <w:pPr>
+        <w:ind w:left="1440" w:hanging="360"/>
+      </w:pPr>
+      <w:rPr>
+        <w:rFonts w:ascii="Courier New" w:hAnsi="Courier New" w:cs="Courier New" w:hint="default"/>
+      </w:rPr>
+    </w:lvl>
+    <w:lvl w:ilvl="2" w:tplc="04090005" w:tentative="1">
+      <w:start w:val="1"/>
+      <w:numFmt w:val="bullet"/>
+      <w:lvlText w:val=""/>
+      <w:lvlJc w:val="left"/>
+      <w:pPr>
+        <w:ind w:left="2160" w:hanging="360"/>
+      </w:pPr>
+      <w:rPr>
+        <w:rFonts w:ascii="Wingdings" w:hAnsi="Wingdings" w:hint="default"/>
+      </w:rPr>
+    </w:lvl>
+    <w:lvl w:ilvl="3" w:tplc="04090001" w:tentative="1">
+      <w:start w:val="1"/>
+      <w:numFmt w:val="bullet"/>
+      <w:lvlText w:val=""/>
+      <w:lvlJc w:val="left"/>
+      <w:pPr>
+        <w:ind w:left="2880" w:hanging="360"/>
+      </w:pPr>
+      <w:rPr>
+        <w:rFonts w:ascii="Symbol" w:hAnsi="Symbol" w:hint="default"/>
+      </w:rPr>
+    </w:lvl>
+    <w:lvl w:ilvl="4" w:tplc="04090003" w:tentative="1">
+      <w:start w:val="1"/>
+      <w:numFmt w:val="bullet"/>
+      <w:lvlText w:val="o"/>
+      <w:lvlJc w:val="left"/>
+      <w:pPr>
+        <w:ind w:left="3600" w:hanging="360"/>
+      </w:pPr>
+      <w:rPr>
+        <w:rFonts w:ascii="Courier New" w:hAnsi="Courier New" w:cs="Courier New" w:hint="default"/>
+      </w:rPr>
+    </w:lvl>
+    <w:lvl w:ilvl="5" w:tplc="04090005" w:tentative="1">
+      <w:start w:val="1"/>
+      <w:numFmt w:val="bullet"/>
+      <w:lvlText w:val=""/>
+      <w:lvlJc w:val="left"/>
+      <w:pPr>
+        <w:ind w:left="4320" w:hanging="360"/>
+      </w:pPr>
+      <w:rPr>
+        <w:rFonts w:ascii="Wingdings" w:hAnsi="Wingdings" w:hint="default"/>
+      </w:rPr>
+    </w:lvl>
+    <w:lvl w:ilvl="6" w:tplc="04090001" w:tentative="1">
+      <w:start w:val="1"/>
+      <w:numFmt w:val="bullet"/>
+      <w:lvlText w:val=""/>
+      <w:lvlJc w:val="left"/>
+      <w:pPr>
+        <w:ind w:left="5040" w:hanging="360"/>
+      </w:pPr>
+      <w:rPr>
+        <w:rFonts w:ascii="Symbol" w:hAnsi="Symbol" w:hint="default"/>
+      </w:rPr>
+    </w:lvl>
+    <w:lvl w:ilvl="7" w:tplc="04090003" w:tentative="1">
+      <w:start w:val="1"/>
+      <w:numFmt w:val="bullet"/>
+      <w:lvlText w:val="o"/>
+      <w:lvlJc w:val="left"/>
+      <w:pPr>
+        <w:ind w:left="5760" w:hanging="360"/>
+      </w:pPr>
+      <w:rPr>
+        <w:rFonts w:ascii="Courier New" w:hAnsi="Courier New" w:cs="Courier New" w:hint="default"/>
+      </w:rPr>
+    </w:lvl>
+    <w:lvl w:ilvl="8" w:tplc="04090005" w:tentative="1">
+      <w:start w:val="1"/>
+      <w:numFmt w:val="bullet"/>
+      <w:lvlText w:val=""/>
+      <w:lvlJc w:val="left"/>
+      <w:pPr>
+        <w:ind w:left="6480" w:hanging="360"/>
+      </w:pPr>
+      <w:rPr>
+        <w:rFonts w:ascii="Wingdings" w:hAnsi="Wingdings" w:hint="default"/>
+      </w:rPr>
+    </w:lvl>
+  </w:abstractNum>
+  <w:abstractNum w:abstractNumId="7" w15:restartNumberingAfterBreak="0">
     <w:nsid w:val="2C8B7903"/>
     <w:multiLevelType w:val="hybridMultilevel"/>
     <w:tmpl w:val="81FE88F2"/>
@@ -5395,7 +5155,7 @@
       </w:rPr>
     </w:lvl>
   </w:abstractNum>
-  <w:abstractNum w:abstractNumId="7" w15:restartNumberingAfterBreak="0">
+  <w:abstractNum w:abstractNumId="8" w15:restartNumberingAfterBreak="0">
     <w:nsid w:val="37B31B08"/>
     <w:multiLevelType w:val="hybridMultilevel"/>
     <w:tmpl w:val="EC3EC086"/>
@@ -5508,7 +5268,7 @@
       </w:rPr>
     </w:lvl>
   </w:abstractNum>
-  <w:abstractNum w:abstractNumId="8" w15:restartNumberingAfterBreak="0">
+  <w:abstractNum w:abstractNumId="9" w15:restartNumberingAfterBreak="0">
     <w:nsid w:val="3ABF0113"/>
     <w:multiLevelType w:val="hybridMultilevel"/>
     <w:tmpl w:val="173CD8C6"/>
@@ -5621,7 +5381,7 @@
       </w:rPr>
     </w:lvl>
   </w:abstractNum>
-  <w:abstractNum w:abstractNumId="9" w15:restartNumberingAfterBreak="0">
+  <w:abstractNum w:abstractNumId="10" w15:restartNumberingAfterBreak="0">
     <w:nsid w:val="3D082488"/>
     <w:multiLevelType w:val="hybridMultilevel"/>
     <w:tmpl w:val="50703D4E"/>
@@ -5707,7 +5467,7 @@
       </w:pPr>
     </w:lvl>
   </w:abstractNum>
-  <w:abstractNum w:abstractNumId="10" w15:restartNumberingAfterBreak="0">
+  <w:abstractNum w:abstractNumId="11" w15:restartNumberingAfterBreak="0">
     <w:nsid w:val="477D3E0C"/>
     <w:multiLevelType w:val="hybridMultilevel"/>
     <w:tmpl w:val="4344184C"/>
@@ -5820,7 +5580,7 @@
       </w:rPr>
     </w:lvl>
   </w:abstractNum>
-  <w:abstractNum w:abstractNumId="11" w15:restartNumberingAfterBreak="0">
+  <w:abstractNum w:abstractNumId="12" w15:restartNumberingAfterBreak="0">
     <w:nsid w:val="4DD23346"/>
     <w:multiLevelType w:val="hybridMultilevel"/>
     <w:tmpl w:val="7040A460"/>
@@ -5933,7 +5693,7 @@
       </w:rPr>
     </w:lvl>
   </w:abstractNum>
-  <w:abstractNum w:abstractNumId="12" w15:restartNumberingAfterBreak="0">
+  <w:abstractNum w:abstractNumId="13" w15:restartNumberingAfterBreak="0">
     <w:nsid w:val="5E051E75"/>
     <w:multiLevelType w:val="hybridMultilevel"/>
     <w:tmpl w:val="4E244720"/>
@@ -6046,7 +5806,7 @@
       </w:rPr>
     </w:lvl>
   </w:abstractNum>
-  <w:abstractNum w:abstractNumId="13" w15:restartNumberingAfterBreak="0">
+  <w:abstractNum w:abstractNumId="14" w15:restartNumberingAfterBreak="0">
     <w:nsid w:val="5E2E6441"/>
     <w:multiLevelType w:val="hybridMultilevel"/>
     <w:tmpl w:val="C9348280"/>
@@ -6132,7 +5892,7 @@
       </w:pPr>
     </w:lvl>
   </w:abstractNum>
-  <w:abstractNum w:abstractNumId="14" w15:restartNumberingAfterBreak="0">
+  <w:abstractNum w:abstractNumId="15" w15:restartNumberingAfterBreak="0">
     <w:nsid w:val="712F5903"/>
     <w:multiLevelType w:val="hybridMultilevel"/>
     <w:tmpl w:val="321605FA"/>
@@ -6244,7 +6004,7 @@
       </w:rPr>
     </w:lvl>
   </w:abstractNum>
-  <w:abstractNum w:abstractNumId="15" w15:restartNumberingAfterBreak="0">
+  <w:abstractNum w:abstractNumId="16" w15:restartNumberingAfterBreak="0">
     <w:nsid w:val="79922012"/>
     <w:multiLevelType w:val="hybridMultilevel"/>
     <w:tmpl w:val="094A9DE8"/>
@@ -6331,16 +6091,16 @@
     </w:lvl>
   </w:abstractNum>
   <w:num w:numId="1">
+    <w:abstractNumId w:val="15"/>
+  </w:num>
+  <w:num w:numId="2">
     <w:abstractNumId w:val="14"/>
   </w:num>
-  <w:num w:numId="2">
-    <w:abstractNumId w:val="13"/>
-  </w:num>
   <w:num w:numId="3">
-    <w:abstractNumId w:val="8"/>
+    <w:abstractNumId w:val="9"/>
   </w:num>
   <w:num w:numId="4">
-    <w:abstractNumId w:val="7"/>
+    <w:abstractNumId w:val="8"/>
   </w:num>
   <w:num w:numId="5">
     <w:abstractNumId w:val="4"/>
@@ -6349,10 +6109,10 @@
     <w:abstractNumId w:val="3"/>
   </w:num>
   <w:num w:numId="7">
-    <w:abstractNumId w:val="6"/>
+    <w:abstractNumId w:val="7"/>
   </w:num>
   <w:num w:numId="8">
-    <w:abstractNumId w:val="10"/>
+    <w:abstractNumId w:val="11"/>
   </w:num>
   <w:num w:numId="9">
     <w:abstractNumId w:val="5"/>
@@ -6364,19 +6124,22 @@
     <w:abstractNumId w:val="2"/>
   </w:num>
   <w:num w:numId="12">
-    <w:abstractNumId w:val="15"/>
+    <w:abstractNumId w:val="16"/>
   </w:num>
   <w:num w:numId="13">
-    <w:abstractNumId w:val="9"/>
+    <w:abstractNumId w:val="10"/>
   </w:num>
   <w:num w:numId="14">
     <w:abstractNumId w:val="0"/>
   </w:num>
   <w:num w:numId="15">
-    <w:abstractNumId w:val="11"/>
+    <w:abstractNumId w:val="12"/>
   </w:num>
   <w:num w:numId="16">
-    <w:abstractNumId w:val="12"/>
+    <w:abstractNumId w:val="13"/>
+  </w:num>
+  <w:num w:numId="17">
+    <w:abstractNumId w:val="6"/>
   </w:num>
 </w:numbering>
 </file>

</xml_diff>

<commit_message>
Documentation and pom Version
- Updates to Documentation and pom.xml for new release
</commit_message>
<xml_diff>
--- a/Documentation.docx
+++ b/Documentation.docx
@@ -515,7 +515,7 @@
       <w:r>
         <w:rPr/>
         <w:drawing>
-          <wp:anchor behindDoc="0" distT="0" distB="0" distL="0" distR="0" simplePos="0" locked="0" layoutInCell="1" allowOverlap="1" relativeHeight="26">
+          <wp:anchor behindDoc="0" distT="0" distB="0" distL="0" distR="0" simplePos="0" locked="0" layoutInCell="1" allowOverlap="1" relativeHeight="3">
             <wp:simplePos x="0" y="0"/>
             <wp:positionH relativeFrom="column">
               <wp:posOffset>457200</wp:posOffset>
@@ -541,7 +541,7 @@
                   </pic:nvPicPr>
                   <pic:blipFill>
                     <a:blip r:embed="rId5"/>
-                    <a:srcRect l="0" t="8050" r="41565" b="79972"/>
+                    <a:srcRect l="0" t="8043" r="41568" b="79979"/>
                     <a:stretch>
                       <a:fillRect/>
                     </a:stretch>
@@ -1528,38 +1528,101 @@
     </w:p>
     <w:p>
       <w:pPr>
+        <w:pStyle w:val="Normal"/>
+        <w:numPr>
+          <w:ilvl w:val="0"/>
+          <w:numId w:val="14"/>
+        </w:numPr>
+        <w:jc w:val="both"/>
+        <w:rPr/>
+      </w:pPr>
+      <w:r>
+        <w:rPr>
+          <w:i/>
+          <w:iCs/>
+        </w:rPr>
+        <w:t>Aircraft.json</w:t>
+      </w:r>
+      <w:r>
+        <w:rPr/>
+        <w:t xml:space="preserve"> Contains the definition of numerous parameters that make up the simulation of the  aircraft in JSON format. </w:t>
+      </w:r>
+    </w:p>
+    <w:p>
+      <w:pPr>
         <w:pStyle w:val="ListParagraph"/>
+        <w:widowControl/>
+        <w:numPr>
+          <w:ilvl w:val="1"/>
+          <w:numId w:val="15"/>
+        </w:numPr>
+        <w:bidi w:val="0"/>
+        <w:spacing w:lineRule="auto" w:line="259"/>
+        <w:jc w:val="both"/>
+        <w:rPr/>
+      </w:pPr>
+      <w:r>
+        <w:rPr>
+          <w:i/>
+        </w:rPr>
+        <w:t>“</w:t>
+      </w:r>
+      <w:r>
+        <w:rPr>
+          <w:i/>
+        </w:rPr>
+        <w:t>wingGeometry</w:t>
+      </w:r>
+      <w:r>
+        <w:rPr>
+          <w:i/>
+        </w:rPr>
+        <w:t xml:space="preserve">” </w:t>
+      </w:r>
+      <w:r>
+        <w:rPr/>
+        <w:t>Defines the aircraft’s wing span [ft], mean aerodynamic chord [ft] wing surface area [ft</w:t>
+      </w:r>
+      <w:r>
+        <w:rPr>
+          <w:vertAlign w:val="superscript"/>
+        </w:rPr>
+        <w:t>2</w:t>
+      </w:r>
+      <w:r>
+        <w:rPr/>
+        <w:t>] and aerodynamic center position relative to the center of gravity</w:t>
+      </w:r>
+    </w:p>
+    <w:p>
+      <w:pPr>
+        <w:pStyle w:val="ListParagraph"/>
+        <w:widowControl/>
         <w:numPr>
           <w:ilvl w:val="0"/>
-          <w:numId w:val="4"/>
-        </w:numPr>
-        <w:jc w:val="both"/>
-        <w:rPr/>
-      </w:pPr>
-      <w:r>
-        <w:rPr>
-          <w:b/>
-        </w:rPr>
-        <w:t>./LookupTables/</w:t>
-      </w:r>
-      <w:r>
-        <w:rPr/>
-        <w:t xml:space="preserve"> Several stability derivatives are nonlinear with respect to variables such as angle of attack and flap deflection. These derivatives are best defined with a lookup table, an array of values, where a value of this array is interpolated using breakpoints. An example of a lookup table for this application:</w:t>
-      </w:r>
-    </w:p>
-    <w:p>
-      <w:pPr>
-        <w:pStyle w:val="Normal"/>
+          <w:numId w:val="0"/>
+        </w:numPr>
+        <w:bidi w:val="0"/>
+        <w:spacing w:lineRule="auto" w:line="259"/>
+        <w:ind w:left="2140" w:hanging="0"/>
         <w:jc w:val="center"/>
         <w:rPr/>
       </w:pPr>
       <w:r>
         <w:rPr/>
         <w:drawing>
-          <wp:inline distT="0" distB="0" distL="0" distR="0">
-            <wp:extent cx="2971800" cy="2720340"/>
+          <wp:anchor behindDoc="0" distT="0" distB="0" distL="0" distR="0" simplePos="0" locked="0" layoutInCell="1" allowOverlap="1" relativeHeight="24">
+            <wp:simplePos x="0" y="0"/>
+            <wp:positionH relativeFrom="column">
+              <wp:align>center</wp:align>
+            </wp:positionH>
+            <wp:positionV relativeFrom="paragraph">
+              <wp:posOffset>635</wp:posOffset>
+            </wp:positionV>
+            <wp:extent cx="1546860" cy="1272540"/>
             <wp:effectExtent l="0" t="0" r="0" b="0"/>
-            <wp:docPr id="3" name="Picture 7" descr=""/>
+            <wp:wrapTopAndBottom/>
+            <wp:docPr id="3" name="Bild6" descr=""/>
             <wp:cNvGraphicFramePr>
               <a:graphicFrameLocks xmlns:a="http://schemas.openxmlformats.org/drawingml/2006/main" noChangeAspect="1"/>
             </wp:cNvGraphicFramePr>
@@ -1567,14 +1630,13 @@
               <a:graphicData uri="http://schemas.openxmlformats.org/drawingml/2006/picture">
                 <pic:pic xmlns:pic="http://schemas.openxmlformats.org/drawingml/2006/picture">
                   <pic:nvPicPr>
-                    <pic:cNvPr id="3" name="Picture 7" descr=""/>
+                    <pic:cNvPr id="3" name="Bild6" descr=""/>
                     <pic:cNvPicPr>
                       <a:picLocks noChangeAspect="1" noChangeArrowheads="1"/>
                     </pic:cNvPicPr>
                   </pic:nvPicPr>
                   <pic:blipFill>
                     <a:blip r:embed="rId8"/>
-                    <a:srcRect l="5128" t="11976" r="62674" b="52487"/>
                     <a:stretch>
                       <a:fillRect/>
                     </a:stretch>
@@ -1582,7 +1644,7 @@
                   <pic:spPr bwMode="auto">
                     <a:xfrm>
                       <a:off x="0" y="0"/>
-                      <a:ext cx="2971800" cy="2720340"/>
+                      <a:ext cx="1546860" cy="1272540"/>
                     </a:xfrm>
                     <a:prstGeom prst="rect">
                       <a:avLst/>
@@ -1591,89 +1653,75 @@
                 </pic:pic>
               </a:graphicData>
             </a:graphic>
-          </wp:inline>
+          </wp:anchor>
         </w:drawing>
       </w:r>
     </w:p>
     <w:p>
       <w:pPr>
-        <w:pStyle w:val="Normal"/>
-        <w:ind w:left="720" w:hanging="0"/>
-        <w:jc w:val="both"/>
-        <w:rPr/>
-      </w:pPr>
-      <w:r>
-        <w:rPr/>
-        <w:t>The break points here are the first row (flaps [deg]) and first column (angle of attack [deg]) of the array. The other values are potential values of CL_alpha for a given angle of attack and flap deflection. All values in the lookup table are comma-tab separated.</w:t>
-      </w:r>
-    </w:p>
-    <w:p>
-      <w:pPr>
-        <w:pStyle w:val="Normal"/>
-        <w:rPr/>
-      </w:pPr>
-      <w:r>
-        <w:rPr/>
-      </w:r>
-      <w:r>
-        <w:br w:type="page"/>
-      </w:r>
-    </w:p>
-    <w:p>
-      <w:pPr>
-        <w:pStyle w:val="Normal"/>
-        <w:ind w:left="720" w:hanging="0"/>
-        <w:jc w:val="both"/>
-        <w:rPr/>
-      </w:pPr>
-      <w:r>
-        <w:rPr/>
-      </w:r>
-    </w:p>
-    <w:p>
-      <w:pPr>
         <w:pStyle w:val="ListParagraph"/>
+        <w:widowControl/>
+        <w:numPr>
+          <w:ilvl w:val="1"/>
+          <w:numId w:val="15"/>
+        </w:numPr>
+        <w:bidi w:val="0"/>
+        <w:spacing w:lineRule="auto" w:line="259"/>
+        <w:jc w:val="both"/>
+        <w:rPr/>
+      </w:pPr>
+      <w:r>
+        <w:rPr>
+          <w:i/>
+        </w:rPr>
+        <w:t>“</w:t>
+      </w:r>
+      <w:r>
+        <w:rPr>
+          <w:i/>
+        </w:rPr>
+        <w:t>engines</w:t>
+      </w:r>
+      <w:r>
+        <w:rPr>
+          <w:i/>
+        </w:rPr>
+        <w:t xml:space="preserve">” </w:t>
+      </w:r>
+      <w:r>
+        <w:rPr/>
+        <w:t>Defines the properties of each engine on the aircraft:</w:t>
+      </w:r>
+    </w:p>
+    <w:p>
+      <w:pPr>
+        <w:pStyle w:val="ListParagraph"/>
+        <w:widowControl/>
         <w:numPr>
           <w:ilvl w:val="0"/>
-          <w:numId w:val="4"/>
-        </w:numPr>
-        <w:jc w:val="both"/>
-        <w:rPr/>
-      </w:pPr>
-      <w:r>
-        <w:rPr>
-          <w:i/>
-        </w:rPr>
-        <w:t xml:space="preserve">WingGeometry.json </w:t>
-      </w:r>
-      <w:r>
-        <w:rPr/>
-        <w:t>Defines the aircraft’s wing span [ft], mean aerodynamic chord [ft] wing surface area [ft</w:t>
-      </w:r>
-      <w:r>
-        <w:rPr>
-          <w:vertAlign w:val="superscript"/>
-        </w:rPr>
-        <w:t>2</w:t>
-      </w:r>
-      <w:r>
-        <w:rPr/>
-        <w:t>] and aerodynamic center position relative to the center of gravity</w:t>
-      </w:r>
-    </w:p>
-    <w:p>
-      <w:pPr>
-        <w:pStyle w:val="ListParagraph"/>
+          <w:numId w:val="0"/>
+        </w:numPr>
+        <w:bidi w:val="0"/>
+        <w:spacing w:lineRule="auto" w:line="259"/>
+        <w:ind w:left="2140" w:hanging="0"/>
         <w:jc w:val="center"/>
         <w:rPr/>
       </w:pPr>
       <w:r>
         <w:rPr/>
         <w:drawing>
-          <wp:inline distT="0" distB="0" distL="0" distR="0">
-            <wp:extent cx="1323975" cy="1619250"/>
+          <wp:anchor behindDoc="0" distT="0" distB="0" distL="0" distR="0" simplePos="0" locked="0" layoutInCell="1" allowOverlap="1" relativeHeight="23">
+            <wp:simplePos x="0" y="0"/>
+            <wp:positionH relativeFrom="column">
+              <wp:align>center</wp:align>
+            </wp:positionH>
+            <wp:positionV relativeFrom="paragraph">
+              <wp:posOffset>635</wp:posOffset>
+            </wp:positionV>
+            <wp:extent cx="3093720" cy="2644140"/>
             <wp:effectExtent l="0" t="0" r="0" b="0"/>
-            <wp:docPr id="4" name="Picture 3" descr=""/>
+            <wp:wrapTopAndBottom/>
+            <wp:docPr id="4" name="Bild5" descr=""/>
             <wp:cNvGraphicFramePr>
               <a:graphicFrameLocks xmlns:a="http://schemas.openxmlformats.org/drawingml/2006/main" noChangeAspect="1"/>
             </wp:cNvGraphicFramePr>
@@ -1681,14 +1729,13 @@
               <a:graphicData uri="http://schemas.openxmlformats.org/drawingml/2006/picture">
                 <pic:pic xmlns:pic="http://schemas.openxmlformats.org/drawingml/2006/picture">
                   <pic:nvPicPr>
-                    <pic:cNvPr id="4" name="Picture 3" descr=""/>
+                    <pic:cNvPr id="4" name="Bild5" descr=""/>
                     <pic:cNvPicPr>
                       <a:picLocks noChangeAspect="1" noChangeArrowheads="1"/>
                     </pic:cNvPicPr>
                   </pic:nvPicPr>
                   <pic:blipFill>
                     <a:blip r:embed="rId9"/>
-                    <a:srcRect l="5131" t="12618" r="82073" b="67480"/>
                     <a:stretch>
                       <a:fillRect/>
                     </a:stretch>
@@ -1696,7 +1743,7 @@
                   <pic:spPr bwMode="auto">
                     <a:xfrm>
                       <a:off x="0" y="0"/>
-                      <a:ext cx="1323975" cy="1619250"/>
+                      <a:ext cx="3093720" cy="2644140"/>
                     </a:xfrm>
                     <a:prstGeom prst="rect">
                       <a:avLst/>
@@ -1705,14 +1752,108 @@
                 </pic:pic>
               </a:graphicData>
             </a:graphic>
-          </wp:inline>
+          </wp:anchor>
         </w:drawing>
       </w:r>
     </w:p>
     <w:p>
       <w:pPr>
+        <w:pStyle w:val="ListParagraph"/>
+        <w:widowControl/>
+        <w:numPr>
+          <w:ilvl w:val="1"/>
+          <w:numId w:val="15"/>
+        </w:numPr>
+        <w:bidi w:val="0"/>
+        <w:spacing w:lineRule="auto" w:line="259"/>
+        <w:jc w:val="both"/>
+        <w:rPr/>
+      </w:pPr>
+      <w:r>
+        <w:rPr>
+          <w:i/>
+        </w:rPr>
+        <w:t>“</w:t>
+      </w:r>
+      <w:r>
+        <w:rPr>
+          <w:i/>
+        </w:rPr>
+        <w:t xml:space="preserve">stabDerivs” </w:t>
+      </w:r>
+      <w:r>
+        <w:rPr/>
+        <w:t xml:space="preserve">Contains stability derivative values for the aircraft [1/rad]. </w:t>
+      </w:r>
+      <w:r>
+        <w:rPr/>
+        <w:t xml:space="preserve">For </w:t>
+      </w:r>
+      <w:r>
+        <w:rPr/>
+        <w:t xml:space="preserve">stability derivatives </w:t>
+      </w:r>
+      <w:r>
+        <w:rPr/>
+        <w:t xml:space="preserve">that </w:t>
+      </w:r>
+      <w:r>
+        <w:rPr/>
+        <w:t xml:space="preserve">are nonlinear with respect to angle of attack and flap deflection, lookup table </w:t>
+      </w:r>
+      <w:r>
+        <w:rPr/>
+        <w:t>breakpoints and values are also defined.</w:t>
+      </w:r>
+      <w:r>
+        <w:rPr/>
+        <w:t xml:space="preserve"> </w:t>
+      </w:r>
+      <w:r>
+        <w:rPr/>
+        <w:t xml:space="preserve">Breakpoints for angle of attack are defined in the (1xn) array “breakPointAngle”, breakpoints for flap deflection are defined in the (1xm) array “breakPointAngle”, and </w:t>
+      </w:r>
+      <w:r>
+        <w:rPr/>
+        <w:t>a</w:t>
+      </w:r>
+      <w:r>
+        <w:rPr/>
+        <w:t>n</w:t>
+      </w:r>
+      <w:r>
+        <w:rPr/>
+        <w:t xml:space="preserve"> </w:t>
+      </w:r>
+      <w:r>
+        <w:rPr/>
+        <w:t>(nxm)</w:t>
+      </w:r>
+      <w:r>
+        <w:rPr/>
+        <w:t xml:space="preserve"> array of </w:t>
+      </w:r>
+      <w:r>
+        <w:rPr/>
+        <w:t xml:space="preserve">lookup </w:t>
+      </w:r>
+      <w:r>
+        <w:rPr/>
+        <w:t xml:space="preserve">values, where a value is  interpolated. </w:t>
+      </w:r>
+    </w:p>
+    <w:p>
+      <w:pPr>
         <w:pStyle w:val="Normal"/>
-        <w:jc w:val="both"/>
+        <w:widowControl/>
+        <w:numPr>
+          <w:ilvl w:val="0"/>
+          <w:numId w:val="0"/>
+        </w:numPr>
+        <w:bidi w:val="0"/>
+        <w:spacing w:lineRule="auto" w:line="259"/>
+        <w:ind w:left="1420" w:hanging="0"/>
+        <w:jc w:val="center"/>
         <w:rPr/>
       </w:pPr>
       <w:r>
@@ -1722,37 +1863,50 @@
     <w:p>
       <w:pPr>
         <w:pStyle w:val="ListParagraph"/>
+        <w:widowControl/>
         <w:numPr>
           <w:ilvl w:val="0"/>
-          <w:numId w:val="4"/>
-        </w:numPr>
-        <w:jc w:val="both"/>
-        <w:rPr/>
-      </w:pPr>
-      <w:r>
-        <w:rPr>
-          <w:i/>
-        </w:rPr>
-        <w:t xml:space="preserve">Propulsion.json </w:t>
-      </w:r>
-      <w:r>
-        <w:rPr/>
-        <w:t>Defines the properties of each engine on the aircraft:</w:t>
+          <w:numId w:val="0"/>
+        </w:numPr>
+        <w:bidi w:val="0"/>
+        <w:spacing w:lineRule="auto" w:line="259"/>
+        <w:ind w:left="2140" w:hanging="0"/>
+        <w:jc w:val="both"/>
+        <w:rPr/>
+      </w:pPr>
+      <w:r>
+        <w:rPr/>
       </w:r>
     </w:p>
     <w:p>
       <w:pPr>
         <w:pStyle w:val="ListParagraph"/>
+        <w:widowControl/>
+        <w:numPr>
+          <w:ilvl w:val="0"/>
+          <w:numId w:val="0"/>
+        </w:numPr>
+        <w:bidi w:val="0"/>
+        <w:spacing w:lineRule="auto" w:line="259"/>
+        <w:ind w:left="2140" w:hanging="0"/>
         <w:jc w:val="center"/>
         <w:rPr/>
       </w:pPr>
       <w:r>
         <w:rPr/>
         <w:drawing>
-          <wp:inline distT="0" distB="0" distL="0" distR="0">
-            <wp:extent cx="2200275" cy="4051935"/>
+          <wp:anchor behindDoc="0" distT="0" distB="0" distL="0" distR="0" simplePos="0" locked="0" layoutInCell="1" allowOverlap="1" relativeHeight="25">
+            <wp:simplePos x="0" y="0"/>
+            <wp:positionH relativeFrom="column">
+              <wp:align>center</wp:align>
+            </wp:positionH>
+            <wp:positionV relativeFrom="paragraph">
+              <wp:posOffset>635</wp:posOffset>
+            </wp:positionV>
+            <wp:extent cx="5486400" cy="3815080"/>
             <wp:effectExtent l="0" t="0" r="0" b="0"/>
-            <wp:docPr id="5" name="Picture 2" descr=""/>
+            <wp:wrapSquare wrapText="largest"/>
+            <wp:docPr id="5" name="Bild7" descr=""/>
             <wp:cNvGraphicFramePr>
               <a:graphicFrameLocks xmlns:a="http://schemas.openxmlformats.org/drawingml/2006/main" noChangeAspect="1"/>
             </wp:cNvGraphicFramePr>
@@ -1760,14 +1914,13 @@
               <a:graphicData uri="http://schemas.openxmlformats.org/drawingml/2006/picture">
                 <pic:pic xmlns:pic="http://schemas.openxmlformats.org/drawingml/2006/picture">
                   <pic:nvPicPr>
-                    <pic:cNvPr id="5" name="Picture 2" descr=""/>
+                    <pic:cNvPr id="5" name="Bild7" descr=""/>
                     <pic:cNvPicPr>
                       <a:picLocks noChangeAspect="1" noChangeArrowheads="1"/>
                     </pic:cNvPicPr>
                   </pic:nvPicPr>
                   <pic:blipFill>
                     <a:blip r:embed="rId10"/>
-                    <a:srcRect l="5172" t="12618" r="72312" b="34712"/>
                     <a:stretch>
                       <a:fillRect/>
                     </a:stretch>
@@ -1775,7 +1928,7 @@
                   <pic:spPr bwMode="auto">
                     <a:xfrm>
                       <a:off x="0" y="0"/>
-                      <a:ext cx="2200275" cy="4051935"/>
+                      <a:ext cx="5486400" cy="3815080"/>
                     </a:xfrm>
                     <a:prstGeom prst="rect">
                       <a:avLst/>
@@ -1784,19 +1937,9 @@
                 </pic:pic>
               </a:graphicData>
             </a:graphic>
-          </wp:inline>
+          </wp:anchor>
         </w:drawing>
       </w:r>
-    </w:p>
-    <w:p>
-      <w:pPr>
-        <w:pStyle w:val="Normal"/>
-        <w:jc w:val="both"/>
-        <w:rPr/>
-      </w:pPr>
-      <w:r>
-        <w:rPr/>
-      </w:r>
       <w:r>
         <w:br w:type="page"/>
       </w:r>
@@ -1804,6 +1947,14 @@
     <w:p>
       <w:pPr>
         <w:pStyle w:val="ListParagraph"/>
+        <w:widowControl/>
+        <w:numPr>
+          <w:ilvl w:val="0"/>
+          <w:numId w:val="0"/>
+        </w:numPr>
+        <w:bidi w:val="0"/>
+        <w:spacing w:lineRule="auto" w:line="259"/>
+        <w:ind w:left="2140" w:hanging="0"/>
         <w:jc w:val="both"/>
         <w:rPr/>
       </w:pPr>
@@ -1814,57 +1965,78 @@
     <w:p>
       <w:pPr>
         <w:pStyle w:val="ListParagraph"/>
+        <w:widowControl/>
+        <w:numPr>
+          <w:ilvl w:val="1"/>
+          <w:numId w:val="15"/>
+        </w:numPr>
+        <w:bidi w:val="0"/>
+        <w:spacing w:lineRule="auto" w:line="259"/>
+        <w:jc w:val="both"/>
+        <w:rPr/>
+      </w:pPr>
+      <w:r>
+        <w:rPr>
+          <w:i/>
+        </w:rPr>
+        <w:t>“</w:t>
+      </w:r>
+      <w:r>
+        <w:rPr>
+          <w:i/>
+        </w:rPr>
+        <w:t>m</w:t>
+      </w:r>
+      <w:r>
+        <w:rPr>
+          <w:i/>
+        </w:rPr>
+        <w:t xml:space="preserve">assProps” </w:t>
+      </w:r>
+      <w:r>
+        <w:rPr/>
+        <w:t>Contains weight [lbf], center of gravity [ft] and inertia [slug/ft</w:t>
+      </w:r>
+      <w:r>
+        <w:rPr>
+          <w:vertAlign w:val="superscript"/>
+        </w:rPr>
+        <w:t>3</w:t>
+      </w:r>
+      <w:r>
+        <w:rPr/>
+        <w:t>] values for the aircraft</w:t>
+      </w:r>
+    </w:p>
+    <w:p>
+      <w:pPr>
+        <w:pStyle w:val="ListParagraph"/>
+        <w:widowControl/>
         <w:numPr>
           <w:ilvl w:val="0"/>
-          <w:numId w:val="4"/>
-        </w:numPr>
-        <w:jc w:val="both"/>
-        <w:rPr/>
-      </w:pPr>
-      <w:r>
-        <w:rPr>
-          <w:i/>
-        </w:rPr>
-        <w:t xml:space="preserve">Aero.json </w:t>
-      </w:r>
-      <w:r>
-        <w:rPr/>
-        <w:t xml:space="preserve">Contains stability derivative values for the aircraft [1/rad]. Any derivative with a value of </w:t>
-      </w:r>
-      <w:r>
-        <w:rPr>
-          <w:i/>
-        </w:rPr>
-        <w:t>lookup</w:t>
-      </w:r>
-      <w:r>
-        <w:rPr/>
-        <w:t xml:space="preserve"> must have a lookup table text file of the same name in </w:t>
-      </w:r>
-      <w:r>
-        <w:rPr>
-          <w:b/>
-        </w:rPr>
-        <w:t>./LookupTables/</w:t>
-      </w:r>
-      <w:r>
-        <w:rPr/>
-        <w:t xml:space="preserve"> </w:t>
-      </w:r>
-    </w:p>
-    <w:p>
-      <w:pPr>
-        <w:pStyle w:val="ListParagraph"/>
+          <w:numId w:val="0"/>
+        </w:numPr>
+        <w:bidi w:val="0"/>
+        <w:spacing w:lineRule="auto" w:line="259"/>
+        <w:ind w:left="2140" w:hanging="0"/>
         <w:jc w:val="center"/>
         <w:rPr/>
       </w:pPr>
       <w:r>
         <w:rPr/>
         <w:drawing>
-          <wp:inline distT="0" distB="0" distL="0" distR="0">
-            <wp:extent cx="1676400" cy="6529070"/>
+          <wp:anchor behindDoc="0" distT="0" distB="0" distL="0" distR="0" simplePos="0" locked="0" layoutInCell="1" allowOverlap="1" relativeHeight="21">
+            <wp:simplePos x="0" y="0"/>
+            <wp:positionH relativeFrom="column">
+              <wp:align>center</wp:align>
+            </wp:positionH>
+            <wp:positionV relativeFrom="paragraph">
+              <wp:posOffset>635</wp:posOffset>
+            </wp:positionV>
+            <wp:extent cx="2903220" cy="2331720"/>
             <wp:effectExtent l="0" t="0" r="0" b="0"/>
-            <wp:docPr id="6" name="Picture 4" descr=""/>
+            <wp:wrapTopAndBottom/>
+            <wp:docPr id="6" name="Bild3" descr=""/>
             <wp:cNvGraphicFramePr>
               <a:graphicFrameLocks xmlns:a="http://schemas.openxmlformats.org/drawingml/2006/main" noChangeAspect="1"/>
             </wp:cNvGraphicFramePr>
@@ -1872,14 +2044,13 @@
               <a:graphicData uri="http://schemas.openxmlformats.org/drawingml/2006/picture">
                 <pic:pic xmlns:pic="http://schemas.openxmlformats.org/drawingml/2006/picture">
                   <pic:nvPicPr>
-                    <pic:cNvPr id="6" name="Picture 4" descr=""/>
+                    <pic:cNvPr id="6" name="Bild3" descr=""/>
                     <pic:cNvPicPr>
                       <a:picLocks noChangeAspect="1" noChangeArrowheads="1"/>
                     </pic:cNvPicPr>
                   </pic:nvPicPr>
                   <pic:blipFill>
                     <a:blip r:embed="rId11"/>
-                    <a:srcRect l="4964" t="12138" r="77733" b="6754"/>
                     <a:stretch>
                       <a:fillRect/>
                     </a:stretch>
@@ -1887,7 +2058,7 @@
                   <pic:spPr bwMode="auto">
                     <a:xfrm>
                       <a:off x="0" y="0"/>
-                      <a:ext cx="1676400" cy="6529070"/>
+                      <a:ext cx="2903220" cy="2331720"/>
                     </a:xfrm>
                     <a:prstGeom prst="rect">
                       <a:avLst/>
@@ -1896,83 +2067,83 @@
                 </pic:pic>
               </a:graphicData>
             </a:graphic>
-          </wp:inline>
+          </wp:anchor>
         </w:drawing>
       </w:r>
     </w:p>
     <w:p>
       <w:pPr>
-        <w:pStyle w:val="Normal"/>
-        <w:jc w:val="both"/>
-        <w:rPr/>
-      </w:pPr>
-      <w:r>
-        <w:rPr/>
-      </w:r>
-      <w:r>
-        <w:br w:type="page"/>
-      </w:r>
-    </w:p>
-    <w:p>
-      <w:pPr>
         <w:pStyle w:val="ListParagraph"/>
-        <w:jc w:val="both"/>
-        <w:rPr/>
-      </w:pPr>
-      <w:r>
-        <w:rPr/>
+        <w:widowControl/>
+        <w:numPr>
+          <w:ilvl w:val="1"/>
+          <w:numId w:val="15"/>
+        </w:numPr>
+        <w:bidi w:val="0"/>
+        <w:spacing w:lineRule="auto" w:line="259"/>
+        <w:jc w:val="both"/>
+        <w:rPr/>
+      </w:pPr>
+      <w:r>
+        <w:rPr>
+          <w:i/>
+        </w:rPr>
+        <w:t>“</w:t>
+      </w:r>
+      <w:r>
+        <w:rPr>
+          <w:i/>
+        </w:rPr>
+        <w:t>g</w:t>
+      </w:r>
+      <w:r>
+        <w:rPr>
+          <w:i/>
+        </w:rPr>
+        <w:t>roundReaction”</w:t>
+      </w:r>
+      <w:r>
+        <w:rPr/>
+        <w:t xml:space="preserve"> Contains </w:t>
+      </w:r>
+      <w:r>
+        <w:rPr/>
+        <w:t xml:space="preserve">tricycle </w:t>
+      </w:r>
+      <w:r>
+        <w:rPr/>
+        <w:t>landing gear position relative to center of gravity [ft], spring [lbf/ft], damping [lbf/ft/sec] and braking data</w:t>
       </w:r>
     </w:p>
     <w:p>
       <w:pPr>
         <w:pStyle w:val="ListParagraph"/>
+        <w:widowControl/>
         <w:numPr>
           <w:ilvl w:val="0"/>
-          <w:numId w:val="4"/>
-        </w:numPr>
-        <w:jc w:val="both"/>
-        <w:rPr>
-          <w:i/>
-          <w:i/>
-        </w:rPr>
-      </w:pPr>
-      <w:r>
-        <w:rPr>
-          <w:i/>
-        </w:rPr>
-        <w:t xml:space="preserve">MassProperties.json </w:t>
-      </w:r>
-      <w:r>
-        <w:rPr/>
-        <w:t>Contains weight [lbf], center of gravity [ft] and inertia [slug/ft</w:t>
-      </w:r>
-      <w:r>
-        <w:rPr>
-          <w:vertAlign w:val="superscript"/>
-        </w:rPr>
-        <w:t>3</w:t>
-      </w:r>
-      <w:r>
-        <w:rPr/>
-        <w:t>] values for the aircraft</w:t>
-      </w:r>
-    </w:p>
-    <w:p>
-      <w:pPr>
-        <w:pStyle w:val="ListParagraph"/>
+          <w:numId w:val="0"/>
+        </w:numPr>
+        <w:bidi w:val="0"/>
+        <w:spacing w:lineRule="auto" w:line="259"/>
+        <w:ind w:left="2140" w:hanging="0"/>
         <w:jc w:val="center"/>
-        <w:rPr>
-          <w:i/>
-          <w:i/>
-        </w:rPr>
+        <w:rPr/>
       </w:pPr>
       <w:r>
         <w:rPr/>
         <w:drawing>
-          <wp:inline distT="0" distB="0" distL="0" distR="0">
-            <wp:extent cx="1723390" cy="1762760"/>
+          <wp:anchor behindDoc="0" distT="0" distB="0" distL="0" distR="0" simplePos="0" locked="0" layoutInCell="1" allowOverlap="1" relativeHeight="22">
+            <wp:simplePos x="0" y="0"/>
+            <wp:positionH relativeFrom="column">
+              <wp:align>center</wp:align>
+            </wp:positionH>
+            <wp:positionV relativeFrom="paragraph">
+              <wp:posOffset>635</wp:posOffset>
+            </wp:positionV>
+            <wp:extent cx="2468880" cy="2827020"/>
             <wp:effectExtent l="0" t="0" r="0" b="0"/>
-            <wp:docPr id="7" name="Picture 5" descr=""/>
+            <wp:wrapTopAndBottom/>
+            <wp:docPr id="7" name="Bild4" descr=""/>
             <wp:cNvGraphicFramePr>
               <a:graphicFrameLocks xmlns:a="http://schemas.openxmlformats.org/drawingml/2006/main" noChangeAspect="1"/>
             </wp:cNvGraphicFramePr>
@@ -1980,14 +2151,13 @@
               <a:graphicData uri="http://schemas.openxmlformats.org/drawingml/2006/picture">
                 <pic:pic xmlns:pic="http://schemas.openxmlformats.org/drawingml/2006/picture">
                   <pic:nvPicPr>
-                    <pic:cNvPr id="7" name="Picture 5" descr=""/>
+                    <pic:cNvPr id="7" name="Bild4" descr=""/>
                     <pic:cNvPicPr>
                       <a:picLocks noChangeAspect="1" noChangeArrowheads="1"/>
                     </pic:cNvPicPr>
                   </pic:nvPicPr>
                   <pic:blipFill>
                     <a:blip r:embed="rId12"/>
-                    <a:srcRect l="4972" t="12233" r="75977" b="64275"/>
                     <a:stretch>
                       <a:fillRect/>
                     </a:stretch>
@@ -1995,7 +2165,7 @@
                   <pic:spPr bwMode="auto">
                     <a:xfrm>
                       <a:off x="0" y="0"/>
-                      <a:ext cx="1723390" cy="1762760"/>
+                      <a:ext cx="2468880" cy="2827020"/>
                     </a:xfrm>
                     <a:prstGeom prst="rect">
                       <a:avLst/>
@@ -2004,7 +2174,7 @@
                 </pic:pic>
               </a:graphicData>
             </a:graphic>
-          </wp:inline>
+          </wp:anchor>
         </w:drawing>
       </w:r>
     </w:p>
@@ -2016,6 +2186,27 @@
           <w:numId w:val="4"/>
         </w:numPr>
         <w:jc w:val="both"/>
+        <w:rPr/>
+      </w:pPr>
+      <w:r>
+        <w:rPr>
+          <w:i/>
+        </w:rPr>
+        <w:t xml:space="preserve">Description.txt </w:t>
+      </w:r>
+      <w:r>
+        <w:rPr/>
+        <w:t>Short description of the aircraft, displayed in the Aircraft menu when selected</w:t>
+      </w:r>
+    </w:p>
+    <w:p>
+      <w:pPr>
+        <w:pStyle w:val="ListParagraph"/>
+        <w:numPr>
+          <w:ilvl w:val="0"/>
+          <w:numId w:val="4"/>
+        </w:numPr>
+        <w:jc w:val="both"/>
         <w:rPr>
           <w:i/>
           <w:i/>
@@ -2025,29 +2216,48 @@
         <w:rPr>
           <w:i/>
         </w:rPr>
-        <w:t>GroundReaction.json</w:t>
-      </w:r>
-      <w:r>
-        <w:rPr/>
-        <w:t xml:space="preserve"> Contains landing gear position relative to center of gravity [ft], spring [lbf/ft], damping [lbf/ft/sec] and braking data</w:t>
-      </w:r>
-    </w:p>
-    <w:p>
-      <w:pPr>
-        <w:pStyle w:val="ListParagraph"/>
+        <w:t xml:space="preserve">PreviewPicture.jpg </w:t>
+      </w:r>
+      <w:r>
+        <w:rPr/>
+        <w:t>Picture of the aircraft displayed in the Aircraft menu when selected. The size of the image must be roughly 430 x 230 pixels</w:t>
+      </w:r>
+    </w:p>
+    <w:p>
+      <w:pPr>
+        <w:pStyle w:val="Berschrift1"/>
+        <w:jc w:val="both"/>
+        <w:rPr/>
+      </w:pPr>
+      <w:r>
+        <w:rPr/>
+        <w:t>Menus</w:t>
+      </w:r>
+    </w:p>
+    <w:p>
+      <w:pPr>
+        <w:pStyle w:val="Normal"/>
+        <w:jc w:val="both"/>
+        <w:rPr/>
+      </w:pPr>
+      <w:r>
+        <w:rPr/>
+        <w:t>Upon starting Java Flight Simulator, the following main menu will appear:</w:t>
+      </w:r>
+    </w:p>
+    <w:p>
+      <w:pPr>
+        <w:pStyle w:val="Normal"/>
         <w:jc w:val="center"/>
-        <w:rPr>
-          <w:i/>
-          <w:i/>
-        </w:rPr>
+        <w:rPr/>
       </w:pPr>
       <w:r>
         <w:rPr/>
         <w:drawing>
           <wp:inline distT="0" distB="0" distL="0" distR="0">
-            <wp:extent cx="1809750" cy="4568825"/>
+            <wp:extent cx="1600200" cy="3161665"/>
             <wp:effectExtent l="0" t="0" r="0" b="0"/>
-            <wp:docPr id="8" name="Picture 6" descr=""/>
+            <wp:docPr id="8" name="Picture 9" descr=""/>
             <wp:cNvGraphicFramePr>
               <a:graphicFrameLocks xmlns:a="http://schemas.openxmlformats.org/drawingml/2006/main" noChangeAspect="1"/>
             </wp:cNvGraphicFramePr>
@@ -2055,128 +2265,13 @@
               <a:graphicData uri="http://schemas.openxmlformats.org/drawingml/2006/picture">
                 <pic:pic xmlns:pic="http://schemas.openxmlformats.org/drawingml/2006/picture">
                   <pic:nvPicPr>
-                    <pic:cNvPr id="8" name="Picture 6" descr=""/>
+                    <pic:cNvPr id="8" name="Picture 9" descr=""/>
                     <pic:cNvPicPr>
                       <a:picLocks noChangeAspect="1" noChangeArrowheads="1"/>
                     </pic:cNvPicPr>
                   </pic:nvPicPr>
                   <pic:blipFill>
                     <a:blip r:embed="rId13"/>
-                    <a:srcRect l="5128" t="11976" r="78705" b="38762"/>
-                    <a:stretch>
-                      <a:fillRect/>
-                    </a:stretch>
-                  </pic:blipFill>
-                  <pic:spPr bwMode="auto">
-                    <a:xfrm>
-                      <a:off x="0" y="0"/>
-                      <a:ext cx="1809750" cy="4568825"/>
-                    </a:xfrm>
-                    <a:prstGeom prst="rect">
-                      <a:avLst/>
-                    </a:prstGeom>
-                  </pic:spPr>
-                </pic:pic>
-              </a:graphicData>
-            </a:graphic>
-          </wp:inline>
-        </w:drawing>
-      </w:r>
-    </w:p>
-    <w:p>
-      <w:pPr>
-        <w:pStyle w:val="ListParagraph"/>
-        <w:numPr>
-          <w:ilvl w:val="0"/>
-          <w:numId w:val="4"/>
-        </w:numPr>
-        <w:jc w:val="both"/>
-        <w:rPr/>
-      </w:pPr>
-      <w:r>
-        <w:rPr>
-          <w:i/>
-        </w:rPr>
-        <w:t xml:space="preserve">Description.txt </w:t>
-      </w:r>
-      <w:r>
-        <w:rPr/>
-        <w:t>Short description of the aircraft, displayed in the Aircraft menu when selected</w:t>
-      </w:r>
-    </w:p>
-    <w:p>
-      <w:pPr>
-        <w:pStyle w:val="ListParagraph"/>
-        <w:numPr>
-          <w:ilvl w:val="0"/>
-          <w:numId w:val="4"/>
-        </w:numPr>
-        <w:jc w:val="both"/>
-        <w:rPr>
-          <w:i/>
-          <w:i/>
-        </w:rPr>
-      </w:pPr>
-      <w:r>
-        <w:rPr>
-          <w:i/>
-        </w:rPr>
-        <w:t xml:space="preserve">PreviewPicture.jpg </w:t>
-      </w:r>
-      <w:r>
-        <w:rPr/>
-        <w:t>Picture of the aircraft displayed in the Aircraft menu when selected. The size of the image must be roughly 430 x 230 pixels</w:t>
-      </w:r>
-    </w:p>
-    <w:p>
-      <w:pPr>
-        <w:pStyle w:val="Berschrift1"/>
-        <w:jc w:val="both"/>
-        <w:rPr/>
-      </w:pPr>
-      <w:r>
-        <w:rPr/>
-        <w:t>Menus</w:t>
-      </w:r>
-    </w:p>
-    <w:p>
-      <w:pPr>
-        <w:pStyle w:val="Normal"/>
-        <w:jc w:val="both"/>
-        <w:rPr/>
-      </w:pPr>
-      <w:r>
-        <w:rPr/>
-        <w:t>Upon starting Java Flight Simulator, the following main menu will appear:</w:t>
-      </w:r>
-    </w:p>
-    <w:p>
-      <w:pPr>
-        <w:pStyle w:val="Normal"/>
-        <w:jc w:val="center"/>
-        <w:rPr/>
-      </w:pPr>
-      <w:r>
-        <w:rPr/>
-        <w:drawing>
-          <wp:inline distT="0" distB="0" distL="0" distR="0">
-            <wp:extent cx="1600200" cy="3161665"/>
-            <wp:effectExtent l="0" t="0" r="0" b="0"/>
-            <wp:docPr id="9" name="Picture 9" descr=""/>
-            <wp:cNvGraphicFramePr>
-              <a:graphicFrameLocks xmlns:a="http://schemas.openxmlformats.org/drawingml/2006/main" noChangeAspect="1"/>
-            </wp:cNvGraphicFramePr>
-            <a:graphic xmlns:a="http://schemas.openxmlformats.org/drawingml/2006/main">
-              <a:graphicData uri="http://schemas.openxmlformats.org/drawingml/2006/picture">
-                <pic:pic xmlns:pic="http://schemas.openxmlformats.org/drawingml/2006/picture">
-                  <pic:nvPicPr>
-                    <pic:cNvPr id="9" name="Picture 9" descr=""/>
-                    <pic:cNvPicPr>
-                      <a:picLocks noChangeAspect="1" noChangeArrowheads="1"/>
-                    </pic:cNvPicPr>
-                  </pic:nvPicPr>
-                  <pic:blipFill>
-                    <a:blip r:embed="rId14"/>
                     <a:stretch>
                       <a:fillRect/>
                     </a:stretch>
@@ -2231,7 +2326,7 @@
           <wp:inline distT="0" distB="0" distL="0" distR="0">
             <wp:extent cx="5943600" cy="2479040"/>
             <wp:effectExtent l="0" t="0" r="0" b="0"/>
-            <wp:docPr id="10" name="Picture 8" descr=""/>
+            <wp:docPr id="9" name="Picture 8" descr=""/>
             <wp:cNvGraphicFramePr>
               <a:graphicFrameLocks xmlns:a="http://schemas.openxmlformats.org/drawingml/2006/main" noChangeAspect="1"/>
             </wp:cNvGraphicFramePr>
@@ -2239,13 +2334,13 @@
               <a:graphicData uri="http://schemas.openxmlformats.org/drawingml/2006/picture">
                 <pic:pic xmlns:pic="http://schemas.openxmlformats.org/drawingml/2006/picture">
                   <pic:nvPicPr>
-                    <pic:cNvPr id="10" name="Picture 8" descr=""/>
+                    <pic:cNvPr id="9" name="Picture 8" descr=""/>
                     <pic:cNvPicPr>
                       <a:picLocks noChangeAspect="1" noChangeArrowheads="1"/>
                     </pic:cNvPicPr>
                   </pic:nvPicPr>
                   <pic:blipFill>
-                    <a:blip r:embed="rId15"/>
+                    <a:blip r:embed="rId14"/>
                     <a:stretch>
                       <a:fillRect/>
                     </a:stretch>
@@ -2302,7 +2397,7 @@
           <wp:inline distT="0" distB="0" distL="0" distR="0">
             <wp:extent cx="2628900" cy="1346200"/>
             <wp:effectExtent l="0" t="0" r="0" b="0"/>
-            <wp:docPr id="11" name="Picture 10" descr=""/>
+            <wp:docPr id="10" name="Picture 10" descr=""/>
             <wp:cNvGraphicFramePr>
               <a:graphicFrameLocks xmlns:a="http://schemas.openxmlformats.org/drawingml/2006/main" noChangeAspect="1"/>
             </wp:cNvGraphicFramePr>
@@ -2310,13 +2405,13 @@
               <a:graphicData uri="http://schemas.openxmlformats.org/drawingml/2006/picture">
                 <pic:pic xmlns:pic="http://schemas.openxmlformats.org/drawingml/2006/picture">
                   <pic:nvPicPr>
-                    <pic:cNvPr id="11" name="Picture 10" descr=""/>
+                    <pic:cNvPr id="10" name="Picture 10" descr=""/>
                     <pic:cNvPicPr>
                       <a:picLocks noChangeAspect="1" noChangeArrowheads="1"/>
                     </pic:cNvPicPr>
                   </pic:nvPicPr>
                   <pic:blipFill>
-                    <a:blip r:embed="rId16"/>
+                    <a:blip r:embed="rId15"/>
                     <a:stretch>
                       <a:fillRect/>
                     </a:stretch>
@@ -2371,7 +2466,7 @@
           <wp:inline distT="0" distB="0" distL="0" distR="0">
             <wp:extent cx="3019425" cy="2421255"/>
             <wp:effectExtent l="0" t="0" r="0" b="0"/>
-            <wp:docPr id="12" name="Picture 11" descr=""/>
+            <wp:docPr id="11" name="Picture 11" descr=""/>
             <wp:cNvGraphicFramePr>
               <a:graphicFrameLocks xmlns:a="http://schemas.openxmlformats.org/drawingml/2006/main" noChangeAspect="1"/>
             </wp:cNvGraphicFramePr>
@@ -2379,13 +2474,13 @@
               <a:graphicData uri="http://schemas.openxmlformats.org/drawingml/2006/picture">
                 <pic:pic xmlns:pic="http://schemas.openxmlformats.org/drawingml/2006/picture">
                   <pic:nvPicPr>
-                    <pic:cNvPr id="12" name="Picture 11" descr=""/>
+                    <pic:cNvPr id="11" name="Picture 11" descr=""/>
                     <pic:cNvPicPr>
                       <a:picLocks noChangeAspect="1" noChangeArrowheads="1"/>
                     </pic:cNvPicPr>
                   </pic:nvPicPr>
                   <pic:blipFill>
-                    <a:blip r:embed="rId17"/>
+                    <a:blip r:embed="rId16"/>
                     <a:stretch>
                       <a:fillRect/>
                     </a:stretch>
@@ -2462,7 +2557,7 @@
           <wp:inline distT="0" distB="0" distL="0" distR="0">
             <wp:extent cx="3602990" cy="2423160"/>
             <wp:effectExtent l="0" t="0" r="0" b="0"/>
-            <wp:docPr id="13" name="Picture 18" descr=""/>
+            <wp:docPr id="12" name="Picture 18" descr=""/>
             <wp:cNvGraphicFramePr>
               <a:graphicFrameLocks xmlns:a="http://schemas.openxmlformats.org/drawingml/2006/main" noChangeAspect="1"/>
             </wp:cNvGraphicFramePr>
@@ -2470,13 +2565,13 @@
               <a:graphicData uri="http://schemas.openxmlformats.org/drawingml/2006/picture">
                 <pic:pic xmlns:pic="http://schemas.openxmlformats.org/drawingml/2006/picture">
                   <pic:nvPicPr>
-                    <pic:cNvPr id="13" name="Picture 18" descr=""/>
+                    <pic:cNvPr id="12" name="Picture 18" descr=""/>
                     <pic:cNvPicPr>
                       <a:picLocks noChangeAspect="1" noChangeArrowheads="1"/>
                     </pic:cNvPicPr>
                   </pic:nvPicPr>
                   <pic:blipFill>
-                    <a:blip r:embed="rId18"/>
+                    <a:blip r:embed="rId17"/>
                     <a:stretch>
                       <a:fillRect/>
                     </a:stretch>
@@ -2616,7 +2711,7 @@
           <wp:inline distT="0" distB="0" distL="0" distR="0">
             <wp:extent cx="3571875" cy="2390775"/>
             <wp:effectExtent l="0" t="0" r="0" b="0"/>
-            <wp:docPr id="14" name="Picture 13" descr=""/>
+            <wp:docPr id="13" name="Picture 13" descr=""/>
             <wp:cNvGraphicFramePr>
               <a:graphicFrameLocks xmlns:a="http://schemas.openxmlformats.org/drawingml/2006/main" noChangeAspect="1"/>
             </wp:cNvGraphicFramePr>
@@ -2624,13 +2719,13 @@
               <a:graphicData uri="http://schemas.openxmlformats.org/drawingml/2006/picture">
                 <pic:pic xmlns:pic="http://schemas.openxmlformats.org/drawingml/2006/picture">
                   <pic:nvPicPr>
-                    <pic:cNvPr id="14" name="Picture 13" descr=""/>
+                    <pic:cNvPr id="13" name="Picture 13" descr=""/>
                     <pic:cNvPicPr>
                       <a:picLocks noChangeAspect="1" noChangeArrowheads="1"/>
                     </pic:cNvPicPr>
                   </pic:nvPicPr>
                   <pic:blipFill>
-                    <a:blip r:embed="rId19"/>
+                    <a:blip r:embed="rId18"/>
                     <a:stretch>
                       <a:fillRect/>
                     </a:stretch>
@@ -2685,7 +2780,7 @@
           <wp:inline distT="0" distB="0" distL="0" distR="0">
             <wp:extent cx="3571875" cy="2391410"/>
             <wp:effectExtent l="0" t="0" r="0" b="0"/>
-            <wp:docPr id="15" name="Picture 14" descr=""/>
+            <wp:docPr id="14" name="Picture 14" descr=""/>
             <wp:cNvGraphicFramePr>
               <a:graphicFrameLocks xmlns:a="http://schemas.openxmlformats.org/drawingml/2006/main" noChangeAspect="1"/>
             </wp:cNvGraphicFramePr>
@@ -2693,13 +2788,13 @@
               <a:graphicData uri="http://schemas.openxmlformats.org/drawingml/2006/picture">
                 <pic:pic xmlns:pic="http://schemas.openxmlformats.org/drawingml/2006/picture">
                   <pic:nvPicPr>
-                    <pic:cNvPr id="15" name="Picture 14" descr=""/>
+                    <pic:cNvPr id="14" name="Picture 14" descr=""/>
                     <pic:cNvPicPr>
                       <a:picLocks noChangeAspect="1" noChangeArrowheads="1"/>
                     </pic:cNvPicPr>
                   </pic:nvPicPr>
                   <pic:blipFill>
-                    <a:blip r:embed="rId20"/>
+                    <a:blip r:embed="rId19"/>
                     <a:stretch>
                       <a:fillRect/>
                     </a:stretch>
@@ -2751,7 +2846,7 @@
       <w:r>
         <w:rPr/>
         <w:drawing>
-          <wp:anchor behindDoc="0" distT="0" distB="0" distL="0" distR="0" simplePos="0" locked="0" layoutInCell="1" allowOverlap="1" relativeHeight="25">
+          <wp:anchor behindDoc="0" distT="0" distB="0" distL="0" distR="0" simplePos="0" locked="0" layoutInCell="1" allowOverlap="1" relativeHeight="2">
             <wp:simplePos x="0" y="0"/>
             <wp:positionH relativeFrom="column">
               <wp:posOffset>1169035</wp:posOffset>
@@ -2762,7 +2857,7 @@
             <wp:extent cx="3557270" cy="2375535"/>
             <wp:effectExtent l="0" t="0" r="0" b="0"/>
             <wp:wrapSquare wrapText="largest"/>
-            <wp:docPr id="16" name="Bild1" descr=""/>
+            <wp:docPr id="15" name="Bild1" descr=""/>
             <wp:cNvGraphicFramePr>
               <a:graphicFrameLocks xmlns:a="http://schemas.openxmlformats.org/drawingml/2006/main" noChangeAspect="1"/>
             </wp:cNvGraphicFramePr>
@@ -2770,13 +2865,13 @@
               <a:graphicData uri="http://schemas.openxmlformats.org/drawingml/2006/picture">
                 <pic:pic xmlns:pic="http://schemas.openxmlformats.org/drawingml/2006/picture">
                   <pic:nvPicPr>
-                    <pic:cNvPr id="16" name="Bild1" descr=""/>
+                    <pic:cNvPr id="15" name="Bild1" descr=""/>
                     <pic:cNvPicPr>
                       <a:picLocks noChangeAspect="1" noChangeArrowheads="1"/>
                     </pic:cNvPicPr>
                   </pic:nvPicPr>
                   <pic:blipFill>
-                    <a:blip r:embed="rId21"/>
+                    <a:blip r:embed="rId20"/>
                     <a:stretch>
                       <a:fillRect/>
                     </a:stretch>
@@ -2918,11 +3013,7 @@
       </w:r>
       <w:r>
         <w:rPr/>
-        <w:t xml:space="preserve"> </w:t>
-      </w:r>
-      <w:r>
-        <w:rPr/>
-        <w:t>located in .</w:t>
+        <w:t xml:space="preserve"> located in .</w:t>
       </w:r>
       <w:r>
         <w:rPr>
@@ -3164,29 +3255,14 @@
       </w:r>
       <w:r>
         <w:rPr/>
-        <w:t>, the following default controls are used, although they can be change</w:t>
-      </w:r>
-      <w:r>
-        <w:rPr/>
-        <w:t>d</w:t>
-      </w:r>
-      <w:r>
-        <w:rPr/>
-        <w:t xml:space="preserve"> in </w:t>
+        <w:t xml:space="preserve">, the following default controls are used, although they can be changed in </w:t>
       </w:r>
       <w:r>
         <w:rPr>
           <w:i/>
           <w:iCs/>
         </w:rPr>
-        <w:t xml:space="preserve">ControlsConfiguration.json </w:t>
-      </w:r>
-      <w:r>
-        <w:rPr>
-          <w:i/>
-          <w:iCs/>
-        </w:rPr>
-        <w:t>located in .</w:t>
+        <w:t>ControlsConfiguration.json located in .</w:t>
       </w:r>
       <w:r>
         <w:rPr>
@@ -3375,7 +3451,7 @@
           <wp:inline distT="0" distB="0" distL="0" distR="0">
             <wp:extent cx="5829300" cy="2890520"/>
             <wp:effectExtent l="0" t="0" r="0" b="0"/>
-            <wp:docPr id="17" name="Picture 16" descr="C:\Users\Christopher Ali\Java\ProjectWorkspace\JavaFlightSim\Release\CH Controls.jpg"/>
+            <wp:docPr id="16" name="Picture 16" descr="C:\Users\Christopher Ali\Java\ProjectWorkspace\JavaFlightSim\Release\CH Controls.jpg"/>
             <wp:cNvGraphicFramePr>
               <a:graphicFrameLocks xmlns:a="http://schemas.openxmlformats.org/drawingml/2006/main" noChangeAspect="1"/>
             </wp:cNvGraphicFramePr>
@@ -3383,13 +3459,13 @@
               <a:graphicData uri="http://schemas.openxmlformats.org/drawingml/2006/picture">
                 <pic:pic xmlns:pic="http://schemas.openxmlformats.org/drawingml/2006/picture">
                   <pic:nvPicPr>
-                    <pic:cNvPr id="17" name="Picture 16" descr="C:\Users\Christopher Ali\Java\ProjectWorkspace\JavaFlightSim\Release\CH Controls.jpg"/>
+                    <pic:cNvPr id="16" name="Picture 16" descr="C:\Users\Christopher Ali\Java\ProjectWorkspace\JavaFlightSim\Release\CH Controls.jpg"/>
                     <pic:cNvPicPr>
                       <a:picLocks noChangeAspect="1" noChangeArrowheads="1"/>
                     </pic:cNvPicPr>
                   </pic:nvPicPr>
                   <pic:blipFill>
-                    <a:blip r:embed="rId22"/>
+                    <a:blip r:embed="rId21"/>
                     <a:srcRect l="9791" t="13674" r="12844" b="18230"/>
                     <a:stretch>
                       <a:fillRect/>
@@ -3496,7 +3572,7 @@
         <w:rPr/>
         <w:t xml:space="preserve">Java Flight Simulator uses JFreeChart to plot flight data. It is capable of zooming, printing, saving and customizing each plot displayed. For more information on JFreeChart’s capabilities, please visit </w:t>
       </w:r>
-      <w:hyperlink r:id="rId23">
+      <w:hyperlink r:id="rId22">
         <w:r>
           <w:rPr>
             <w:rStyle w:val="Internetverknpfung"/>
@@ -3506,11 +3582,7 @@
       </w:hyperlink>
       <w:r>
         <w:rPr/>
-        <w:t xml:space="preserve"> . The </w:t>
-      </w:r>
-      <w:r>
-        <w:rPr/>
-        <w:t xml:space="preserve">tabs, plots and subplots can be customized by modifying </w:t>
+        <w:t xml:space="preserve"> . The tabs, plots and subplots can be customized by modifying </w:t>
       </w:r>
       <w:r>
         <w:rPr>
@@ -3534,19 +3606,7 @@
       </w:r>
       <w:r>
         <w:rPr/>
-        <w:t xml:space="preserve"> . The </w:t>
-      </w:r>
-      <w:r>
-        <w:rPr/>
-        <w:t xml:space="preserve">following figures show the </w:t>
-      </w:r>
-      <w:r>
-        <w:rPr/>
-        <w:t xml:space="preserve">default </w:t>
-      </w:r>
-      <w:r>
-        <w:rPr/>
-        <w:t>views available in the plotting window, and the data that they display:</w:t>
+        <w:t xml:space="preserve"> . The following figures show the default views available in the plotting window, and the data that they display:</w:t>
       </w:r>
     </w:p>
     <w:p>
@@ -3593,7 +3653,7 @@
           <wp:inline distT="0" distB="0" distL="0" distR="0">
             <wp:extent cx="5943600" cy="5646420"/>
             <wp:effectExtent l="0" t="0" r="0" b="0"/>
-            <wp:docPr id="18" name="Picture 26" descr=""/>
+            <wp:docPr id="17" name="Picture 26" descr=""/>
             <wp:cNvGraphicFramePr>
               <a:graphicFrameLocks xmlns:a="http://schemas.openxmlformats.org/drawingml/2006/main" noChangeAspect="1"/>
             </wp:cNvGraphicFramePr>
@@ -3601,7 +3661,245 @@
               <a:graphicData uri="http://schemas.openxmlformats.org/drawingml/2006/picture">
                 <pic:pic xmlns:pic="http://schemas.openxmlformats.org/drawingml/2006/picture">
                   <pic:nvPicPr>
-                    <pic:cNvPr id="18" name="Picture 26" descr=""/>
+                    <pic:cNvPr id="17" name="Picture 26" descr=""/>
+                    <pic:cNvPicPr>
+                      <a:picLocks noChangeAspect="1" noChangeArrowheads="1"/>
+                    </pic:cNvPicPr>
+                  </pic:nvPicPr>
+                  <pic:blipFill>
+                    <a:blip r:embed="rId23"/>
+                    <a:stretch>
+                      <a:fillRect/>
+                    </a:stretch>
+                  </pic:blipFill>
+                  <pic:spPr bwMode="auto">
+                    <a:xfrm>
+                      <a:off x="0" y="0"/>
+                      <a:ext cx="5943600" cy="5646420"/>
+                    </a:xfrm>
+                    <a:prstGeom prst="rect">
+                      <a:avLst/>
+                    </a:prstGeom>
+                  </pic:spPr>
+                </pic:pic>
+              </a:graphicData>
+            </a:graphic>
+          </wp:inline>
+        </w:drawing>
+      </w:r>
+    </w:p>
+    <w:p>
+      <w:pPr>
+        <w:pStyle w:val="Normal"/>
+        <w:jc w:val="both"/>
+        <w:rPr/>
+      </w:pPr>
+      <w:r>
+        <w:rPr/>
+        <w:t xml:space="preserve">From top to bottom: </w:t>
+      </w:r>
+    </w:p>
+    <w:p>
+      <w:pPr>
+        <w:pStyle w:val="ListParagraph"/>
+        <w:numPr>
+          <w:ilvl w:val="0"/>
+          <w:numId w:val="5"/>
+        </w:numPr>
+        <w:jc w:val="both"/>
+        <w:rPr/>
+      </w:pPr>
+      <w:r>
+        <w:rPr/>
+        <w:t xml:space="preserve">Angular velocities </w:t>
+      </w:r>
+      <w:r>
+        <w:rPr>
+          <w:i/>
+        </w:rPr>
+        <w:t>p</w:t>
+      </w:r>
+      <w:r>
+        <w:rPr/>
+        <w:t xml:space="preserve"> (roll rate [rad/sec]), </w:t>
+      </w:r>
+      <w:r>
+        <w:rPr>
+          <w:i/>
+        </w:rPr>
+        <w:t>q</w:t>
+      </w:r>
+      <w:r>
+        <w:rPr/>
+        <w:t xml:space="preserve"> (pitch rate [rad/sec]) and </w:t>
+      </w:r>
+      <w:r>
+        <w:rPr>
+          <w:i/>
+        </w:rPr>
+        <w:t>r</w:t>
+      </w:r>
+      <w:r>
+        <w:rPr/>
+        <w:t xml:space="preserve"> (yaw rate [rad/sec])</w:t>
+      </w:r>
+    </w:p>
+    <w:p>
+      <w:pPr>
+        <w:pStyle w:val="ListParagraph"/>
+        <w:numPr>
+          <w:ilvl w:val="0"/>
+          <w:numId w:val="5"/>
+        </w:numPr>
+        <w:jc w:val="both"/>
+        <w:rPr/>
+      </w:pPr>
+      <w:r>
+        <w:rPr/>
+        <w:t xml:space="preserve">Linear velocities </w:t>
+      </w:r>
+      <w:r>
+        <w:rPr>
+          <w:i/>
+        </w:rPr>
+        <w:t>u</w:t>
+      </w:r>
+      <w:r>
+        <w:rPr/>
+        <w:t xml:space="preserve"> (forward velocity [ft/sec]), </w:t>
+      </w:r>
+      <w:r>
+        <w:rPr>
+          <w:i/>
+        </w:rPr>
+        <w:t>v</w:t>
+      </w:r>
+      <w:r>
+        <w:rPr/>
+        <w:t xml:space="preserve"> (side velocity [ft/sec]) and </w:t>
+      </w:r>
+      <w:r>
+        <w:rPr>
+          <w:i/>
+        </w:rPr>
+        <w:t>w</w:t>
+      </w:r>
+      <w:r>
+        <w:rPr/>
+        <w:t xml:space="preserve"> (vertical velocity [ft/sec])</w:t>
+      </w:r>
+    </w:p>
+    <w:p>
+      <w:pPr>
+        <w:pStyle w:val="ListParagraph"/>
+        <w:numPr>
+          <w:ilvl w:val="0"/>
+          <w:numId w:val="5"/>
+        </w:numPr>
+        <w:jc w:val="both"/>
+        <w:rPr/>
+      </w:pPr>
+      <w:r>
+        <w:rPr/>
+        <w:t>Linear accelerations in the X, Y and Z direction [g]</w:t>
+      </w:r>
+    </w:p>
+    <w:p>
+      <w:pPr>
+        <w:pStyle w:val="Normal"/>
+        <w:rPr/>
+      </w:pPr>
+      <w:r>
+        <w:rPr/>
+        <w:t>From the Plots dropdown menu:</w:t>
+      </w:r>
+    </w:p>
+    <w:p>
+      <w:pPr>
+        <w:pStyle w:val="ListParagraph"/>
+        <w:numPr>
+          <w:ilvl w:val="0"/>
+          <w:numId w:val="12"/>
+        </w:numPr>
+        <w:rPr>
+          <w:i/>
+          <w:i/>
+        </w:rPr>
+      </w:pPr>
+      <w:r>
+        <w:rPr>
+          <w:i/>
+        </w:rPr>
+        <w:t xml:space="preserve">Refresh </w:t>
+      </w:r>
+      <w:r>
+        <w:rPr/>
+        <w:t>(Ctrl-R) refreshes all plots in the window, updating them with the most recent data from the simulation</w:t>
+      </w:r>
+    </w:p>
+    <w:p>
+      <w:pPr>
+        <w:pStyle w:val="ListParagraph"/>
+        <w:numPr>
+          <w:ilvl w:val="0"/>
+          <w:numId w:val="12"/>
+        </w:numPr>
+        <w:rPr>
+          <w:i/>
+          <w:i/>
+        </w:rPr>
+      </w:pPr>
+      <w:r>
+        <w:rPr>
+          <w:i/>
+        </w:rPr>
+        <w:t>Clear Plots</w:t>
+      </w:r>
+      <w:r>
+        <w:rPr/>
+        <w:t xml:space="preserve"> (Ctrl-E) clears all plot data. This is useful for preparing readying the plots for a new maneuver. Refreshing with </w:t>
+      </w:r>
+      <w:r>
+        <w:rPr>
+          <w:i/>
+        </w:rPr>
+        <w:t>Refresh</w:t>
+      </w:r>
+      <w:r>
+        <w:rPr/>
+        <w:t xml:space="preserve"> will then redraw all plots with new data since the deletion</w:t>
+      </w:r>
+    </w:p>
+    <w:p>
+      <w:pPr>
+        <w:pStyle w:val="Berschrift3"/>
+        <w:rPr/>
+      </w:pPr>
+      <w:r>
+        <w:rPr/>
+        <w:t>Miscellaneous</w:t>
+      </w:r>
+    </w:p>
+    <w:p>
+      <w:pPr>
+        <w:pStyle w:val="Normal"/>
+        <w:rPr/>
+      </w:pPr>
+      <w:r>
+        <w:rPr/>
+        <w:drawing>
+          <wp:inline distT="0" distB="0" distL="0" distR="0">
+            <wp:extent cx="5943600" cy="5646420"/>
+            <wp:effectExtent l="0" t="0" r="0" b="0"/>
+            <wp:docPr id="18" name="Picture 27" descr=""/>
+            <wp:cNvGraphicFramePr>
+              <a:graphicFrameLocks xmlns:a="http://schemas.openxmlformats.org/drawingml/2006/main" noChangeAspect="1"/>
+            </wp:cNvGraphicFramePr>
+            <a:graphic xmlns:a="http://schemas.openxmlformats.org/drawingml/2006/main">
+              <a:graphicData uri="http://schemas.openxmlformats.org/drawingml/2006/picture">
+                <pic:pic xmlns:pic="http://schemas.openxmlformats.org/drawingml/2006/picture">
+                  <pic:nvPicPr>
+                    <pic:cNvPr id="18" name="Picture 27" descr=""/>
                     <pic:cNvPicPr>
                       <a:picLocks noChangeAspect="1" noChangeArrowheads="1"/>
                     </pic:cNvPicPr>
@@ -3631,12 +3929,11 @@
     <w:p>
       <w:pPr>
         <w:pStyle w:val="Normal"/>
-        <w:jc w:val="both"/>
-        <w:rPr/>
-      </w:pPr>
-      <w:r>
-        <w:rPr/>
-        <w:t xml:space="preserve">From top to bottom: </w:t>
+        <w:rPr/>
+      </w:pPr>
+      <w:r>
+        <w:rPr/>
+        <w:t>From top to bottom:</w:t>
       </w:r>
     </w:p>
     <w:p>
@@ -3644,44 +3941,13 @@
         <w:pStyle w:val="ListParagraph"/>
         <w:numPr>
           <w:ilvl w:val="0"/>
-          <w:numId w:val="5"/>
-        </w:numPr>
-        <w:jc w:val="both"/>
-        <w:rPr/>
-      </w:pPr>
-      <w:r>
-        <w:rPr/>
-        <w:t xml:space="preserve">Angular velocities </w:t>
-      </w:r>
-      <w:r>
-        <w:rPr>
-          <w:i/>
-        </w:rPr>
-        <w:t>p</w:t>
-      </w:r>
-      <w:r>
-        <w:rPr/>
-        <w:t xml:space="preserve"> (roll rate [rad/sec]), </w:t>
-      </w:r>
-      <w:r>
-        <w:rPr>
-          <w:i/>
-        </w:rPr>
-        <w:t>q</w:t>
-      </w:r>
-      <w:r>
-        <w:rPr/>
-        <w:t xml:space="preserve"> (pitch rate [rad/sec]) and </w:t>
-      </w:r>
-      <w:r>
-        <w:rPr>
-          <w:i/>
-        </w:rPr>
-        <w:t>r</w:t>
-      </w:r>
-      <w:r>
-        <w:rPr/>
-        <w:t xml:space="preserve"> (yaw rate [rad/sec])</w:t>
+          <w:numId w:val="6"/>
+        </w:numPr>
+        <w:rPr/>
+      </w:pPr>
+      <w:r>
+        <w:rPr/>
+        <w:t>Angle of attack (alpha) [rad] and angle of sideslip (beta) [rad]</w:t>
       </w:r>
     </w:p>
     <w:p>
@@ -3689,44 +3955,13 @@
         <w:pStyle w:val="ListParagraph"/>
         <w:numPr>
           <w:ilvl w:val="0"/>
-          <w:numId w:val="5"/>
-        </w:numPr>
-        <w:jc w:val="both"/>
-        <w:rPr/>
-      </w:pPr>
-      <w:r>
-        <w:rPr/>
-        <w:t xml:space="preserve">Linear velocities </w:t>
-      </w:r>
-      <w:r>
-        <w:rPr>
-          <w:i/>
-        </w:rPr>
-        <w:t>u</w:t>
-      </w:r>
-      <w:r>
-        <w:rPr/>
-        <w:t xml:space="preserve"> (forward velocity [ft/sec]), </w:t>
-      </w:r>
-      <w:r>
-        <w:rPr>
-          <w:i/>
-        </w:rPr>
-        <w:t>v</w:t>
-      </w:r>
-      <w:r>
-        <w:rPr/>
-        <w:t xml:space="preserve"> (side velocity [ft/sec]) and </w:t>
-      </w:r>
-      <w:r>
-        <w:rPr>
-          <w:i/>
-        </w:rPr>
-        <w:t>w</w:t>
-      </w:r>
-      <w:r>
-        <w:rPr/>
-        <w:t xml:space="preserve"> (vertical velocity [ft/sec])</w:t>
+          <w:numId w:val="6"/>
+        </w:numPr>
+        <w:rPr/>
+      </w:pPr>
+      <w:r>
+        <w:rPr/>
+        <w:t>Change of angle of attack with time (alpha dot) [rad/sec]</w:t>
       </w:r>
     </w:p>
     <w:p>
@@ -3734,80 +3969,16 @@
         <w:pStyle w:val="ListParagraph"/>
         <w:numPr>
           <w:ilvl w:val="0"/>
-          <w:numId w:val="5"/>
-        </w:numPr>
-        <w:jc w:val="both"/>
-        <w:rPr/>
-      </w:pPr>
-      <w:r>
-        <w:rPr/>
-        <w:t>Linear accelerations in the X, Y and Z direction [g]</w:t>
-      </w:r>
-    </w:p>
-    <w:p>
-      <w:pPr>
-        <w:pStyle w:val="Normal"/>
-        <w:rPr/>
-      </w:pPr>
-      <w:r>
-        <w:rPr/>
-        <w:t>From the Plots dropdown menu:</w:t>
-      </w:r>
-    </w:p>
-    <w:p>
-      <w:pPr>
-        <w:pStyle w:val="ListParagraph"/>
-        <w:numPr>
-          <w:ilvl w:val="0"/>
-          <w:numId w:val="12"/>
-        </w:numPr>
-        <w:rPr>
-          <w:i/>
-          <w:i/>
-        </w:rPr>
-      </w:pPr>
-      <w:r>
-        <w:rPr>
-          <w:i/>
-        </w:rPr>
-        <w:t xml:space="preserve">Refresh </w:t>
-      </w:r>
-      <w:r>
-        <w:rPr/>
-        <w:t>(Ctrl-R) refreshes all plots in the window, updating them with the most recent data from the simulation</w:t>
-      </w:r>
-    </w:p>
-    <w:p>
-      <w:pPr>
-        <w:pStyle w:val="ListParagraph"/>
-        <w:numPr>
-          <w:ilvl w:val="0"/>
-          <w:numId w:val="12"/>
-        </w:numPr>
-        <w:rPr>
-          <w:i/>
-          <w:i/>
-        </w:rPr>
-      </w:pPr>
-      <w:r>
-        <w:rPr>
-          <w:i/>
-        </w:rPr>
-        <w:t>Clear Plots</w:t>
-      </w:r>
-      <w:r>
-        <w:rPr/>
-        <w:t xml:space="preserve"> (Ctrl-E) clears all plot data. This is useful for preparing readying the plots for a new maneuver. Refreshing with </w:t>
-      </w:r>
-      <w:r>
-        <w:rPr>
-          <w:i/>
-        </w:rPr>
-        <w:t>Refresh</w:t>
-      </w:r>
-      <w:r>
-        <w:rPr/>
-        <w:t xml:space="preserve"> will then redraw all plots with new data since the deletion</w:t>
+          <w:numId w:val="6"/>
+        </w:numPr>
+        <w:rPr/>
+      </w:pPr>
+      <w:r>
+        <w:rPr/>
+        <w:t>Mach number</w:t>
+      </w:r>
+      <w:r>
+        <w:br w:type="page"/>
       </w:r>
     </w:p>
     <w:p>
@@ -3817,7 +3988,7 @@
       </w:pPr>
       <w:r>
         <w:rPr/>
-        <w:t>Miscellaneous</w:t>
+        <w:t>Instruments</w:t>
       </w:r>
     </w:p>
     <w:p>
@@ -3831,7 +4002,7 @@
           <wp:inline distT="0" distB="0" distL="0" distR="0">
             <wp:extent cx="5943600" cy="5646420"/>
             <wp:effectExtent l="0" t="0" r="0" b="0"/>
-            <wp:docPr id="19" name="Picture 27" descr=""/>
+            <wp:docPr id="19" name="Picture 28" descr=""/>
             <wp:cNvGraphicFramePr>
               <a:graphicFrameLocks xmlns:a="http://schemas.openxmlformats.org/drawingml/2006/main" noChangeAspect="1"/>
             </wp:cNvGraphicFramePr>
@@ -3839,7 +4010,7 @@
               <a:graphicData uri="http://schemas.openxmlformats.org/drawingml/2006/picture">
                 <pic:pic xmlns:pic="http://schemas.openxmlformats.org/drawingml/2006/picture">
                   <pic:nvPicPr>
-                    <pic:cNvPr id="19" name="Picture 27" descr=""/>
+                    <pic:cNvPr id="19" name="Picture 28" descr=""/>
                     <pic:cNvPicPr>
                       <a:picLocks noChangeAspect="1" noChangeArrowheads="1"/>
                     </pic:cNvPicPr>
@@ -3881,13 +4052,13 @@
         <w:pStyle w:val="ListParagraph"/>
         <w:numPr>
           <w:ilvl w:val="0"/>
-          <w:numId w:val="6"/>
-        </w:numPr>
-        <w:rPr/>
-      </w:pPr>
-      <w:r>
-        <w:rPr/>
-        <w:t>Angle of attack (alpha) [rad] and angle of sideslip (beta) [rad]</w:t>
+          <w:numId w:val="7"/>
+        </w:numPr>
+        <w:rPr/>
+      </w:pPr>
+      <w:r>
+        <w:rPr/>
+        <w:t>Roll (phi [rad]) and pitch (theta[rad])</w:t>
       </w:r>
     </w:p>
     <w:p>
@@ -3895,13 +4066,13 @@
         <w:pStyle w:val="ListParagraph"/>
         <w:numPr>
           <w:ilvl w:val="0"/>
-          <w:numId w:val="6"/>
-        </w:numPr>
-        <w:rPr/>
-      </w:pPr>
-      <w:r>
-        <w:rPr/>
-        <w:t>Change of angle of attack with time (alpha dot) [rad/sec]</w:t>
+          <w:numId w:val="7"/>
+        </w:numPr>
+        <w:rPr/>
+      </w:pPr>
+      <w:r>
+        <w:rPr/>
+        <w:t>True airspeed [ft/sec]</w:t>
       </w:r>
     </w:p>
     <w:p>
@@ -3909,13 +4080,41 @@
         <w:pStyle w:val="ListParagraph"/>
         <w:numPr>
           <w:ilvl w:val="0"/>
-          <w:numId w:val="6"/>
-        </w:numPr>
-        <w:rPr/>
-      </w:pPr>
-      <w:r>
-        <w:rPr/>
-        <w:t>Mach number</w:t>
+          <w:numId w:val="7"/>
+        </w:numPr>
+        <w:rPr/>
+      </w:pPr>
+      <w:r>
+        <w:rPr/>
+        <w:t>Heading (psi) [rad]</w:t>
+      </w:r>
+    </w:p>
+    <w:p>
+      <w:pPr>
+        <w:pStyle w:val="ListParagraph"/>
+        <w:numPr>
+          <w:ilvl w:val="0"/>
+          <w:numId w:val="7"/>
+        </w:numPr>
+        <w:rPr/>
+      </w:pPr>
+      <w:r>
+        <w:rPr/>
+        <w:t>Altitude [ft]</w:t>
+      </w:r>
+    </w:p>
+    <w:p>
+      <w:pPr>
+        <w:pStyle w:val="ListParagraph"/>
+        <w:numPr>
+          <w:ilvl w:val="0"/>
+          <w:numId w:val="7"/>
+        </w:numPr>
+        <w:rPr/>
+      </w:pPr>
+      <w:r>
+        <w:rPr/>
+        <w:t>Vertical speed (alt dot [ft/min])</w:t>
       </w:r>
       <w:r>
         <w:br w:type="page"/>
@@ -3928,7 +4127,7 @@
       </w:pPr>
       <w:r>
         <w:rPr/>
-        <w:t>Instruments</w:t>
+        <w:t>Position</w:t>
       </w:r>
     </w:p>
     <w:p>
@@ -3940,9 +4139,9 @@
         <w:rPr/>
         <w:drawing>
           <wp:inline distT="0" distB="0" distL="0" distR="0">
-            <wp:extent cx="5943600" cy="5646420"/>
+            <wp:extent cx="5943600" cy="5943600"/>
             <wp:effectExtent l="0" t="0" r="0" b="0"/>
-            <wp:docPr id="20" name="Picture 28" descr=""/>
+            <wp:docPr id="20" name="Picture 29" descr=""/>
             <wp:cNvGraphicFramePr>
               <a:graphicFrameLocks xmlns:a="http://schemas.openxmlformats.org/drawingml/2006/main" noChangeAspect="1"/>
             </wp:cNvGraphicFramePr>
@@ -3950,13 +4149,91 @@
               <a:graphicData uri="http://schemas.openxmlformats.org/drawingml/2006/picture">
                 <pic:pic xmlns:pic="http://schemas.openxmlformats.org/drawingml/2006/picture">
                   <pic:nvPicPr>
-                    <pic:cNvPr id="20" name="Picture 28" descr=""/>
+                    <pic:cNvPr id="20" name="Picture 29" descr=""/>
                     <pic:cNvPicPr>
                       <a:picLocks noChangeAspect="1" noChangeArrowheads="1"/>
                     </pic:cNvPicPr>
                   </pic:nvPicPr>
                   <pic:blipFill>
                     <a:blip r:embed="rId26"/>
+                    <a:stretch>
+                      <a:fillRect/>
+                    </a:stretch>
+                  </pic:blipFill>
+                  <pic:spPr bwMode="auto">
+                    <a:xfrm>
+                      <a:off x="0" y="0"/>
+                      <a:ext cx="5943600" cy="5943600"/>
+                    </a:xfrm>
+                    <a:prstGeom prst="rect">
+                      <a:avLst/>
+                    </a:prstGeom>
+                  </pic:spPr>
+                </pic:pic>
+              </a:graphicData>
+            </a:graphic>
+          </wp:inline>
+        </w:drawing>
+      </w:r>
+    </w:p>
+    <w:p>
+      <w:pPr>
+        <w:pStyle w:val="Normal"/>
+        <w:rPr/>
+      </w:pPr>
+      <w:r>
+        <w:rPr/>
+        <w:t>Aircraft’s north and east position [ft]</w:t>
+      </w:r>
+    </w:p>
+    <w:p>
+      <w:pPr>
+        <w:pStyle w:val="Normal"/>
+        <w:rPr/>
+      </w:pPr>
+      <w:r>
+        <w:rPr/>
+      </w:r>
+      <w:r>
+        <w:br w:type="page"/>
+      </w:r>
+    </w:p>
+    <w:p>
+      <w:pPr>
+        <w:pStyle w:val="Berschrift3"/>
+        <w:rPr/>
+      </w:pPr>
+      <w:r>
+        <w:rPr/>
+        <w:t>Controls</w:t>
+      </w:r>
+    </w:p>
+    <w:p>
+      <w:pPr>
+        <w:pStyle w:val="Normal"/>
+        <w:rPr/>
+      </w:pPr>
+      <w:r>
+        <w:rPr/>
+        <w:drawing>
+          <wp:inline distT="0" distB="0" distL="0" distR="0">
+            <wp:extent cx="5943600" cy="5646420"/>
+            <wp:effectExtent l="0" t="0" r="0" b="0"/>
+            <wp:docPr id="21" name="Picture 30" descr=""/>
+            <wp:cNvGraphicFramePr>
+              <a:graphicFrameLocks xmlns:a="http://schemas.openxmlformats.org/drawingml/2006/main" noChangeAspect="1"/>
+            </wp:cNvGraphicFramePr>
+            <a:graphic xmlns:a="http://schemas.openxmlformats.org/drawingml/2006/main">
+              <a:graphicData uri="http://schemas.openxmlformats.org/drawingml/2006/picture">
+                <pic:pic xmlns:pic="http://schemas.openxmlformats.org/drawingml/2006/picture">
+                  <pic:nvPicPr>
+                    <pic:cNvPr id="21" name="Picture 30" descr=""/>
+                    <pic:cNvPicPr>
+                      <a:picLocks noChangeAspect="1" noChangeArrowheads="1"/>
+                    </pic:cNvPicPr>
+                  </pic:nvPicPr>
+                  <pic:blipFill>
+                    <a:blip r:embed="rId27"/>
                     <a:stretch>
                       <a:fillRect/>
                     </a:stretch>
@@ -3992,13 +4269,13 @@
         <w:pStyle w:val="ListParagraph"/>
         <w:numPr>
           <w:ilvl w:val="0"/>
-          <w:numId w:val="7"/>
-        </w:numPr>
-        <w:rPr/>
-      </w:pPr>
-      <w:r>
-        <w:rPr/>
-        <w:t>Roll (phi [rad]) and pitch (theta[rad])</w:t>
+          <w:numId w:val="8"/>
+        </w:numPr>
+        <w:rPr/>
+      </w:pPr>
+      <w:r>
+        <w:rPr/>
+        <w:t>Elevator position[rad]</w:t>
       </w:r>
     </w:p>
     <w:p>
@@ -4006,13 +4283,13 @@
         <w:pStyle w:val="ListParagraph"/>
         <w:numPr>
           <w:ilvl w:val="0"/>
-          <w:numId w:val="7"/>
-        </w:numPr>
-        <w:rPr/>
-      </w:pPr>
-      <w:r>
-        <w:rPr/>
-        <w:t>True airspeed [ft/sec]</w:t>
+          <w:numId w:val="8"/>
+        </w:numPr>
+        <w:rPr/>
+      </w:pPr>
+      <w:r>
+        <w:rPr/>
+        <w:t>Aileron position [rad]</w:t>
       </w:r>
     </w:p>
     <w:p>
@@ -4020,13 +4297,13 @@
         <w:pStyle w:val="ListParagraph"/>
         <w:numPr>
           <w:ilvl w:val="0"/>
-          <w:numId w:val="7"/>
-        </w:numPr>
-        <w:rPr/>
-      </w:pPr>
-      <w:r>
-        <w:rPr/>
-        <w:t>Heading (psi) [rad]</w:t>
+          <w:numId w:val="8"/>
+        </w:numPr>
+        <w:rPr/>
+      </w:pPr>
+      <w:r>
+        <w:rPr/>
+        <w:t>Rudder position [rad]</w:t>
       </w:r>
     </w:p>
     <w:p>
@@ -4034,13 +4311,13 @@
         <w:pStyle w:val="ListParagraph"/>
         <w:numPr>
           <w:ilvl w:val="0"/>
-          <w:numId w:val="7"/>
-        </w:numPr>
-        <w:rPr/>
-      </w:pPr>
-      <w:r>
-        <w:rPr/>
-        <w:t>Altitude [ft]</w:t>
+          <w:numId w:val="8"/>
+        </w:numPr>
+        <w:rPr/>
+      </w:pPr>
+      <w:r>
+        <w:rPr/>
+        <w:t>Throttle position [norm]</w:t>
       </w:r>
     </w:p>
     <w:p>
@@ -4048,16 +4325,40 @@
         <w:pStyle w:val="ListParagraph"/>
         <w:numPr>
           <w:ilvl w:val="0"/>
-          <w:numId w:val="7"/>
-        </w:numPr>
-        <w:rPr/>
-      </w:pPr>
-      <w:r>
-        <w:rPr/>
-        <w:t>Vertical speed (alt dot [ft/min])</w:t>
-      </w:r>
-      <w:r>
-        <w:br w:type="page"/>
+          <w:numId w:val="8"/>
+        </w:numPr>
+        <w:rPr/>
+      </w:pPr>
+      <w:r>
+        <w:rPr/>
+        <w:t>Flap position [rad]</w:t>
+      </w:r>
+    </w:p>
+    <w:p>
+      <w:pPr>
+        <w:pStyle w:val="Normal"/>
+        <w:rPr/>
+      </w:pPr>
+      <w:r>
+        <w:rPr/>
+      </w:r>
+    </w:p>
+    <w:p>
+      <w:pPr>
+        <w:pStyle w:val="Normal"/>
+        <w:rPr/>
+      </w:pPr>
+      <w:r>
+        <w:rPr/>
+      </w:r>
+    </w:p>
+    <w:p>
+      <w:pPr>
+        <w:pStyle w:val="Normal"/>
+        <w:rPr/>
+      </w:pPr>
+      <w:r>
+        <w:rPr/>
       </w:r>
     </w:p>
     <w:p>
@@ -4067,7 +4368,7 @@
       </w:pPr>
       <w:r>
         <w:rPr/>
-        <w:t>Position</w:t>
+        <w:t>Raw Data Output</w:t>
       </w:r>
     </w:p>
     <w:p>
@@ -4079,9 +4380,9 @@
         <w:rPr/>
         <w:drawing>
           <wp:inline distT="0" distB="0" distL="0" distR="0">
-            <wp:extent cx="5943600" cy="5943600"/>
+            <wp:extent cx="5943600" cy="4754880"/>
             <wp:effectExtent l="0" t="0" r="0" b="0"/>
-            <wp:docPr id="21" name="Picture 29" descr=""/>
+            <wp:docPr id="22" name="Picture 23" descr=""/>
             <wp:cNvGraphicFramePr>
               <a:graphicFrameLocks xmlns:a="http://schemas.openxmlformats.org/drawingml/2006/main" noChangeAspect="1"/>
             </wp:cNvGraphicFramePr>
@@ -4089,258 +4390,13 @@
               <a:graphicData uri="http://schemas.openxmlformats.org/drawingml/2006/picture">
                 <pic:pic xmlns:pic="http://schemas.openxmlformats.org/drawingml/2006/picture">
                   <pic:nvPicPr>
-                    <pic:cNvPr id="21" name="Picture 29" descr=""/>
-                    <pic:cNvPicPr>
-                      <a:picLocks noChangeAspect="1" noChangeArrowheads="1"/>
-                    </pic:cNvPicPr>
-                  </pic:nvPicPr>
-                  <pic:blipFill>
-                    <a:blip r:embed="rId27"/>
-                    <a:stretch>
-                      <a:fillRect/>
-                    </a:stretch>
-                  </pic:blipFill>
-                  <pic:spPr bwMode="auto">
-                    <a:xfrm>
-                      <a:off x="0" y="0"/>
-                      <a:ext cx="5943600" cy="5943600"/>
-                    </a:xfrm>
-                    <a:prstGeom prst="rect">
-                      <a:avLst/>
-                    </a:prstGeom>
-                  </pic:spPr>
-                </pic:pic>
-              </a:graphicData>
-            </a:graphic>
-          </wp:inline>
-        </w:drawing>
-      </w:r>
-    </w:p>
-    <w:p>
-      <w:pPr>
-        <w:pStyle w:val="Normal"/>
-        <w:rPr/>
-      </w:pPr>
-      <w:r>
-        <w:rPr/>
-        <w:t xml:space="preserve">Aircraft’s north and east position </w:t>
-      </w:r>
-      <w:r>
-        <w:rPr/>
-        <w:t>[ft]</w:t>
-      </w:r>
-    </w:p>
-    <w:p>
-      <w:pPr>
-        <w:pStyle w:val="Normal"/>
-        <w:rPr/>
-      </w:pPr>
-      <w:r>
-        <w:rPr/>
-      </w:r>
-      <w:r>
-        <w:br w:type="page"/>
-      </w:r>
-    </w:p>
-    <w:p>
-      <w:pPr>
-        <w:pStyle w:val="Berschrift3"/>
-        <w:rPr/>
-      </w:pPr>
-      <w:r>
-        <w:rPr/>
-        <w:t>Controls</w:t>
-      </w:r>
-    </w:p>
-    <w:p>
-      <w:pPr>
-        <w:pStyle w:val="Normal"/>
-        <w:rPr/>
-      </w:pPr>
-      <w:r>
-        <w:rPr/>
-        <w:drawing>
-          <wp:inline distT="0" distB="0" distL="0" distR="0">
-            <wp:extent cx="5943600" cy="5646420"/>
-            <wp:effectExtent l="0" t="0" r="0" b="0"/>
-            <wp:docPr id="22" name="Picture 30" descr=""/>
-            <wp:cNvGraphicFramePr>
-              <a:graphicFrameLocks xmlns:a="http://schemas.openxmlformats.org/drawingml/2006/main" noChangeAspect="1"/>
-            </wp:cNvGraphicFramePr>
-            <a:graphic xmlns:a="http://schemas.openxmlformats.org/drawingml/2006/main">
-              <a:graphicData uri="http://schemas.openxmlformats.org/drawingml/2006/picture">
-                <pic:pic xmlns:pic="http://schemas.openxmlformats.org/drawingml/2006/picture">
-                  <pic:nvPicPr>
-                    <pic:cNvPr id="22" name="Picture 30" descr=""/>
+                    <pic:cNvPr id="22" name="Picture 23" descr=""/>
                     <pic:cNvPicPr>
                       <a:picLocks noChangeAspect="1" noChangeArrowheads="1"/>
                     </pic:cNvPicPr>
                   </pic:nvPicPr>
                   <pic:blipFill>
                     <a:blip r:embed="rId28"/>
-                    <a:stretch>
-                      <a:fillRect/>
-                    </a:stretch>
-                  </pic:blipFill>
-                  <pic:spPr bwMode="auto">
-                    <a:xfrm>
-                      <a:off x="0" y="0"/>
-                      <a:ext cx="5943600" cy="5646420"/>
-                    </a:xfrm>
-                    <a:prstGeom prst="rect">
-                      <a:avLst/>
-                    </a:prstGeom>
-                  </pic:spPr>
-                </pic:pic>
-              </a:graphicData>
-            </a:graphic>
-          </wp:inline>
-        </w:drawing>
-      </w:r>
-    </w:p>
-    <w:p>
-      <w:pPr>
-        <w:pStyle w:val="Normal"/>
-        <w:rPr/>
-      </w:pPr>
-      <w:r>
-        <w:rPr/>
-        <w:t>From top to bottom:</w:t>
-      </w:r>
-    </w:p>
-    <w:p>
-      <w:pPr>
-        <w:pStyle w:val="ListParagraph"/>
-        <w:numPr>
-          <w:ilvl w:val="0"/>
-          <w:numId w:val="8"/>
-        </w:numPr>
-        <w:rPr/>
-      </w:pPr>
-      <w:r>
-        <w:rPr/>
-        <w:t>Elevator position[rad]</w:t>
-      </w:r>
-    </w:p>
-    <w:p>
-      <w:pPr>
-        <w:pStyle w:val="ListParagraph"/>
-        <w:numPr>
-          <w:ilvl w:val="0"/>
-          <w:numId w:val="8"/>
-        </w:numPr>
-        <w:rPr/>
-      </w:pPr>
-      <w:r>
-        <w:rPr/>
-        <w:t>Aileron position [rad]</w:t>
-      </w:r>
-    </w:p>
-    <w:p>
-      <w:pPr>
-        <w:pStyle w:val="ListParagraph"/>
-        <w:numPr>
-          <w:ilvl w:val="0"/>
-          <w:numId w:val="8"/>
-        </w:numPr>
-        <w:rPr/>
-      </w:pPr>
-      <w:r>
-        <w:rPr/>
-        <w:t>Rudder position [rad]</w:t>
-      </w:r>
-    </w:p>
-    <w:p>
-      <w:pPr>
-        <w:pStyle w:val="ListParagraph"/>
-        <w:numPr>
-          <w:ilvl w:val="0"/>
-          <w:numId w:val="8"/>
-        </w:numPr>
-        <w:rPr/>
-      </w:pPr>
-      <w:r>
-        <w:rPr/>
-        <w:t>Throttle position [norm]</w:t>
-      </w:r>
-    </w:p>
-    <w:p>
-      <w:pPr>
-        <w:pStyle w:val="ListParagraph"/>
-        <w:numPr>
-          <w:ilvl w:val="0"/>
-          <w:numId w:val="8"/>
-        </w:numPr>
-        <w:rPr/>
-      </w:pPr>
-      <w:r>
-        <w:rPr/>
-        <w:t>Flap position [rad]</w:t>
-      </w:r>
-    </w:p>
-    <w:p>
-      <w:pPr>
-        <w:pStyle w:val="Normal"/>
-        <w:rPr/>
-      </w:pPr>
-      <w:r>
-        <w:rPr/>
-      </w:r>
-    </w:p>
-    <w:p>
-      <w:pPr>
-        <w:pStyle w:val="Normal"/>
-        <w:rPr/>
-      </w:pPr>
-      <w:r>
-        <w:rPr/>
-      </w:r>
-    </w:p>
-    <w:p>
-      <w:pPr>
-        <w:pStyle w:val="Normal"/>
-        <w:rPr/>
-      </w:pPr>
-      <w:r>
-        <w:rPr/>
-      </w:r>
-    </w:p>
-    <w:p>
-      <w:pPr>
-        <w:pStyle w:val="Berschrift3"/>
-        <w:rPr/>
-      </w:pPr>
-      <w:r>
-        <w:rPr/>
-        <w:t>Raw Data Output</w:t>
-      </w:r>
-    </w:p>
-    <w:p>
-      <w:pPr>
-        <w:pStyle w:val="Normal"/>
-        <w:rPr/>
-      </w:pPr>
-      <w:r>
-        <w:rPr/>
-        <w:drawing>
-          <wp:inline distT="0" distB="0" distL="0" distR="0">
-            <wp:extent cx="5943600" cy="4754880"/>
-            <wp:effectExtent l="0" t="0" r="0" b="0"/>
-            <wp:docPr id="23" name="Picture 23" descr=""/>
-            <wp:cNvGraphicFramePr>
-              <a:graphicFrameLocks xmlns:a="http://schemas.openxmlformats.org/drawingml/2006/main" noChangeAspect="1"/>
-            </wp:cNvGraphicFramePr>
-            <a:graphic xmlns:a="http://schemas.openxmlformats.org/drawingml/2006/main">
-              <a:graphicData uri="http://schemas.openxmlformats.org/drawingml/2006/picture">
-                <pic:pic xmlns:pic="http://schemas.openxmlformats.org/drawingml/2006/picture">
-                  <pic:nvPicPr>
-                    <pic:cNvPr id="23" name="Picture 23" descr=""/>
-                    <pic:cNvPicPr>
-                      <a:picLocks noChangeAspect="1" noChangeArrowheads="1"/>
-                    </pic:cNvPicPr>
-                  </pic:nvPicPr>
-                  <pic:blipFill>
-                    <a:blip r:embed="rId29"/>
                     <a:stretch>
                       <a:fillRect/>
                     </a:stretch>
@@ -4468,7 +4524,7 @@
           <wp:inline distT="0" distB="0" distL="0" distR="0">
             <wp:extent cx="5943600" cy="3722370"/>
             <wp:effectExtent l="0" t="0" r="0" b="0"/>
-            <wp:docPr id="24" name="Picture 19" descr=""/>
+            <wp:docPr id="23" name="Picture 19" descr=""/>
             <wp:cNvGraphicFramePr>
               <a:graphicFrameLocks xmlns:a="http://schemas.openxmlformats.org/drawingml/2006/main" noChangeAspect="1"/>
             </wp:cNvGraphicFramePr>
@@ -4476,7 +4532,58 @@
               <a:graphicData uri="http://schemas.openxmlformats.org/drawingml/2006/picture">
                 <pic:pic xmlns:pic="http://schemas.openxmlformats.org/drawingml/2006/picture">
                   <pic:nvPicPr>
-                    <pic:cNvPr id="24" name="Picture 19" descr=""/>
+                    <pic:cNvPr id="23" name="Picture 19" descr=""/>
+                    <pic:cNvPicPr>
+                      <a:picLocks noChangeAspect="1" noChangeArrowheads="1"/>
+                    </pic:cNvPicPr>
+                  </pic:nvPicPr>
+                  <pic:blipFill>
+                    <a:blip r:embed="rId29"/>
+                    <a:stretch>
+                      <a:fillRect/>
+                    </a:stretch>
+                  </pic:blipFill>
+                  <pic:spPr bwMode="auto">
+                    <a:xfrm>
+                      <a:off x="0" y="0"/>
+                      <a:ext cx="5943600" cy="3722370"/>
+                    </a:xfrm>
+                    <a:prstGeom prst="rect">
+                      <a:avLst/>
+                    </a:prstGeom>
+                  </pic:spPr>
+                </pic:pic>
+              </a:graphicData>
+            </a:graphic>
+          </wp:inline>
+        </w:drawing>
+      </w:r>
+      <w:r>
+        <w:rPr/>
+        <w:t xml:space="preserve"> </w:t>
+      </w:r>
+    </w:p>
+    <w:p>
+      <w:pPr>
+        <w:pStyle w:val="Normal"/>
+        <w:jc w:val="center"/>
+        <w:rPr/>
+      </w:pPr>
+      <w:r>
+        <w:rPr/>
+        <w:drawing>
+          <wp:inline distT="0" distB="0" distL="0" distR="0">
+            <wp:extent cx="5943600" cy="3722370"/>
+            <wp:effectExtent l="0" t="0" r="0" b="0"/>
+            <wp:docPr id="24" name="Picture 20" descr=""/>
+            <wp:cNvGraphicFramePr>
+              <a:graphicFrameLocks xmlns:a="http://schemas.openxmlformats.org/drawingml/2006/main" noChangeAspect="1"/>
+            </wp:cNvGraphicFramePr>
+            <a:graphic xmlns:a="http://schemas.openxmlformats.org/drawingml/2006/main">
+              <a:graphicData uri="http://schemas.openxmlformats.org/drawingml/2006/picture">
+                <pic:pic xmlns:pic="http://schemas.openxmlformats.org/drawingml/2006/picture">
+                  <pic:nvPicPr>
+                    <pic:cNvPr id="24" name="Picture 20" descr=""/>
                     <pic:cNvPicPr>
                       <a:picLocks noChangeAspect="1" noChangeArrowheads="1"/>
                     </pic:cNvPicPr>
@@ -4510,57 +4617,6 @@
     <w:p>
       <w:pPr>
         <w:pStyle w:val="Normal"/>
-        <w:jc w:val="center"/>
-        <w:rPr/>
-      </w:pPr>
-      <w:r>
-        <w:rPr/>
-        <w:drawing>
-          <wp:inline distT="0" distB="0" distL="0" distR="0">
-            <wp:extent cx="5943600" cy="3722370"/>
-            <wp:effectExtent l="0" t="0" r="0" b="0"/>
-            <wp:docPr id="25" name="Picture 20" descr=""/>
-            <wp:cNvGraphicFramePr>
-              <a:graphicFrameLocks xmlns:a="http://schemas.openxmlformats.org/drawingml/2006/main" noChangeAspect="1"/>
-            </wp:cNvGraphicFramePr>
-            <a:graphic xmlns:a="http://schemas.openxmlformats.org/drawingml/2006/main">
-              <a:graphicData uri="http://schemas.openxmlformats.org/drawingml/2006/picture">
-                <pic:pic xmlns:pic="http://schemas.openxmlformats.org/drawingml/2006/picture">
-                  <pic:nvPicPr>
-                    <pic:cNvPr id="25" name="Picture 20" descr=""/>
-                    <pic:cNvPicPr>
-                      <a:picLocks noChangeAspect="1" noChangeArrowheads="1"/>
-                    </pic:cNvPicPr>
-                  </pic:nvPicPr>
-                  <pic:blipFill>
-                    <a:blip r:embed="rId31"/>
-                    <a:stretch>
-                      <a:fillRect/>
-                    </a:stretch>
-                  </pic:blipFill>
-                  <pic:spPr bwMode="auto">
-                    <a:xfrm>
-                      <a:off x="0" y="0"/>
-                      <a:ext cx="5943600" cy="3722370"/>
-                    </a:xfrm>
-                    <a:prstGeom prst="rect">
-                      <a:avLst/>
-                    </a:prstGeom>
-                  </pic:spPr>
-                </pic:pic>
-              </a:graphicData>
-            </a:graphic>
-          </wp:inline>
-        </w:drawing>
-      </w:r>
-      <w:r>
-        <w:rPr/>
-        <w:t xml:space="preserve"> </w:t>
-      </w:r>
-    </w:p>
-    <w:p>
-      <w:pPr>
-        <w:pStyle w:val="Normal"/>
         <w:rPr>
           <w:rFonts w:ascii="Calibri Light" w:hAnsi="Calibri Light" w:eastAsia="ＭＳ ゴシック" w:cs="" w:asciiTheme="majorHAnsi" w:cstheme="majorBidi" w:eastAsiaTheme="majorEastAsia" w:hAnsiTheme="majorHAnsi"/>
           <w:color w:val="2E74B5" w:themeColor="accent1" w:themeShade="bf"/>
@@ -4643,7 +4699,7 @@
         </w:rPr>
         <w:t xml:space="preserve">Instrument panel gauges were created using Gerrit Grunwald's SteelSeries Swing port: </w:t>
       </w:r>
-      <w:hyperlink r:id="rId32">
+      <w:hyperlink r:id="rId31">
         <w:r>
           <w:rPr>
             <w:rStyle w:val="Internetverknpfung"/>
@@ -4674,7 +4730,7 @@
         </w:rPr>
         <w:t xml:space="preserve">jinput is used for joystick, mouse and keyboard support: </w:t>
       </w:r>
-      <w:hyperlink r:id="rId33">
+      <w:hyperlink r:id="rId32">
         <w:r>
           <w:rPr>
             <w:rStyle w:val="Internetverknpfung"/>
@@ -4705,7 +4761,7 @@
         </w:rPr>
         <w:t xml:space="preserve">LWJGL2 (2.9.3) (Lightweight Java Game Library) is used to create the out the window display using OpenGL and audio engine in OpenAL: </w:t>
       </w:r>
-      <w:hyperlink r:id="rId34">
+      <w:hyperlink r:id="rId33">
         <w:r>
           <w:rPr>
             <w:rStyle w:val="Internetverknpfung"/>
@@ -4740,7 +4796,7 @@
       </w:r>
     </w:p>
     <w:sectPr>
-      <w:footerReference w:type="default" r:id="rId35"/>
+      <w:footerReference w:type="default" r:id="rId34"/>
       <w:type w:val="nextPage"/>
       <w:pgSz w:w="12240" w:h="15840"/>
       <w:pgMar w:left="1440" w:right="1440" w:header="0" w:top="1440" w:footer="708" w:bottom="1440" w:gutter="0"/>
@@ -4762,7 +4818,7 @@
         <w:docPartGallery w:val="Page Numbers (Bottom of Page)"/>
         <w:docPartUnique w:val="true"/>
       </w:docPartObj>
-      <w:id w:val="334541696"/>
+      <w:id w:val="1663008563"/>
     </w:sdtPr>
     <w:sdtContent>
       <w:p>
@@ -4782,7 +4838,7 @@
           <w:fldChar w:fldCharType="separate"/>
         </w:r>
         <w:r>
-          <w:t>23</w:t>
+          <w:t>22</w:t>
         </w:r>
         <w:r>
           <w:fldChar w:fldCharType="end"/>
@@ -6343,6 +6399,298 @@
     </w:lvl>
   </w:abstractNum>
   <w:abstractNum w:abstractNumId="14">
+    <w:lvl w:ilvl="0">
+      <w:start w:val="1"/>
+      <w:numFmt w:val="bullet"/>
+      <w:lvlText w:val=""/>
+      <w:lvlJc w:val="left"/>
+      <w:pPr>
+        <w:tabs>
+          <w:tab w:val="num" w:pos="720"/>
+        </w:tabs>
+        <w:ind w:left="720" w:hanging="360"/>
+      </w:pPr>
+      <w:rPr>
+        <w:rFonts w:ascii="Symbol" w:hAnsi="Symbol" w:cs="Symbol" w:hint="default"/>
+        <w:rFonts w:cs="OpenSymbol"/>
+      </w:rPr>
+    </w:lvl>
+    <w:lvl w:ilvl="1">
+      <w:start w:val="1"/>
+      <w:numFmt w:val="bullet"/>
+      <w:lvlText w:val="◦"/>
+      <w:lvlJc w:val="left"/>
+      <w:pPr>
+        <w:tabs>
+          <w:tab w:val="num" w:pos="1080"/>
+        </w:tabs>
+        <w:ind w:left="1080" w:hanging="360"/>
+      </w:pPr>
+      <w:rPr>
+        <w:rFonts w:ascii="OpenSymbol" w:hAnsi="OpenSymbol" w:cs="OpenSymbol" w:hint="default"/>
+        <w:rFonts w:cs="OpenSymbol"/>
+      </w:rPr>
+    </w:lvl>
+    <w:lvl w:ilvl="2">
+      <w:start w:val="1"/>
+      <w:numFmt w:val="bullet"/>
+      <w:lvlText w:val="▪"/>
+      <w:lvlJc w:val="left"/>
+      <w:pPr>
+        <w:tabs>
+          <w:tab w:val="num" w:pos="1440"/>
+        </w:tabs>
+        <w:ind w:left="1440" w:hanging="360"/>
+      </w:pPr>
+      <w:rPr>
+        <w:rFonts w:ascii="OpenSymbol" w:hAnsi="OpenSymbol" w:cs="OpenSymbol" w:hint="default"/>
+        <w:rFonts w:cs="OpenSymbol"/>
+      </w:rPr>
+    </w:lvl>
+    <w:lvl w:ilvl="3">
+      <w:start w:val="1"/>
+      <w:numFmt w:val="bullet"/>
+      <w:lvlText w:val=""/>
+      <w:lvlJc w:val="left"/>
+      <w:pPr>
+        <w:tabs>
+          <w:tab w:val="num" w:pos="1800"/>
+        </w:tabs>
+        <w:ind w:left="1800" w:hanging="360"/>
+      </w:pPr>
+      <w:rPr>
+        <w:rFonts w:ascii="Symbol" w:hAnsi="Symbol" w:cs="Symbol" w:hint="default"/>
+        <w:rFonts w:cs="OpenSymbol"/>
+      </w:rPr>
+    </w:lvl>
+    <w:lvl w:ilvl="4">
+      <w:start w:val="1"/>
+      <w:numFmt w:val="bullet"/>
+      <w:lvlText w:val="◦"/>
+      <w:lvlJc w:val="left"/>
+      <w:pPr>
+        <w:tabs>
+          <w:tab w:val="num" w:pos="2160"/>
+        </w:tabs>
+        <w:ind w:left="2160" w:hanging="360"/>
+      </w:pPr>
+      <w:rPr>
+        <w:rFonts w:ascii="OpenSymbol" w:hAnsi="OpenSymbol" w:cs="OpenSymbol" w:hint="default"/>
+        <w:rFonts w:cs="OpenSymbol"/>
+      </w:rPr>
+    </w:lvl>
+    <w:lvl w:ilvl="5">
+      <w:start w:val="1"/>
+      <w:numFmt w:val="bullet"/>
+      <w:lvlText w:val="▪"/>
+      <w:lvlJc w:val="left"/>
+      <w:pPr>
+        <w:tabs>
+          <w:tab w:val="num" w:pos="2520"/>
+        </w:tabs>
+        <w:ind w:left="2520" w:hanging="360"/>
+      </w:pPr>
+      <w:rPr>
+        <w:rFonts w:ascii="OpenSymbol" w:hAnsi="OpenSymbol" w:cs="OpenSymbol" w:hint="default"/>
+        <w:rFonts w:cs="OpenSymbol"/>
+      </w:rPr>
+    </w:lvl>
+    <w:lvl w:ilvl="6">
+      <w:start w:val="1"/>
+      <w:numFmt w:val="bullet"/>
+      <w:lvlText w:val=""/>
+      <w:lvlJc w:val="left"/>
+      <w:pPr>
+        <w:tabs>
+          <w:tab w:val="num" w:pos="2880"/>
+        </w:tabs>
+        <w:ind w:left="2880" w:hanging="360"/>
+      </w:pPr>
+      <w:rPr>
+        <w:rFonts w:ascii="Symbol" w:hAnsi="Symbol" w:cs="Symbol" w:hint="default"/>
+        <w:rFonts w:cs="OpenSymbol"/>
+      </w:rPr>
+    </w:lvl>
+    <w:lvl w:ilvl="7">
+      <w:start w:val="1"/>
+      <w:numFmt w:val="bullet"/>
+      <w:lvlText w:val="◦"/>
+      <w:lvlJc w:val="left"/>
+      <w:pPr>
+        <w:tabs>
+          <w:tab w:val="num" w:pos="3240"/>
+        </w:tabs>
+        <w:ind w:left="3240" w:hanging="360"/>
+      </w:pPr>
+      <w:rPr>
+        <w:rFonts w:ascii="OpenSymbol" w:hAnsi="OpenSymbol" w:cs="OpenSymbol" w:hint="default"/>
+        <w:rFonts w:cs="OpenSymbol"/>
+      </w:rPr>
+    </w:lvl>
+    <w:lvl w:ilvl="8">
+      <w:start w:val="1"/>
+      <w:numFmt w:val="bullet"/>
+      <w:lvlText w:val="▪"/>
+      <w:lvlJc w:val="left"/>
+      <w:pPr>
+        <w:tabs>
+          <w:tab w:val="num" w:pos="3600"/>
+        </w:tabs>
+        <w:ind w:left="3600" w:hanging="360"/>
+      </w:pPr>
+      <w:rPr>
+        <w:rFonts w:ascii="OpenSymbol" w:hAnsi="OpenSymbol" w:cs="OpenSymbol" w:hint="default"/>
+        <w:rFonts w:cs="OpenSymbol"/>
+      </w:rPr>
+    </w:lvl>
+  </w:abstractNum>
+  <w:abstractNum w:abstractNumId="15">
+    <w:lvl w:ilvl="0">
+      <w:start w:val="1"/>
+      <w:numFmt w:val="bullet"/>
+      <w:lvlText w:val=""/>
+      <w:lvlJc w:val="left"/>
+      <w:pPr>
+        <w:tabs>
+          <w:tab w:val="num" w:pos="1060"/>
+        </w:tabs>
+        <w:ind w:left="1060" w:hanging="360"/>
+      </w:pPr>
+      <w:rPr>
+        <w:rFonts w:ascii="Symbol" w:hAnsi="Symbol" w:cs="Symbol" w:hint="default"/>
+        <w:rFonts w:cs="OpenSymbol"/>
+      </w:rPr>
+    </w:lvl>
+    <w:lvl w:ilvl="1">
+      <w:start w:val="1"/>
+      <w:numFmt w:val="bullet"/>
+      <w:lvlText w:val="◦"/>
+      <w:lvlJc w:val="left"/>
+      <w:pPr>
+        <w:tabs>
+          <w:tab w:val="num" w:pos="1420"/>
+        </w:tabs>
+        <w:ind w:left="1420" w:hanging="360"/>
+      </w:pPr>
+      <w:rPr>
+        <w:rFonts w:ascii="OpenSymbol" w:hAnsi="OpenSymbol" w:cs="OpenSymbol" w:hint="default"/>
+        <w:rFonts w:cs="OpenSymbol"/>
+      </w:rPr>
+    </w:lvl>
+    <w:lvl w:ilvl="2">
+      <w:start w:val="1"/>
+      <w:numFmt w:val="bullet"/>
+      <w:lvlText w:val="▪"/>
+      <w:lvlJc w:val="left"/>
+      <w:pPr>
+        <w:tabs>
+          <w:tab w:val="num" w:pos="1780"/>
+        </w:tabs>
+        <w:ind w:left="1780" w:hanging="360"/>
+      </w:pPr>
+      <w:rPr>
+        <w:rFonts w:ascii="OpenSymbol" w:hAnsi="OpenSymbol" w:cs="OpenSymbol" w:hint="default"/>
+        <w:rFonts w:cs="OpenSymbol"/>
+      </w:rPr>
+    </w:lvl>
+    <w:lvl w:ilvl="3">
+      <w:start w:val="1"/>
+      <w:numFmt w:val="bullet"/>
+      <w:lvlText w:val=""/>
+      <w:lvlJc w:val="left"/>
+      <w:pPr>
+        <w:tabs>
+          <w:tab w:val="num" w:pos="2140"/>
+        </w:tabs>
+        <w:ind w:left="2140" w:hanging="360"/>
+      </w:pPr>
+      <w:rPr>
+        <w:rFonts w:ascii="Symbol" w:hAnsi="Symbol" w:cs="Symbol" w:hint="default"/>
+        <w:rFonts w:cs="OpenSymbol"/>
+      </w:rPr>
+    </w:lvl>
+    <w:lvl w:ilvl="4">
+      <w:start w:val="1"/>
+      <w:numFmt w:val="bullet"/>
+      <w:lvlText w:val="◦"/>
+      <w:lvlJc w:val="left"/>
+      <w:pPr>
+        <w:tabs>
+          <w:tab w:val="num" w:pos="2500"/>
+        </w:tabs>
+        <w:ind w:left="2500" w:hanging="360"/>
+      </w:pPr>
+      <w:rPr>
+        <w:rFonts w:ascii="OpenSymbol" w:hAnsi="OpenSymbol" w:cs="OpenSymbol" w:hint="default"/>
+        <w:rFonts w:cs="OpenSymbol"/>
+      </w:rPr>
+    </w:lvl>
+    <w:lvl w:ilvl="5">
+      <w:start w:val="1"/>
+      <w:numFmt w:val="bullet"/>
+      <w:lvlText w:val="▪"/>
+      <w:lvlJc w:val="left"/>
+      <w:pPr>
+        <w:tabs>
+          <w:tab w:val="num" w:pos="2860"/>
+        </w:tabs>
+        <w:ind w:left="2860" w:hanging="360"/>
+      </w:pPr>
+      <w:rPr>
+        <w:rFonts w:ascii="OpenSymbol" w:hAnsi="OpenSymbol" w:cs="OpenSymbol" w:hint="default"/>
+        <w:rFonts w:cs="OpenSymbol"/>
+      </w:rPr>
+    </w:lvl>
+    <w:lvl w:ilvl="6">
+      <w:start w:val="1"/>
+      <w:numFmt w:val="bullet"/>
+      <w:lvlText w:val=""/>
+      <w:lvlJc w:val="left"/>
+      <w:pPr>
+        <w:tabs>
+          <w:tab w:val="num" w:pos="3220"/>
+        </w:tabs>
+        <w:ind w:left="3220" w:hanging="360"/>
+      </w:pPr>
+      <w:rPr>
+        <w:rFonts w:ascii="Symbol" w:hAnsi="Symbol" w:cs="Symbol" w:hint="default"/>
+        <w:rFonts w:cs="OpenSymbol"/>
+      </w:rPr>
+    </w:lvl>
+    <w:lvl w:ilvl="7">
+      <w:start w:val="1"/>
+      <w:numFmt w:val="bullet"/>
+      <w:lvlText w:val="◦"/>
+      <w:lvlJc w:val="left"/>
+      <w:pPr>
+        <w:tabs>
+          <w:tab w:val="num" w:pos="3580"/>
+        </w:tabs>
+        <w:ind w:left="3580" w:hanging="360"/>
+      </w:pPr>
+      <w:rPr>
+        <w:rFonts w:ascii="OpenSymbol" w:hAnsi="OpenSymbol" w:cs="OpenSymbol" w:hint="default"/>
+        <w:rFonts w:cs="OpenSymbol"/>
+      </w:rPr>
+    </w:lvl>
+    <w:lvl w:ilvl="8">
+      <w:start w:val="1"/>
+      <w:numFmt w:val="bullet"/>
+      <w:lvlText w:val="▪"/>
+      <w:lvlJc w:val="left"/>
+      <w:pPr>
+        <w:tabs>
+          <w:tab w:val="num" w:pos="3940"/>
+        </w:tabs>
+        <w:ind w:left="3940" w:hanging="360"/>
+      </w:pPr>
+      <w:rPr>
+        <w:rFonts w:ascii="OpenSymbol" w:hAnsi="OpenSymbol" w:cs="OpenSymbol" w:hint="default"/>
+        <w:rFonts w:cs="OpenSymbol"/>
+      </w:rPr>
+    </w:lvl>
+  </w:abstractNum>
+  <w:abstractNum w:abstractNumId="16">
     <w:lvl w:ilvl="0">
       <w:start w:val="1"/>
       <w:numFmt w:val="none"/>
@@ -6475,6 +6823,12 @@
   </w:num>
   <w:num w:numId="14">
     <w:abstractNumId w:val="14"/>
+  </w:num>
+  <w:num w:numId="15">
+    <w:abstractNumId w:val="15"/>
+  </w:num>
+  <w:num w:numId="16">
+    <w:abstractNumId w:val="16"/>
   </w:num>
 </w:numbering>
 </file>
@@ -8182,6 +8536,767 @@
       <w:rFonts w:cs="OpenSymbol"/>
     </w:rPr>
   </w:style>
+  <w:style w:type="character" w:styleId="ListLabel152">
+    <w:name w:val="ListLabel 152"/>
+    <w:qFormat/>
+    <w:rPr>
+      <w:rFonts w:cs="Symbol"/>
+    </w:rPr>
+  </w:style>
+  <w:style w:type="character" w:styleId="ListLabel153">
+    <w:name w:val="ListLabel 153"/>
+    <w:qFormat/>
+    <w:rPr>
+      <w:rFonts w:cs="Courier New"/>
+    </w:rPr>
+  </w:style>
+  <w:style w:type="character" w:styleId="ListLabel154">
+    <w:name w:val="ListLabel 154"/>
+    <w:qFormat/>
+    <w:rPr>
+      <w:rFonts w:cs="Wingdings"/>
+    </w:rPr>
+  </w:style>
+  <w:style w:type="character" w:styleId="ListLabel155">
+    <w:name w:val="ListLabel 155"/>
+    <w:qFormat/>
+    <w:rPr>
+      <w:rFonts w:cs="Symbol"/>
+    </w:rPr>
+  </w:style>
+  <w:style w:type="character" w:styleId="ListLabel156">
+    <w:name w:val="ListLabel 156"/>
+    <w:qFormat/>
+    <w:rPr>
+      <w:rFonts w:cs="Courier New"/>
+    </w:rPr>
+  </w:style>
+  <w:style w:type="character" w:styleId="ListLabel157">
+    <w:name w:val="ListLabel 157"/>
+    <w:qFormat/>
+    <w:rPr>
+      <w:rFonts w:cs="Wingdings"/>
+    </w:rPr>
+  </w:style>
+  <w:style w:type="character" w:styleId="ListLabel158">
+    <w:name w:val="ListLabel 158"/>
+    <w:qFormat/>
+    <w:rPr>
+      <w:rFonts w:cs="Symbol"/>
+    </w:rPr>
+  </w:style>
+  <w:style w:type="character" w:styleId="ListLabel159">
+    <w:name w:val="ListLabel 159"/>
+    <w:qFormat/>
+    <w:rPr>
+      <w:rFonts w:cs="Courier New"/>
+    </w:rPr>
+  </w:style>
+  <w:style w:type="character" w:styleId="ListLabel160">
+    <w:name w:val="ListLabel 160"/>
+    <w:qFormat/>
+    <w:rPr>
+      <w:rFonts w:cs="Wingdings"/>
+    </w:rPr>
+  </w:style>
+  <w:style w:type="character" w:styleId="ListLabel161">
+    <w:name w:val="ListLabel 161"/>
+    <w:qFormat/>
+    <w:rPr>
+      <w:rFonts w:cs="Symbol"/>
+    </w:rPr>
+  </w:style>
+  <w:style w:type="character" w:styleId="ListLabel162">
+    <w:name w:val="ListLabel 162"/>
+    <w:qFormat/>
+    <w:rPr>
+      <w:rFonts w:cs="Courier New"/>
+    </w:rPr>
+  </w:style>
+  <w:style w:type="character" w:styleId="ListLabel163">
+    <w:name w:val="ListLabel 163"/>
+    <w:qFormat/>
+    <w:rPr>
+      <w:rFonts w:cs="Wingdings"/>
+    </w:rPr>
+  </w:style>
+  <w:style w:type="character" w:styleId="ListLabel164">
+    <w:name w:val="ListLabel 164"/>
+    <w:qFormat/>
+    <w:rPr>
+      <w:rFonts w:cs="Symbol"/>
+    </w:rPr>
+  </w:style>
+  <w:style w:type="character" w:styleId="ListLabel165">
+    <w:name w:val="ListLabel 165"/>
+    <w:qFormat/>
+    <w:rPr>
+      <w:rFonts w:cs="Courier New"/>
+    </w:rPr>
+  </w:style>
+  <w:style w:type="character" w:styleId="ListLabel166">
+    <w:name w:val="ListLabel 166"/>
+    <w:qFormat/>
+    <w:rPr>
+      <w:rFonts w:cs="Wingdings"/>
+    </w:rPr>
+  </w:style>
+  <w:style w:type="character" w:styleId="ListLabel167">
+    <w:name w:val="ListLabel 167"/>
+    <w:qFormat/>
+    <w:rPr>
+      <w:rFonts w:cs="Symbol"/>
+    </w:rPr>
+  </w:style>
+  <w:style w:type="character" w:styleId="ListLabel168">
+    <w:name w:val="ListLabel 168"/>
+    <w:qFormat/>
+    <w:rPr>
+      <w:rFonts w:cs="Courier New"/>
+    </w:rPr>
+  </w:style>
+  <w:style w:type="character" w:styleId="ListLabel169">
+    <w:name w:val="ListLabel 169"/>
+    <w:qFormat/>
+    <w:rPr>
+      <w:rFonts w:cs="Wingdings"/>
+    </w:rPr>
+  </w:style>
+  <w:style w:type="character" w:styleId="ListLabel170">
+    <w:name w:val="ListLabel 170"/>
+    <w:qFormat/>
+    <w:rPr>
+      <w:rFonts w:cs="Symbol"/>
+    </w:rPr>
+  </w:style>
+  <w:style w:type="character" w:styleId="ListLabel171">
+    <w:name w:val="ListLabel 171"/>
+    <w:qFormat/>
+    <w:rPr>
+      <w:rFonts w:cs="Courier New"/>
+    </w:rPr>
+  </w:style>
+  <w:style w:type="character" w:styleId="ListLabel172">
+    <w:name w:val="ListLabel 172"/>
+    <w:qFormat/>
+    <w:rPr>
+      <w:rFonts w:cs="Wingdings"/>
+    </w:rPr>
+  </w:style>
+  <w:style w:type="character" w:styleId="ListLabel173">
+    <w:name w:val="ListLabel 173"/>
+    <w:qFormat/>
+    <w:rPr>
+      <w:rFonts w:cs="Symbol"/>
+    </w:rPr>
+  </w:style>
+  <w:style w:type="character" w:styleId="ListLabel174">
+    <w:name w:val="ListLabel 174"/>
+    <w:qFormat/>
+    <w:rPr>
+      <w:rFonts w:cs="Courier New"/>
+    </w:rPr>
+  </w:style>
+  <w:style w:type="character" w:styleId="ListLabel175">
+    <w:name w:val="ListLabel 175"/>
+    <w:qFormat/>
+    <w:rPr>
+      <w:rFonts w:cs="Wingdings"/>
+    </w:rPr>
+  </w:style>
+  <w:style w:type="character" w:styleId="ListLabel176">
+    <w:name w:val="ListLabel 176"/>
+    <w:qFormat/>
+    <w:rPr>
+      <w:rFonts w:cs="Symbol"/>
+    </w:rPr>
+  </w:style>
+  <w:style w:type="character" w:styleId="ListLabel177">
+    <w:name w:val="ListLabel 177"/>
+    <w:qFormat/>
+    <w:rPr>
+      <w:rFonts w:cs="Courier New"/>
+    </w:rPr>
+  </w:style>
+  <w:style w:type="character" w:styleId="ListLabel178">
+    <w:name w:val="ListLabel 178"/>
+    <w:qFormat/>
+    <w:rPr>
+      <w:rFonts w:cs="Wingdings"/>
+    </w:rPr>
+  </w:style>
+  <w:style w:type="character" w:styleId="ListLabel179">
+    <w:name w:val="ListLabel 179"/>
+    <w:qFormat/>
+    <w:rPr>
+      <w:rFonts w:cs="Symbol"/>
+    </w:rPr>
+  </w:style>
+  <w:style w:type="character" w:styleId="ListLabel180">
+    <w:name w:val="ListLabel 180"/>
+    <w:qFormat/>
+    <w:rPr>
+      <w:rFonts w:cs="Courier New"/>
+    </w:rPr>
+  </w:style>
+  <w:style w:type="character" w:styleId="ListLabel181">
+    <w:name w:val="ListLabel 181"/>
+    <w:qFormat/>
+    <w:rPr>
+      <w:rFonts w:cs="Wingdings"/>
+    </w:rPr>
+  </w:style>
+  <w:style w:type="character" w:styleId="ListLabel182">
+    <w:name w:val="ListLabel 182"/>
+    <w:qFormat/>
+    <w:rPr>
+      <w:rFonts w:cs="Symbol"/>
+    </w:rPr>
+  </w:style>
+  <w:style w:type="character" w:styleId="ListLabel183">
+    <w:name w:val="ListLabel 183"/>
+    <w:qFormat/>
+    <w:rPr>
+      <w:rFonts w:cs="Courier New"/>
+    </w:rPr>
+  </w:style>
+  <w:style w:type="character" w:styleId="ListLabel184">
+    <w:name w:val="ListLabel 184"/>
+    <w:qFormat/>
+    <w:rPr>
+      <w:rFonts w:cs="Wingdings"/>
+    </w:rPr>
+  </w:style>
+  <w:style w:type="character" w:styleId="ListLabel185">
+    <w:name w:val="ListLabel 185"/>
+    <w:qFormat/>
+    <w:rPr>
+      <w:rFonts w:cs="Symbol"/>
+    </w:rPr>
+  </w:style>
+  <w:style w:type="character" w:styleId="ListLabel186">
+    <w:name w:val="ListLabel 186"/>
+    <w:qFormat/>
+    <w:rPr>
+      <w:rFonts w:cs="Courier New"/>
+    </w:rPr>
+  </w:style>
+  <w:style w:type="character" w:styleId="ListLabel187">
+    <w:name w:val="ListLabel 187"/>
+    <w:qFormat/>
+    <w:rPr>
+      <w:rFonts w:cs="Wingdings"/>
+    </w:rPr>
+  </w:style>
+  <w:style w:type="character" w:styleId="ListLabel188">
+    <w:name w:val="ListLabel 188"/>
+    <w:qFormat/>
+    <w:rPr>
+      <w:rFonts w:cs="Symbol"/>
+    </w:rPr>
+  </w:style>
+  <w:style w:type="character" w:styleId="ListLabel189">
+    <w:name w:val="ListLabel 189"/>
+    <w:qFormat/>
+    <w:rPr>
+      <w:rFonts w:cs="Courier New"/>
+    </w:rPr>
+  </w:style>
+  <w:style w:type="character" w:styleId="ListLabel190">
+    <w:name w:val="ListLabel 190"/>
+    <w:qFormat/>
+    <w:rPr>
+      <w:rFonts w:cs="Wingdings"/>
+    </w:rPr>
+  </w:style>
+  <w:style w:type="character" w:styleId="ListLabel191">
+    <w:name w:val="ListLabel 191"/>
+    <w:qFormat/>
+    <w:rPr>
+      <w:rFonts w:cs="Symbol"/>
+    </w:rPr>
+  </w:style>
+  <w:style w:type="character" w:styleId="ListLabel192">
+    <w:name w:val="ListLabel 192"/>
+    <w:qFormat/>
+    <w:rPr>
+      <w:rFonts w:cs="Courier New"/>
+    </w:rPr>
+  </w:style>
+  <w:style w:type="character" w:styleId="ListLabel193">
+    <w:name w:val="ListLabel 193"/>
+    <w:qFormat/>
+    <w:rPr>
+      <w:rFonts w:cs="Wingdings"/>
+    </w:rPr>
+  </w:style>
+  <w:style w:type="character" w:styleId="ListLabel194">
+    <w:name w:val="ListLabel 194"/>
+    <w:qFormat/>
+    <w:rPr>
+      <w:rFonts w:cs="Symbol"/>
+    </w:rPr>
+  </w:style>
+  <w:style w:type="character" w:styleId="ListLabel195">
+    <w:name w:val="ListLabel 195"/>
+    <w:qFormat/>
+    <w:rPr>
+      <w:rFonts w:cs="Courier New"/>
+    </w:rPr>
+  </w:style>
+  <w:style w:type="character" w:styleId="ListLabel196">
+    <w:name w:val="ListLabel 196"/>
+    <w:qFormat/>
+    <w:rPr>
+      <w:rFonts w:cs="Wingdings"/>
+    </w:rPr>
+  </w:style>
+  <w:style w:type="character" w:styleId="ListLabel197">
+    <w:name w:val="ListLabel 197"/>
+    <w:qFormat/>
+    <w:rPr>
+      <w:rFonts w:cs="Symbol"/>
+    </w:rPr>
+  </w:style>
+  <w:style w:type="character" w:styleId="ListLabel198">
+    <w:name w:val="ListLabel 198"/>
+    <w:qFormat/>
+    <w:rPr>
+      <w:rFonts w:cs="Courier New"/>
+    </w:rPr>
+  </w:style>
+  <w:style w:type="character" w:styleId="ListLabel199">
+    <w:name w:val="ListLabel 199"/>
+    <w:qFormat/>
+    <w:rPr>
+      <w:rFonts w:cs="Wingdings"/>
+    </w:rPr>
+  </w:style>
+  <w:style w:type="character" w:styleId="ListLabel200">
+    <w:name w:val="ListLabel 200"/>
+    <w:qFormat/>
+    <w:rPr>
+      <w:rFonts w:cs="Symbol"/>
+    </w:rPr>
+  </w:style>
+  <w:style w:type="character" w:styleId="ListLabel201">
+    <w:name w:val="ListLabel 201"/>
+    <w:qFormat/>
+    <w:rPr>
+      <w:rFonts w:cs="Courier New"/>
+    </w:rPr>
+  </w:style>
+  <w:style w:type="character" w:styleId="ListLabel202">
+    <w:name w:val="ListLabel 202"/>
+    <w:qFormat/>
+    <w:rPr>
+      <w:rFonts w:cs="Wingdings"/>
+    </w:rPr>
+  </w:style>
+  <w:style w:type="character" w:styleId="ListLabel203">
+    <w:name w:val="ListLabel 203"/>
+    <w:qFormat/>
+    <w:rPr>
+      <w:rFonts w:cs="Symbol"/>
+    </w:rPr>
+  </w:style>
+  <w:style w:type="character" w:styleId="ListLabel204">
+    <w:name w:val="ListLabel 204"/>
+    <w:qFormat/>
+    <w:rPr>
+      <w:rFonts w:cs="Courier New"/>
+    </w:rPr>
+  </w:style>
+  <w:style w:type="character" w:styleId="ListLabel205">
+    <w:name w:val="ListLabel 205"/>
+    <w:qFormat/>
+    <w:rPr>
+      <w:rFonts w:cs="Wingdings"/>
+    </w:rPr>
+  </w:style>
+  <w:style w:type="character" w:styleId="ListLabel206">
+    <w:name w:val="ListLabel 206"/>
+    <w:qFormat/>
+    <w:rPr>
+      <w:rFonts w:cs="Symbol"/>
+    </w:rPr>
+  </w:style>
+  <w:style w:type="character" w:styleId="ListLabel207">
+    <w:name w:val="ListLabel 207"/>
+    <w:qFormat/>
+    <w:rPr>
+      <w:rFonts w:cs="Courier New"/>
+    </w:rPr>
+  </w:style>
+  <w:style w:type="character" w:styleId="ListLabel208">
+    <w:name w:val="ListLabel 208"/>
+    <w:qFormat/>
+    <w:rPr>
+      <w:rFonts w:cs="Wingdings"/>
+    </w:rPr>
+  </w:style>
+  <w:style w:type="character" w:styleId="ListLabel209">
+    <w:name w:val="ListLabel 209"/>
+    <w:qFormat/>
+    <w:rPr>
+      <w:rFonts w:cs="Symbol"/>
+    </w:rPr>
+  </w:style>
+  <w:style w:type="character" w:styleId="ListLabel210">
+    <w:name w:val="ListLabel 210"/>
+    <w:qFormat/>
+    <w:rPr>
+      <w:rFonts w:cs="Courier New"/>
+    </w:rPr>
+  </w:style>
+  <w:style w:type="character" w:styleId="ListLabel211">
+    <w:name w:val="ListLabel 211"/>
+    <w:qFormat/>
+    <w:rPr>
+      <w:rFonts w:cs="Wingdings"/>
+    </w:rPr>
+  </w:style>
+  <w:style w:type="character" w:styleId="ListLabel212">
+    <w:name w:val="ListLabel 212"/>
+    <w:qFormat/>
+    <w:rPr>
+      <w:rFonts w:cs="Symbol"/>
+    </w:rPr>
+  </w:style>
+  <w:style w:type="character" w:styleId="ListLabel213">
+    <w:name w:val="ListLabel 213"/>
+    <w:qFormat/>
+    <w:rPr>
+      <w:rFonts w:cs="Courier New"/>
+    </w:rPr>
+  </w:style>
+  <w:style w:type="character" w:styleId="ListLabel214">
+    <w:name w:val="ListLabel 214"/>
+    <w:qFormat/>
+    <w:rPr>
+      <w:rFonts w:cs="Wingdings"/>
+    </w:rPr>
+  </w:style>
+  <w:style w:type="character" w:styleId="ListLabel215">
+    <w:name w:val="ListLabel 215"/>
+    <w:qFormat/>
+    <w:rPr>
+      <w:rFonts w:cs="Symbol"/>
+    </w:rPr>
+  </w:style>
+  <w:style w:type="character" w:styleId="ListLabel216">
+    <w:name w:val="ListLabel 216"/>
+    <w:qFormat/>
+    <w:rPr>
+      <w:rFonts w:cs="Courier New"/>
+    </w:rPr>
+  </w:style>
+  <w:style w:type="character" w:styleId="ListLabel217">
+    <w:name w:val="ListLabel 217"/>
+    <w:qFormat/>
+    <w:rPr>
+      <w:rFonts w:cs="Wingdings"/>
+    </w:rPr>
+  </w:style>
+  <w:style w:type="character" w:styleId="ListLabel218">
+    <w:name w:val="ListLabel 218"/>
+    <w:qFormat/>
+    <w:rPr>
+      <w:rFonts w:cs="Symbol"/>
+    </w:rPr>
+  </w:style>
+  <w:style w:type="character" w:styleId="ListLabel219">
+    <w:name w:val="ListLabel 219"/>
+    <w:qFormat/>
+    <w:rPr>
+      <w:rFonts w:cs="Courier New"/>
+    </w:rPr>
+  </w:style>
+  <w:style w:type="character" w:styleId="ListLabel220">
+    <w:name w:val="ListLabel 220"/>
+    <w:qFormat/>
+    <w:rPr>
+      <w:rFonts w:cs="Wingdings"/>
+    </w:rPr>
+  </w:style>
+  <w:style w:type="character" w:styleId="ListLabel221">
+    <w:name w:val="ListLabel 221"/>
+    <w:qFormat/>
+    <w:rPr>
+      <w:rFonts w:cs="Symbol"/>
+    </w:rPr>
+  </w:style>
+  <w:style w:type="character" w:styleId="ListLabel222">
+    <w:name w:val="ListLabel 222"/>
+    <w:qFormat/>
+    <w:rPr>
+      <w:rFonts w:cs="Courier New"/>
+    </w:rPr>
+  </w:style>
+  <w:style w:type="character" w:styleId="ListLabel223">
+    <w:name w:val="ListLabel 223"/>
+    <w:qFormat/>
+    <w:rPr>
+      <w:rFonts w:cs="Wingdings"/>
+    </w:rPr>
+  </w:style>
+  <w:style w:type="character" w:styleId="ListLabel224">
+    <w:name w:val="ListLabel 224"/>
+    <w:qFormat/>
+    <w:rPr>
+      <w:rFonts w:cs="Symbol"/>
+    </w:rPr>
+  </w:style>
+  <w:style w:type="character" w:styleId="ListLabel225">
+    <w:name w:val="ListLabel 225"/>
+    <w:qFormat/>
+    <w:rPr>
+      <w:rFonts w:cs="Courier New"/>
+    </w:rPr>
+  </w:style>
+  <w:style w:type="character" w:styleId="ListLabel226">
+    <w:name w:val="ListLabel 226"/>
+    <w:qFormat/>
+    <w:rPr>
+      <w:rFonts w:cs="Wingdings"/>
+    </w:rPr>
+  </w:style>
+  <w:style w:type="character" w:styleId="ListLabel227">
+    <w:name w:val="ListLabel 227"/>
+    <w:qFormat/>
+    <w:rPr>
+      <w:rFonts w:cs="Symbol"/>
+    </w:rPr>
+  </w:style>
+  <w:style w:type="character" w:styleId="ListLabel228">
+    <w:name w:val="ListLabel 228"/>
+    <w:qFormat/>
+    <w:rPr>
+      <w:rFonts w:cs="Courier New"/>
+    </w:rPr>
+  </w:style>
+  <w:style w:type="character" w:styleId="ListLabel229">
+    <w:name w:val="ListLabel 229"/>
+    <w:qFormat/>
+    <w:rPr>
+      <w:rFonts w:cs="Wingdings"/>
+    </w:rPr>
+  </w:style>
+  <w:style w:type="character" w:styleId="ListLabel230">
+    <w:name w:val="ListLabel 230"/>
+    <w:qFormat/>
+    <w:rPr>
+      <w:rFonts w:cs="Symbol"/>
+    </w:rPr>
+  </w:style>
+  <w:style w:type="character" w:styleId="ListLabel231">
+    <w:name w:val="ListLabel 231"/>
+    <w:qFormat/>
+    <w:rPr>
+      <w:rFonts w:cs="Courier New"/>
+    </w:rPr>
+  </w:style>
+  <w:style w:type="character" w:styleId="ListLabel232">
+    <w:name w:val="ListLabel 232"/>
+    <w:qFormat/>
+    <w:rPr>
+      <w:rFonts w:cs="Wingdings"/>
+    </w:rPr>
+  </w:style>
+  <w:style w:type="character" w:styleId="ListLabel233">
+    <w:name w:val="ListLabel 233"/>
+    <w:qFormat/>
+    <w:rPr>
+      <w:rFonts w:cs="Symbol"/>
+    </w:rPr>
+  </w:style>
+  <w:style w:type="character" w:styleId="ListLabel234">
+    <w:name w:val="ListLabel 234"/>
+    <w:qFormat/>
+    <w:rPr>
+      <w:rFonts w:cs="Courier New"/>
+    </w:rPr>
+  </w:style>
+  <w:style w:type="character" w:styleId="ListLabel235">
+    <w:name w:val="ListLabel 235"/>
+    <w:qFormat/>
+    <w:rPr>
+      <w:rFonts w:cs="Wingdings"/>
+    </w:rPr>
+  </w:style>
+  <w:style w:type="character" w:styleId="ListLabel236">
+    <w:name w:val="ListLabel 236"/>
+    <w:qFormat/>
+    <w:rPr>
+      <w:rFonts w:cs="Symbol"/>
+    </w:rPr>
+  </w:style>
+  <w:style w:type="character" w:styleId="ListLabel237">
+    <w:name w:val="ListLabel 237"/>
+    <w:qFormat/>
+    <w:rPr>
+      <w:rFonts w:cs="Courier New"/>
+    </w:rPr>
+  </w:style>
+  <w:style w:type="character" w:styleId="ListLabel238">
+    <w:name w:val="ListLabel 238"/>
+    <w:qFormat/>
+    <w:rPr>
+      <w:rFonts w:cs="Wingdings"/>
+    </w:rPr>
+  </w:style>
+  <w:style w:type="character" w:styleId="ListLabel239">
+    <w:name w:val="ListLabel 239"/>
+    <w:qFormat/>
+    <w:rPr>
+      <w:rFonts w:cs="Symbol"/>
+    </w:rPr>
+  </w:style>
+  <w:style w:type="character" w:styleId="ListLabel240">
+    <w:name w:val="ListLabel 240"/>
+    <w:qFormat/>
+    <w:rPr>
+      <w:rFonts w:cs="Courier New"/>
+    </w:rPr>
+  </w:style>
+  <w:style w:type="character" w:styleId="ListLabel241">
+    <w:name w:val="ListLabel 241"/>
+    <w:qFormat/>
+    <w:rPr>
+      <w:rFonts w:cs="Wingdings"/>
+    </w:rPr>
+  </w:style>
+  <w:style w:type="character" w:styleId="ListLabel242">
+    <w:name w:val="ListLabel 242"/>
+    <w:qFormat/>
+    <w:rPr>
+      <w:rFonts w:cs="Symbol"/>
+    </w:rPr>
+  </w:style>
+  <w:style w:type="character" w:styleId="ListLabel243">
+    <w:name w:val="ListLabel 243"/>
+    <w:qFormat/>
+    <w:rPr>
+      <w:rFonts w:cs="Courier New"/>
+    </w:rPr>
+  </w:style>
+  <w:style w:type="character" w:styleId="ListLabel244">
+    <w:name w:val="ListLabel 244"/>
+    <w:qFormat/>
+    <w:rPr>
+      <w:rFonts w:cs="Wingdings"/>
+    </w:rPr>
+  </w:style>
+  <w:style w:type="character" w:styleId="ListLabel245">
+    <w:name w:val="ListLabel 245"/>
+    <w:qFormat/>
+    <w:rPr>
+      <w:rFonts w:cs="Symbol"/>
+    </w:rPr>
+  </w:style>
+  <w:style w:type="character" w:styleId="ListLabel246">
+    <w:name w:val="ListLabel 246"/>
+    <w:qFormat/>
+    <w:rPr>
+      <w:rFonts w:cs="Courier New"/>
+    </w:rPr>
+  </w:style>
+  <w:style w:type="character" w:styleId="ListLabel247">
+    <w:name w:val="ListLabel 247"/>
+    <w:qFormat/>
+    <w:rPr>
+      <w:rFonts w:cs="Wingdings"/>
+    </w:rPr>
+  </w:style>
+  <w:style w:type="character" w:styleId="ListLabel248">
+    <w:name w:val="ListLabel 248"/>
+    <w:qFormat/>
+    <w:rPr>
+      <w:rFonts w:cs="Symbol"/>
+    </w:rPr>
+  </w:style>
+  <w:style w:type="character" w:styleId="ListLabel249">
+    <w:name w:val="ListLabel 249"/>
+    <w:qFormat/>
+    <w:rPr>
+      <w:rFonts w:cs="Courier New"/>
+    </w:rPr>
+  </w:style>
+  <w:style w:type="character" w:styleId="ListLabel250">
+    <w:name w:val="ListLabel 250"/>
+    <w:qFormat/>
+    <w:rPr>
+      <w:rFonts w:cs="Wingdings"/>
+    </w:rPr>
+  </w:style>
+  <w:style w:type="character" w:styleId="ListLabel251">
+    <w:name w:val="ListLabel 251"/>
+    <w:qFormat/>
+    <w:rPr>
+      <w:rFonts w:cs="OpenSymbol"/>
+    </w:rPr>
+  </w:style>
+  <w:style w:type="character" w:styleId="ListLabel252">
+    <w:name w:val="ListLabel 252"/>
+    <w:qFormat/>
+    <w:rPr>
+      <w:rFonts w:cs="OpenSymbol"/>
+    </w:rPr>
+  </w:style>
+  <w:style w:type="character" w:styleId="ListLabel253">
+    <w:name w:val="ListLabel 253"/>
+    <w:qFormat/>
+    <w:rPr>
+      <w:rFonts w:cs="OpenSymbol"/>
+    </w:rPr>
+  </w:style>
+  <w:style w:type="character" w:styleId="ListLabel254">
+    <w:name w:val="ListLabel 254"/>
+    <w:qFormat/>
+    <w:rPr>
+      <w:rFonts w:cs="OpenSymbol"/>
+    </w:rPr>
+  </w:style>
+  <w:style w:type="character" w:styleId="ListLabel255">
+    <w:name w:val="ListLabel 255"/>
+    <w:qFormat/>
+    <w:rPr>
+      <w:rFonts w:cs="OpenSymbol"/>
+    </w:rPr>
+  </w:style>
+  <w:style w:type="character" w:styleId="ListLabel256">
+    <w:name w:val="ListLabel 256"/>
+    <w:qFormat/>
+    <w:rPr>
+      <w:rFonts w:cs="OpenSymbol"/>
+    </w:rPr>
+  </w:style>
+  <w:style w:type="character" w:styleId="ListLabel257">
+    <w:name w:val="ListLabel 257"/>
+    <w:qFormat/>
+    <w:rPr>
+      <w:rFonts w:cs="OpenSymbol"/>
+    </w:rPr>
+  </w:style>
+  <w:style w:type="character" w:styleId="ListLabel258">
+    <w:name w:val="ListLabel 258"/>
+    <w:qFormat/>
+    <w:rPr>
+      <w:rFonts w:cs="OpenSymbol"/>
+    </w:rPr>
+  </w:style>
+  <w:style w:type="character" w:styleId="ListLabel259">
+    <w:name w:val="ListLabel 259"/>
+    <w:qFormat/>
+    <w:rPr>
+      <w:rFonts w:cs="OpenSymbol"/>
+    </w:rPr>
+  </w:style>
+  <w:style w:type="character" w:styleId="Nummerierungszeichen">
+    <w:name w:val="Nummerierungszeichen"/>
+    <w:qFormat/>
+    <w:rPr/>
+  </w:style>
   <w:style w:type="paragraph" w:styleId="Berschrift">
     <w:name w:val="Überschrift"/>
     <w:basedOn w:val="Normal"/>

</xml_diff>